<commit_message>
Test modify on FinalReport
</commit_message>
<xml_diff>
--- a/FYP_FinalReport.docx
+++ b/FYP_FinalReport.docx
@@ -4,8 +4,8 @@
   <w:body>
     <w:bookmarkStart w:id="0" w:name="_Hlk144200572" w:displacedByCustomXml="next"/>
     <w:bookmarkEnd w:id="0" w:displacedByCustomXml="next"/>
-    <w:bookmarkStart w:id="1" w:name="_Toc79242441" w:displacedByCustomXml="next"/>
-    <w:bookmarkStart w:id="2" w:name="_Toc98852976" w:displacedByCustomXml="next"/>
+    <w:bookmarkStart w:id="1" w:name="_Toc98852976" w:displacedByCustomXml="next"/>
+    <w:bookmarkStart w:id="2" w:name="_Toc79242441" w:displacedByCustomXml="next"/>
     <w:sdt>
       <w:sdtPr>
         <w:id w:val="1511718633"/>
@@ -546,7 +546,7 @@
           <w:pPr>
             <w:pStyle w:val="afb"/>
             <w:rPr>
-              <w:rFonts w:eastAsiaTheme="minorEastAsia" w:hint="eastAsia"/>
+              <w:rFonts w:eastAsiaTheme="minorEastAsia"/>
             </w:rPr>
           </w:pPr>
           <w:bookmarkStart w:id="3" w:name="_Toc192596862"/>
@@ -574,6 +574,9 @@
               <w:rFonts w:hint="eastAsia"/>
             </w:rPr>
             <w:t>XX</w:t>
+          </w:r>
+          <w:r>
+            <w:t>d</w:t>
           </w:r>
         </w:p>
         <w:p>
@@ -615,12 +618,6 @@
           <w:rFonts w:asciiTheme="minorHAnsi" w:eastAsiaTheme="minorEastAsia" w:hAnsiTheme="minorHAnsi" w:cstheme="minorBidi"/>
           <w:sz w:val="24"/>
           <w:szCs w:val="24"/>
-          <w14:scene3d>
-            <w14:camera w14:prst="orthographicFront"/>
-            <w14:lightRig w14:rig="threePt" w14:dir="t">
-              <w14:rot w14:lat="0" w14:lon="0" w14:rev="0"/>
-            </w14:lightRig>
-          </w14:scene3d>
           <w14:ligatures w14:val="standardContextual"/>
         </w:rPr>
       </w:pPr>
@@ -699,12 +696,6 @@
           <w:rFonts w:asciiTheme="minorHAnsi" w:eastAsiaTheme="minorEastAsia" w:hAnsiTheme="minorHAnsi" w:cstheme="minorBidi"/>
           <w:sz w:val="24"/>
           <w:szCs w:val="24"/>
-          <w14:scene3d>
-            <w14:camera w14:prst="orthographicFront"/>
-            <w14:lightRig w14:rig="threePt" w14:dir="t">
-              <w14:rot w14:lat="0" w14:lon="0" w14:rev="0"/>
-            </w14:lightRig>
-          </w14:scene3d>
           <w14:ligatures w14:val="standardContextual"/>
         </w:rPr>
       </w:pPr>
@@ -765,12 +756,6 @@
           <w:rFonts w:asciiTheme="minorHAnsi" w:eastAsiaTheme="minorEastAsia" w:hAnsiTheme="minorHAnsi" w:cstheme="minorBidi"/>
           <w:sz w:val="24"/>
           <w:szCs w:val="24"/>
-          <w14:scene3d>
-            <w14:camera w14:prst="orthographicFront"/>
-            <w14:lightRig w14:rig="threePt" w14:dir="t">
-              <w14:rot w14:lat="0" w14:lon="0" w14:rev="0"/>
-            </w14:lightRig>
-          </w14:scene3d>
           <w14:ligatures w14:val="standardContextual"/>
         </w:rPr>
       </w:pPr>
@@ -787,12 +772,6 @@
             <w:rFonts w:asciiTheme="minorHAnsi" w:eastAsiaTheme="minorEastAsia" w:hAnsiTheme="minorHAnsi" w:cstheme="minorBidi"/>
             <w:sz w:val="24"/>
             <w:szCs w:val="24"/>
-            <w14:scene3d>
-              <w14:camera w14:prst="orthographicFront"/>
-              <w14:lightRig w14:rig="threePt" w14:dir="t">
-                <w14:rot w14:lat="0" w14:lon="0" w14:rev="0"/>
-              </w14:lightRig>
-            </w14:scene3d>
             <w14:ligatures w14:val="standardContextual"/>
           </w:rPr>
           <w:tab/>
@@ -1131,12 +1110,6 @@
           <w:rFonts w:asciiTheme="minorHAnsi" w:eastAsiaTheme="minorEastAsia" w:hAnsiTheme="minorHAnsi" w:cstheme="minorBidi"/>
           <w:sz w:val="24"/>
           <w:szCs w:val="24"/>
-          <w14:scene3d>
-            <w14:camera w14:prst="orthographicFront"/>
-            <w14:lightRig w14:rig="threePt" w14:dir="t">
-              <w14:rot w14:lat="0" w14:lon="0" w14:rev="0"/>
-            </w14:lightRig>
-          </w14:scene3d>
           <w14:ligatures w14:val="standardContextual"/>
         </w:rPr>
       </w:pPr>
@@ -1153,12 +1126,6 @@
             <w:rFonts w:asciiTheme="minorHAnsi" w:eastAsiaTheme="minorEastAsia" w:hAnsiTheme="minorHAnsi" w:cstheme="minorBidi"/>
             <w:sz w:val="24"/>
             <w:szCs w:val="24"/>
-            <w14:scene3d>
-              <w14:camera w14:prst="orthographicFront"/>
-              <w14:lightRig w14:rig="threePt" w14:dir="t">
-                <w14:rot w14:lat="0" w14:lon="0" w14:rev="0"/>
-              </w14:lightRig>
-            </w14:scene3d>
             <w14:ligatures w14:val="standardContextual"/>
           </w:rPr>
           <w:tab/>
@@ -1219,12 +1186,6 @@
           <w:rFonts w:asciiTheme="minorHAnsi" w:eastAsiaTheme="minorEastAsia" w:hAnsiTheme="minorHAnsi" w:cstheme="minorBidi"/>
           <w:sz w:val="24"/>
           <w:szCs w:val="24"/>
-          <w14:scene3d>
-            <w14:camera w14:prst="orthographicFront"/>
-            <w14:lightRig w14:rig="threePt" w14:dir="t">
-              <w14:rot w14:lat="0" w14:lon="0" w14:rev="0"/>
-            </w14:lightRig>
-          </w14:scene3d>
           <w14:ligatures w14:val="standardContextual"/>
         </w:rPr>
       </w:pPr>
@@ -1241,12 +1202,6 @@
             <w:rFonts w:asciiTheme="minorHAnsi" w:eastAsiaTheme="minorEastAsia" w:hAnsiTheme="minorHAnsi" w:cstheme="minorBidi"/>
             <w:sz w:val="24"/>
             <w:szCs w:val="24"/>
-            <w14:scene3d>
-              <w14:camera w14:prst="orthographicFront"/>
-              <w14:lightRig w14:rig="threePt" w14:dir="t">
-                <w14:rot w14:lat="0" w14:lon="0" w14:rev="0"/>
-              </w14:lightRig>
-            </w14:scene3d>
             <w14:ligatures w14:val="standardContextual"/>
           </w:rPr>
           <w:tab/>
@@ -1399,12 +1354,6 @@
           <w:rFonts w:asciiTheme="minorHAnsi" w:eastAsiaTheme="minorEastAsia" w:hAnsiTheme="minorHAnsi" w:cstheme="minorBidi"/>
           <w:sz w:val="24"/>
           <w:szCs w:val="24"/>
-          <w14:scene3d>
-            <w14:camera w14:prst="orthographicFront"/>
-            <w14:lightRig w14:rig="threePt" w14:dir="t">
-              <w14:rot w14:lat="0" w14:lon="0" w14:rev="0"/>
-            </w14:lightRig>
-          </w14:scene3d>
           <w14:ligatures w14:val="standardContextual"/>
         </w:rPr>
       </w:pPr>
@@ -1421,12 +1370,6 @@
             <w:rFonts w:asciiTheme="minorHAnsi" w:eastAsiaTheme="minorEastAsia" w:hAnsiTheme="minorHAnsi" w:cstheme="minorBidi"/>
             <w:sz w:val="24"/>
             <w:szCs w:val="24"/>
-            <w14:scene3d>
-              <w14:camera w14:prst="orthographicFront"/>
-              <w14:lightRig w14:rig="threePt" w14:dir="t">
-                <w14:rot w14:lat="0" w14:lon="0" w14:rev="0"/>
-              </w14:lightRig>
-            </w14:scene3d>
             <w14:ligatures w14:val="standardContextual"/>
           </w:rPr>
           <w:tab/>
@@ -1671,12 +1614,6 @@
           <w:rFonts w:asciiTheme="minorHAnsi" w:eastAsiaTheme="minorEastAsia" w:hAnsiTheme="minorHAnsi" w:cstheme="minorBidi"/>
           <w:sz w:val="24"/>
           <w:szCs w:val="24"/>
-          <w14:scene3d>
-            <w14:camera w14:prst="orthographicFront"/>
-            <w14:lightRig w14:rig="threePt" w14:dir="t">
-              <w14:rot w14:lat="0" w14:lon="0" w14:rev="0"/>
-            </w14:lightRig>
-          </w14:scene3d>
           <w14:ligatures w14:val="standardContextual"/>
         </w:rPr>
       </w:pPr>
@@ -1693,12 +1630,6 @@
             <w:rFonts w:asciiTheme="minorHAnsi" w:eastAsiaTheme="minorEastAsia" w:hAnsiTheme="minorHAnsi" w:cstheme="minorBidi"/>
             <w:sz w:val="24"/>
             <w:szCs w:val="24"/>
-            <w14:scene3d>
-              <w14:camera w14:prst="orthographicFront"/>
-              <w14:lightRig w14:rig="threePt" w14:dir="t">
-                <w14:rot w14:lat="0" w14:lon="0" w14:rev="0"/>
-              </w14:lightRig>
-            </w14:scene3d>
             <w14:ligatures w14:val="standardContextual"/>
           </w:rPr>
           <w:tab/>
@@ -1943,12 +1874,6 @@
           <w:rFonts w:asciiTheme="minorHAnsi" w:eastAsiaTheme="minorEastAsia" w:hAnsiTheme="minorHAnsi" w:cstheme="minorBidi"/>
           <w:sz w:val="24"/>
           <w:szCs w:val="24"/>
-          <w14:scene3d>
-            <w14:camera w14:prst="orthographicFront"/>
-            <w14:lightRig w14:rig="threePt" w14:dir="t">
-              <w14:rot w14:lat="0" w14:lon="0" w14:rev="0"/>
-            </w14:lightRig>
-          </w14:scene3d>
           <w14:ligatures w14:val="standardContextual"/>
         </w:rPr>
       </w:pPr>
@@ -1965,12 +1890,6 @@
             <w:rFonts w:asciiTheme="minorHAnsi" w:eastAsiaTheme="minorEastAsia" w:hAnsiTheme="minorHAnsi" w:cstheme="minorBidi"/>
             <w:sz w:val="24"/>
             <w:szCs w:val="24"/>
-            <w14:scene3d>
-              <w14:camera w14:prst="orthographicFront"/>
-              <w14:lightRig w14:rig="threePt" w14:dir="t">
-                <w14:rot w14:lat="0" w14:lon="0" w14:rev="0"/>
-              </w14:lightRig>
-            </w14:scene3d>
             <w14:ligatures w14:val="standardContextual"/>
           </w:rPr>
           <w:tab/>
@@ -2031,12 +1950,6 @@
           <w:rFonts w:asciiTheme="minorHAnsi" w:eastAsiaTheme="minorEastAsia" w:hAnsiTheme="minorHAnsi" w:cstheme="minorBidi"/>
           <w:sz w:val="24"/>
           <w:szCs w:val="24"/>
-          <w14:scene3d>
-            <w14:camera w14:prst="orthographicFront"/>
-            <w14:lightRig w14:rig="threePt" w14:dir="t">
-              <w14:rot w14:lat="0" w14:lon="0" w14:rev="0"/>
-            </w14:lightRig>
-          </w14:scene3d>
           <w14:ligatures w14:val="standardContextual"/>
         </w:rPr>
       </w:pPr>
@@ -2053,12 +1966,6 @@
             <w:rFonts w:asciiTheme="minorHAnsi" w:eastAsiaTheme="minorEastAsia" w:hAnsiTheme="minorHAnsi" w:cstheme="minorBidi"/>
             <w:sz w:val="24"/>
             <w:szCs w:val="24"/>
-            <w14:scene3d>
-              <w14:camera w14:prst="orthographicFront"/>
-              <w14:lightRig w14:rig="threePt" w14:dir="t">
-                <w14:rot w14:lat="0" w14:lon="0" w14:rev="0"/>
-              </w14:lightRig>
-            </w14:scene3d>
             <w14:ligatures w14:val="standardContextual"/>
           </w:rPr>
           <w:tab/>
@@ -2119,12 +2026,6 @@
           <w:rFonts w:asciiTheme="minorHAnsi" w:eastAsiaTheme="minorEastAsia" w:hAnsiTheme="minorHAnsi" w:cstheme="minorBidi"/>
           <w:sz w:val="24"/>
           <w:szCs w:val="24"/>
-          <w14:scene3d>
-            <w14:camera w14:prst="orthographicFront"/>
-            <w14:lightRig w14:rig="threePt" w14:dir="t">
-              <w14:rot w14:lat="0" w14:lon="0" w14:rev="0"/>
-            </w14:lightRig>
-          </w14:scene3d>
           <w14:ligatures w14:val="standardContextual"/>
         </w:rPr>
       </w:pPr>
@@ -2141,12 +2042,6 @@
             <w:rFonts w:asciiTheme="minorHAnsi" w:eastAsiaTheme="minorEastAsia" w:hAnsiTheme="minorHAnsi" w:cstheme="minorBidi"/>
             <w:sz w:val="24"/>
             <w:szCs w:val="24"/>
-            <w14:scene3d>
-              <w14:camera w14:prst="orthographicFront"/>
-              <w14:lightRig w14:rig="threePt" w14:dir="t">
-                <w14:rot w14:lat="0" w14:lon="0" w14:rev="0"/>
-              </w14:lightRig>
-            </w14:scene3d>
             <w14:ligatures w14:val="standardContextual"/>
           </w:rPr>
           <w:tab/>
@@ -2207,12 +2102,6 @@
           <w:rFonts w:asciiTheme="minorHAnsi" w:eastAsiaTheme="minorEastAsia" w:hAnsiTheme="minorHAnsi" w:cstheme="minorBidi"/>
           <w:sz w:val="24"/>
           <w:szCs w:val="24"/>
-          <w14:scene3d>
-            <w14:camera w14:prst="orthographicFront"/>
-            <w14:lightRig w14:rig="threePt" w14:dir="t">
-              <w14:rot w14:lat="0" w14:lon="0" w14:rev="0"/>
-            </w14:lightRig>
-          </w14:scene3d>
           <w14:ligatures w14:val="standardContextual"/>
         </w:rPr>
       </w:pPr>
@@ -2273,12 +2162,6 @@
           <w:rFonts w:asciiTheme="minorHAnsi" w:eastAsiaTheme="minorEastAsia" w:hAnsiTheme="minorHAnsi" w:cstheme="minorBidi"/>
           <w:sz w:val="24"/>
           <w:szCs w:val="24"/>
-          <w14:scene3d>
-            <w14:camera w14:prst="orthographicFront"/>
-            <w14:lightRig w14:rig="threePt" w14:dir="t">
-              <w14:rot w14:lat="0" w14:lon="0" w14:rev="0"/>
-            </w14:lightRig>
-          </w14:scene3d>
           <w14:ligatures w14:val="standardContextual"/>
         </w:rPr>
       </w:pPr>

</xml_diff>

<commit_message>
Define KetFeature are writitng
</commit_message>
<xml_diff>
--- a/FYP_FinalReport.docx
+++ b/FYP_FinalReport.docx
@@ -4,8 +4,8 @@
   <w:body>
     <w:bookmarkStart w:id="0" w:name="_Hlk144200572" w:displacedByCustomXml="next"/>
     <w:bookmarkEnd w:id="0" w:displacedByCustomXml="next"/>
-    <w:bookmarkStart w:id="1" w:name="_Toc79242441" w:displacedByCustomXml="next"/>
-    <w:bookmarkStart w:id="2" w:name="_Toc98852976" w:displacedByCustomXml="next"/>
+    <w:bookmarkStart w:id="1" w:name="_Toc98852976" w:displacedByCustomXml="next"/>
+    <w:bookmarkStart w:id="2" w:name="_Toc79242441" w:displacedByCustomXml="next"/>
     <w:sdt>
       <w:sdtPr>
         <w:id w:val="1511718633"/>
@@ -4110,21 +4110,21 @@
         <w:rPr>
           <w:szCs w:val="24"/>
         </w:rPr>
-        <w:t xml:space="preserve"> another method that is rarely used in research </w:t>
+        <w:t xml:space="preserve"> another method that is rarely used in research paper to </w:t>
       </w:r>
       <w:proofErr w:type="gramStart"/>
       <w:r>
         <w:rPr>
           <w:szCs w:val="24"/>
         </w:rPr>
-        <w:t>paper</w:t>
+        <w:t>see</w:t>
       </w:r>
       <w:proofErr w:type="gramEnd"/>
       <w:r>
         <w:rPr>
           <w:szCs w:val="24"/>
         </w:rPr>
-        <w:t xml:space="preserve"> to see the result is better or not)</w:t>
+        <w:t xml:space="preserve"> the result is better or not)</w:t>
       </w:r>
       <w:bookmarkEnd w:id="12"/>
     </w:p>
@@ -6259,7 +6259,7 @@
       </w:r>
       <w:proofErr w:type="spellEnd"/>
       <w:r>
-        <w:t>” exist the missing values in Fig. 4, in which “</w:t>
+        <w:t>” exist the missing values in Fig.4, in which “</w:t>
       </w:r>
       <w:proofErr w:type="spellStart"/>
       <w:r>
@@ -6743,30 +6743,54 @@
       </w:pPr>
       <w:r>
         <w:rPr>
+          <w:noProof/>
+        </w:rPr>
+        <w:drawing>
+          <wp:inline distT="0" distB="0" distL="0" distR="0" wp14:anchorId="6393B655" wp14:editId="6A0F9C3C">
+            <wp:extent cx="4586955" cy="4229100"/>
+            <wp:effectExtent l="0" t="0" r="4445" b="0"/>
+            <wp:docPr id="549554395" name="圖片 1" descr="一張含有 文字, 螢幕擷取畫面, 正方形, Rectangle 的圖片&#10;&#10;AI 產生的內容可能不正確。"/>
+            <wp:cNvGraphicFramePr>
+              <a:graphicFrameLocks xmlns:a="http://schemas.openxmlformats.org/drawingml/2006/main" noChangeAspect="1"/>
+            </wp:cNvGraphicFramePr>
+            <a:graphic xmlns:a="http://schemas.openxmlformats.org/drawingml/2006/main">
+              <a:graphicData uri="http://schemas.openxmlformats.org/drawingml/2006/picture">
+                <pic:pic xmlns:pic="http://schemas.openxmlformats.org/drawingml/2006/picture">
+                  <pic:nvPicPr>
+                    <pic:cNvPr id="549554395" name="圖片 1" descr="一張含有 文字, 螢幕擷取畫面, 正方形, Rectangle 的圖片&#10;&#10;AI 產生的內容可能不正確。"/>
+                    <pic:cNvPicPr/>
+                  </pic:nvPicPr>
+                  <pic:blipFill>
+                    <a:blip r:embed="rId14"/>
+                    <a:stretch>
+                      <a:fillRect/>
+                    </a:stretch>
+                  </pic:blipFill>
+                  <pic:spPr>
+                    <a:xfrm>
+                      <a:off x="0" y="0"/>
+                      <a:ext cx="4597533" cy="4238853"/>
+                    </a:xfrm>
+                    <a:prstGeom prst="rect">
+                      <a:avLst/>
+                    </a:prstGeom>
+                  </pic:spPr>
+                </pic:pic>
+              </a:graphicData>
+            </a:graphic>
+          </wp:inline>
+        </w:drawing>
+      </w:r>
+    </w:p>
+    <w:p>
+      <w:pPr>
+        <w:jc w:val="center"/>
+      </w:pPr>
+      <w:r>
+        <w:rPr>
           <w:rFonts w:hint="eastAsia"/>
         </w:rPr>
-        <w:t>(Image)</w:t>
-      </w:r>
-    </w:p>
-    <w:p>
-      <w:pPr>
-        <w:jc w:val="center"/>
-      </w:pPr>
-      <w:r>
-        <w:rPr>
-          <w:rFonts w:hint="eastAsia"/>
-        </w:rPr>
         <w:t>Figure 5: Correlation Matrix of Pima Indian Diabetes dataset</w:t>
-      </w:r>
-    </w:p>
-    <w:p>
-      <w:pPr>
-        <w:spacing w:after="0" w:line="240" w:lineRule="auto"/>
-        <w:ind w:firstLine="0"/>
-        <w:jc w:val="left"/>
-      </w:pPr>
-      <w:r>
-        <w:br w:type="page"/>
       </w:r>
     </w:p>
     <w:p>
@@ -6779,9 +6803,9 @@
         </w:rPr>
         <w:lastRenderedPageBreak/>
         <w:drawing>
-          <wp:inline distT="0" distB="0" distL="0" distR="0" wp14:anchorId="017EEDDB" wp14:editId="7D77A8D2">
-            <wp:extent cx="3695521" cy="4263242"/>
-            <wp:effectExtent l="0" t="0" r="635" b="4445"/>
+          <wp:inline distT="0" distB="0" distL="0" distR="0" wp14:anchorId="017EEDDB" wp14:editId="4705B1B6">
+            <wp:extent cx="3434742" cy="3962400"/>
+            <wp:effectExtent l="0" t="0" r="0" b="0"/>
             <wp:docPr id="1234182711" name="圖片 1" descr="一張含有 文字, 紙張, 文件 的圖片&#10;&#10;自動產生的描述"/>
             <wp:cNvGraphicFramePr>
               <a:graphicFrameLocks xmlns:a="http://schemas.openxmlformats.org/drawingml/2006/main" noChangeAspect="1"/>
@@ -6794,7 +6818,7 @@
                     <pic:cNvPicPr/>
                   </pic:nvPicPr>
                   <pic:blipFill>
-                    <a:blip r:embed="rId14"/>
+                    <a:blip r:embed="rId15"/>
                     <a:stretch>
                       <a:fillRect/>
                     </a:stretch>
@@ -6802,7 +6826,7 @@
                   <pic:spPr>
                     <a:xfrm>
                       <a:off x="0" y="0"/>
-                      <a:ext cx="3701469" cy="4270103"/>
+                      <a:ext cx="3444214" cy="3973327"/>
                     </a:xfrm>
                     <a:prstGeom prst="rect">
                       <a:avLst/>
@@ -6860,296 +6884,47 @@
     </w:p>
     <w:p>
       <w:r>
-        <w:rPr>
-          <w:rFonts w:hint="eastAsia"/>
-        </w:rPr>
-        <w:t xml:space="preserve">Before the Polynomial Regression, it is </w:t>
-      </w:r>
-      <w:r>
-        <w:t>necessary</w:t>
-      </w:r>
-      <w:r>
-        <w:rPr>
-          <w:rFonts w:hint="eastAsia"/>
-        </w:rPr>
-        <w:t xml:space="preserve"> to identify the features for the prediction of </w:t>
-      </w:r>
-      <w:r>
-        <w:t>“</w:t>
+        <w:t>Before the Polynomial Regression, it is necessary to identify the features for predicting “</w:t>
       </w:r>
       <w:proofErr w:type="spellStart"/>
       <w:r>
-        <w:rPr>
-          <w:rFonts w:hint="eastAsia"/>
-        </w:rPr>
         <w:t>SkinThickness</w:t>
       </w:r>
       <w:proofErr w:type="spellEnd"/>
       <w:r>
-        <w:t>”</w:t>
-      </w:r>
-      <w:r>
-        <w:rPr>
-          <w:rFonts w:hint="eastAsia"/>
-        </w:rPr>
-        <w:t xml:space="preserve"> and </w:t>
-      </w:r>
-      <w:r>
-        <w:t>“</w:t>
-      </w:r>
-      <w:r>
-        <w:rPr>
-          <w:rFonts w:hint="eastAsia"/>
-        </w:rPr>
-        <w:t>Insulin</w:t>
-      </w:r>
-      <w:r>
-        <w:t>”</w:t>
-      </w:r>
-      <w:r>
-        <w:rPr>
-          <w:rFonts w:hint="eastAsia"/>
-        </w:rPr>
-        <w:t xml:space="preserve">. In Table 4 and Table 5, the common features are </w:t>
-      </w:r>
-      <w:r>
-        <w:t>“</w:t>
-      </w:r>
-      <w:r>
-        <w:rPr>
-          <w:rFonts w:hint="eastAsia"/>
-        </w:rPr>
-        <w:t>Glucose</w:t>
-      </w:r>
-      <w:r>
-        <w:t>”</w:t>
-      </w:r>
-      <w:r>
-        <w:rPr>
-          <w:rFonts w:hint="eastAsia"/>
-        </w:rPr>
-        <w:t xml:space="preserve">, </w:t>
-      </w:r>
-      <w:r>
-        <w:t>“</w:t>
-      </w:r>
-      <w:r>
-        <w:rPr>
-          <w:rFonts w:hint="eastAsia"/>
-        </w:rPr>
-        <w:t>BMI</w:t>
-      </w:r>
-      <w:r>
-        <w:t>”</w:t>
-      </w:r>
-      <w:r>
-        <w:rPr>
-          <w:rFonts w:hint="eastAsia"/>
-        </w:rPr>
-        <w:t xml:space="preserve">, </w:t>
-      </w:r>
-      <w:r>
-        <w:t>“</w:t>
-      </w:r>
-      <w:r>
-        <w:rPr>
-          <w:rFonts w:hint="eastAsia"/>
-        </w:rPr>
-        <w:t>Age</w:t>
-      </w:r>
-      <w:r>
-        <w:t>”</w:t>
-      </w:r>
-      <w:r>
-        <w:rPr>
-          <w:rFonts w:hint="eastAsia"/>
-        </w:rPr>
-        <w:t xml:space="preserve"> and </w:t>
-      </w:r>
-      <w:r>
-        <w:t>“</w:t>
+        <w:t>” and “Insulin”. In Table 4 and Table 5, the common features are “Glucose”, “BMI”, “Age” and “</w:t>
       </w:r>
       <w:proofErr w:type="spellStart"/>
       <w:r>
-        <w:rPr>
-          <w:rFonts w:hint="eastAsia"/>
-        </w:rPr>
         <w:t>BloodPressure</w:t>
       </w:r>
       <w:proofErr w:type="spellEnd"/>
       <w:r>
-        <w:t>”</w:t>
-      </w:r>
-      <w:r>
-        <w:rPr>
-          <w:rFonts w:hint="eastAsia"/>
-        </w:rPr>
-        <w:t>. The reason of cho</w:t>
-      </w:r>
-      <w:r>
-        <w:rPr>
-          <w:rFonts w:hint="eastAsia"/>
-        </w:rPr>
-        <w:t xml:space="preserve">osing four features is based on Corrletion Matrix as shown in Fig. 5. </w:t>
-      </w:r>
-      <w:r>
-        <w:rPr>
-          <w:rFonts w:hint="eastAsia"/>
-        </w:rPr>
-        <w:t xml:space="preserve">In the prediction </w:t>
+        <w:t xml:space="preserve">”. The reason for choosing four features is based on the Correlation Matrix, as shown in Fig. 5. In the prediction </w:t>
       </w:r>
       <w:proofErr w:type="gramStart"/>
       <w:r>
-        <w:rPr>
-          <w:rFonts w:hint="eastAsia"/>
-        </w:rPr>
-        <w:t xml:space="preserve">of  </w:t>
-      </w:r>
-      <w:r>
-        <w:t>“</w:t>
+        <w:t>of  “</w:t>
       </w:r>
       <w:proofErr w:type="gramEnd"/>
       <w:r>
-        <w:rPr>
-          <w:rFonts w:hint="eastAsia"/>
-        </w:rPr>
-        <w:t>Insulin</w:t>
-      </w:r>
-      <w:r>
-        <w:t>”</w:t>
-      </w:r>
-      <w:r>
-        <w:rPr>
-          <w:rFonts w:hint="eastAsia"/>
-        </w:rPr>
-        <w:t xml:space="preserve">, the reason of selecting </w:t>
-      </w:r>
-      <w:r>
-        <w:t>“</w:t>
+        <w:t>Insulin,” the reason for selecting “</w:t>
       </w:r>
       <w:proofErr w:type="spellStart"/>
       <w:r>
-        <w:rPr>
-          <w:rFonts w:hint="eastAsia"/>
-        </w:rPr>
         <w:t>BloodPressure</w:t>
       </w:r>
       <w:proofErr w:type="spellEnd"/>
       <w:r>
-        <w:t>”</w:t>
-      </w:r>
-      <w:r>
-        <w:rPr>
-          <w:rFonts w:hint="eastAsia"/>
-        </w:rPr>
-        <w:t xml:space="preserve"> and </w:t>
-      </w:r>
-      <w:r>
-        <w:t>“</w:t>
+        <w:t>” and “</w:t>
       </w:r>
       <w:proofErr w:type="spellStart"/>
       <w:r>
-        <w:rPr>
-          <w:rFonts w:hint="eastAsia"/>
-        </w:rPr>
         <w:t>SkinThickness</w:t>
       </w:r>
       <w:proofErr w:type="spellEnd"/>
       <w:r>
-        <w:t>”</w:t>
-      </w:r>
-      <w:r>
-        <w:rPr>
-          <w:rFonts w:hint="eastAsia"/>
-        </w:rPr>
-        <w:t xml:space="preserve"> instead of </w:t>
-      </w:r>
-      <w:r>
-        <w:t>“</w:t>
-      </w:r>
-      <w:r>
-        <w:rPr>
-          <w:rFonts w:hint="eastAsia"/>
-        </w:rPr>
-        <w:t>DiabetesPedigreeFunction</w:t>
-      </w:r>
-      <w:r>
-        <w:t>”</w:t>
-      </w:r>
-      <w:r>
-        <w:rPr>
-          <w:rFonts w:hint="eastAsia"/>
-        </w:rPr>
-        <w:t xml:space="preserve"> </w:t>
-      </w:r>
-      <w:r>
-        <w:rPr>
-          <w:rFonts w:hint="eastAsia"/>
-        </w:rPr>
-        <w:t>is</w:t>
-      </w:r>
-      <w:r>
-        <w:rPr>
-          <w:rFonts w:hint="eastAsia"/>
-        </w:rPr>
-        <w:t xml:space="preserve"> to test the </w:t>
-      </w:r>
-      <w:r>
-        <w:rPr>
-          <w:rFonts w:hint="eastAsia"/>
-        </w:rPr>
-        <w:t xml:space="preserve">performance </w:t>
-      </w:r>
-      <w:r>
-        <w:rPr>
-          <w:rFonts w:hint="eastAsia"/>
-        </w:rPr>
-        <w:t>under the same four common features.</w:t>
-      </w:r>
-      <w:r>
-        <w:rPr>
-          <w:rFonts w:hint="eastAsia"/>
-        </w:rPr>
-        <w:t xml:space="preserve"> </w:t>
-      </w:r>
-      <w:r>
-        <w:t>I</w:t>
-      </w:r>
-      <w:r>
-        <w:rPr>
-          <w:rFonts w:hint="eastAsia"/>
-        </w:rPr>
-        <w:t xml:space="preserve">n addition, </w:t>
-      </w:r>
-      <w:r>
-        <w:rPr>
-          <w:rFonts w:hint="eastAsia"/>
-        </w:rPr>
-        <w:t xml:space="preserve">two research papers </w:t>
-      </w:r>
-      <w:r>
-        <w:t>mentioned</w:t>
-      </w:r>
-      <w:r>
-        <w:rPr>
-          <w:rFonts w:hint="eastAsia"/>
-        </w:rPr>
-        <w:t xml:space="preserve"> in Related Work section did not use the predicted values by using Polynomial Regression into another prediction of the features which exist missing value</w:t>
-      </w:r>
-      <w:r>
-        <w:rPr>
-          <w:rFonts w:hint="eastAsia"/>
-        </w:rPr>
-        <w:t>.</w:t>
-      </w:r>
-      <w:r>
-        <w:rPr>
-          <w:rFonts w:hint="eastAsia"/>
-        </w:rPr>
-        <w:t xml:space="preserve"> </w:t>
-      </w:r>
-      <w:r>
-        <w:t xml:space="preserve">The experiment combines linear regression and polynomial features to form </w:t>
+        <w:t xml:space="preserve">” instead of “DiabetesPedigreeFunction” is to test the performance under the same four common features. In addition, two research papers mentioned in the Related Work section did not use the predicted values by using Polynomial Regression in another prediction of the features that exist missing values. The experiment combines linear regression and polynomial features to form </w:t>
       </w:r>
       <w:proofErr w:type="gramStart"/>
       <w:r>
@@ -7165,30 +6940,7 @@
       </w:r>
       <w:proofErr w:type="spellEnd"/>
       <w:r>
-        <w:t xml:space="preserve"> is applied to the non-zero values features to find the metrics like mean value and standard deviation in overall statistics. Then, the non-zero values are normalized by transforming them afterward. Then, the values will be predicted </w:t>
-      </w:r>
-      <w:r>
-        <w:lastRenderedPageBreak/>
-        <w:t xml:space="preserve">based on the features of non-zero values in Fig. </w:t>
-      </w:r>
-      <w:r>
-        <w:rPr>
-          <w:rFonts w:hint="eastAsia"/>
-        </w:rPr>
-        <w:t>6</w:t>
-      </w:r>
-      <w:r>
-        <w:t xml:space="preserve"> and replace zero values with predicted values. </w:t>
-      </w:r>
-    </w:p>
-    <w:p>
-      <w:pPr>
-        <w:spacing w:after="0" w:line="240" w:lineRule="auto"/>
-        <w:ind w:firstLine="0"/>
-        <w:jc w:val="left"/>
-      </w:pPr>
-      <w:r>
-        <w:br w:type="page"/>
+        <w:t xml:space="preserve"> is applied to the non-zero values features to find the metrics like mean value and standard deviation in overall statistics. Then, the non-zero values are normalized by transforming them afterward. Then, the values will be predicted based on the features of non-zero values in Fig. 6 and replace zero values with predicted values.</w:t>
       </w:r>
     </w:p>
     <w:p>
@@ -7213,7 +6965,7 @@
                     <pic:cNvPicPr/>
                   </pic:nvPicPr>
                   <pic:blipFill>
-                    <a:blip r:embed="rId15"/>
+                    <a:blip r:embed="rId16"/>
                     <a:stretch>
                       <a:fillRect/>
                     </a:stretch>
@@ -7256,443 +7008,526 @@
     </w:p>
     <w:p>
       <w:r>
+        <w:t>Fig.6 shows that all the predicted values were inserted into the corresponding features when the Polynomial Regression was done. Also, these predicted values were inserted based on the values of other features instead of randomly inserted the predicted values, which preserved the characteristic of the dataset that these values were learned from other features to make the prediction and predicted with a rational value. Therefore, they would not harm the experiment environment and make the results more comparable.</w:t>
+      </w:r>
+    </w:p>
+    <w:p>
+      <w:pPr>
+        <w:jc w:val="center"/>
+      </w:pPr>
+      <w:r>
+        <w:rPr>
+          <w:noProof/>
+        </w:rPr>
+        <w:lastRenderedPageBreak/>
+        <w:drawing>
+          <wp:inline distT="0" distB="0" distL="0" distR="0" wp14:anchorId="5F90314C" wp14:editId="5AB0DD16">
+            <wp:extent cx="5274310" cy="5045075"/>
+            <wp:effectExtent l="0" t="0" r="2540" b="3175"/>
+            <wp:docPr id="1161942652" name="圖片 1" descr="一張含有 文字, 圖表, 行, 繪圖 的圖片&#10;&#10;AI 產生的內容可能不正確。"/>
+            <wp:cNvGraphicFramePr>
+              <a:graphicFrameLocks xmlns:a="http://schemas.openxmlformats.org/drawingml/2006/main" noChangeAspect="1"/>
+            </wp:cNvGraphicFramePr>
+            <a:graphic xmlns:a="http://schemas.openxmlformats.org/drawingml/2006/main">
+              <a:graphicData uri="http://schemas.openxmlformats.org/drawingml/2006/picture">
+                <pic:pic xmlns:pic="http://schemas.openxmlformats.org/drawingml/2006/picture">
+                  <pic:nvPicPr>
+                    <pic:cNvPr id="1161942652" name="圖片 1" descr="一張含有 文字, 圖表, 行, 繪圖 的圖片&#10;&#10;AI 產生的內容可能不正確。"/>
+                    <pic:cNvPicPr/>
+                  </pic:nvPicPr>
+                  <pic:blipFill>
+                    <a:blip r:embed="rId17"/>
+                    <a:stretch>
+                      <a:fillRect/>
+                    </a:stretch>
+                  </pic:blipFill>
+                  <pic:spPr>
+                    <a:xfrm>
+                      <a:off x="0" y="0"/>
+                      <a:ext cx="5274310" cy="5045075"/>
+                    </a:xfrm>
+                    <a:prstGeom prst="rect">
+                      <a:avLst/>
+                    </a:prstGeom>
+                  </pic:spPr>
+                </pic:pic>
+              </a:graphicData>
+            </a:graphic>
+          </wp:inline>
+        </w:drawing>
+      </w:r>
+      <w:r>
         <w:rPr>
           <w:rFonts w:hint="eastAsia"/>
         </w:rPr>
-        <w:t>Fig.6 shows that</w:t>
+        <w:t xml:space="preserve">Figure 7: Q-Q Plot of each </w:t>
+      </w:r>
+      <w:r>
+        <w:t>feature</w:t>
       </w:r>
       <w:r>
         <w:rPr>
           <w:rFonts w:hint="eastAsia"/>
         </w:rPr>
-        <w:t xml:space="preserve"> </w:t>
-      </w:r>
-      <w:r>
+        <w:t xml:space="preserve"> (after the Polynomial Regression)</w:t>
+      </w:r>
+    </w:p>
+    <w:p>
+      <w:r>
+        <w:t>Q-Q Plot (Quantile-Quantile Plot) reflects the distribution of the features, whether they are normal or not. In Fig.7, features “Glucose,” “</w:t>
+      </w:r>
+      <w:proofErr w:type="spellStart"/>
+      <w:r>
+        <w:t>BloodPressure</w:t>
+      </w:r>
+      <w:proofErr w:type="spellEnd"/>
+      <w:r>
+        <w:t>,” “</w:t>
+      </w:r>
+      <w:proofErr w:type="spellStart"/>
+      <w:r>
+        <w:t>SkinThickness</w:t>
+      </w:r>
+      <w:proofErr w:type="spellEnd"/>
+      <w:r>
+        <w:t>,” and “BMI” were displayed in a normal distribution form as they roughly followed the red slope on the plot. On the other hand, the q-q plots of features “Insulin,” “Age,” and “DiabetesPedigreeFunction” were displayed in a curved pattern, which means they are not the normal distribution. For example, most of the spots in the feature “Age” are approximately concentrated on those above 20, which is in line with the description of the dataset that the participants are at least 21 years old.</w:t>
+      </w:r>
+    </w:p>
+    <w:p>
+      <w:pPr>
+        <w:spacing w:after="0" w:line="240" w:lineRule="auto"/>
+        <w:ind w:firstLine="0"/>
+        <w:jc w:val="left"/>
+      </w:pPr>
+      <w:r>
+        <w:br w:type="page"/>
+      </w:r>
+    </w:p>
+    <w:tbl>
+      <w:tblPr>
+        <w:tblStyle w:val="a3"/>
+        <w:tblW w:w="0" w:type="auto"/>
+        <w:tblInd w:w="390" w:type="dxa"/>
+        <w:tblLook w:val="04A0" w:firstRow="1" w:lastRow="0" w:firstColumn="1" w:lastColumn="0" w:noHBand="0" w:noVBand="1"/>
+      </w:tblPr>
+      <w:tblGrid>
+        <w:gridCol w:w="1119"/>
+        <w:gridCol w:w="1109"/>
+        <w:gridCol w:w="1058"/>
+        <w:gridCol w:w="969"/>
+        <w:gridCol w:w="1630"/>
+        <w:gridCol w:w="1630"/>
+      </w:tblGrid>
+      <w:tr>
+        <w:tc>
+          <w:tcPr>
+            <w:tcW w:w="7515" w:type="dxa"/>
+            <w:gridSpan w:val="6"/>
+            <w:shd w:val="clear" w:color="auto" w:fill="DBDBDB" w:themeFill="accent3" w:themeFillTint="66"/>
+          </w:tcPr>
+          <w:p>
+            <w:pPr>
+              <w:ind w:firstLine="0"/>
+              <w:jc w:val="center"/>
+              <w:rPr>
+                <w:b/>
+                <w:bCs/>
+              </w:rPr>
+            </w:pPr>
+            <w:r>
+              <w:rPr>
+                <w:b/>
+                <w:bCs/>
+              </w:rPr>
+              <w:lastRenderedPageBreak/>
+              <w:t>The combination of</w:t>
+            </w:r>
+            <w:r>
+              <w:rPr>
+                <w:b/>
+                <w:bCs/>
+              </w:rPr>
+              <w:t xml:space="preserve"> Key F</w:t>
+            </w:r>
+            <w:r>
+              <w:rPr>
+                <w:b/>
+                <w:bCs/>
+              </w:rPr>
+              <w:t>eatures</w:t>
+            </w:r>
+          </w:p>
+        </w:tc>
+      </w:tr>
+      <w:tr>
+        <w:tc>
+          <w:tcPr>
+            <w:tcW w:w="1119" w:type="dxa"/>
+            <w:vMerge w:val="restart"/>
+            <w:shd w:val="clear" w:color="auto" w:fill="DBDBDB" w:themeFill="accent3" w:themeFillTint="66"/>
+          </w:tcPr>
+          <w:p>
+            <w:pPr>
+              <w:spacing w:before="240"/>
+              <w:ind w:firstLine="0"/>
+            </w:pPr>
+          </w:p>
+          <w:p>
+            <w:pPr>
+              <w:spacing w:before="240"/>
+              <w:ind w:firstLine="0"/>
+              <w:rPr>
+                <w:b/>
+                <w:bCs/>
+              </w:rPr>
+            </w:pPr>
+            <w:r>
+              <w:rPr>
+                <w:b/>
+                <w:bCs/>
+              </w:rPr>
+              <w:t>Key Features</w:t>
+            </w:r>
+          </w:p>
+        </w:tc>
+        <w:tc>
+          <w:tcPr>
+            <w:tcW w:w="1109" w:type="dxa"/>
+          </w:tcPr>
+          <w:p>
+            <w:pPr>
+              <w:ind w:firstLine="0"/>
+            </w:pPr>
+            <w:r>
+              <w:t>Glucose</w:t>
+            </w:r>
+          </w:p>
+        </w:tc>
+        <w:tc>
+          <w:tcPr>
+            <w:tcW w:w="1058" w:type="dxa"/>
+          </w:tcPr>
+          <w:p>
+            <w:pPr>
+              <w:ind w:firstLine="0"/>
+            </w:pPr>
+            <w:r>
+              <w:t>Insulin</w:t>
+            </w:r>
+          </w:p>
+        </w:tc>
+        <w:tc>
+          <w:tcPr>
+            <w:tcW w:w="969" w:type="dxa"/>
+          </w:tcPr>
+          <w:p>
+            <w:pPr>
+              <w:ind w:firstLine="0"/>
+            </w:pPr>
+            <w:r>
+              <w:t>BMI</w:t>
+            </w:r>
+          </w:p>
+        </w:tc>
+        <w:tc>
+          <w:tcPr>
+            <w:tcW w:w="1630" w:type="dxa"/>
+          </w:tcPr>
+          <w:p>
+            <w:pPr>
+              <w:ind w:firstLine="0"/>
+            </w:pPr>
+            <w:r>
+              <w:t>Age</w:t>
+            </w:r>
+          </w:p>
+        </w:tc>
+        <w:tc>
+          <w:tcPr>
+            <w:tcW w:w="1630" w:type="dxa"/>
+          </w:tcPr>
+          <w:p>
+            <w:pPr>
+              <w:ind w:firstLine="0"/>
+            </w:pPr>
+          </w:p>
+        </w:tc>
+      </w:tr>
+      <w:tr>
+        <w:tc>
+          <w:tcPr>
+            <w:tcW w:w="1119" w:type="dxa"/>
+            <w:vMerge/>
+            <w:shd w:val="clear" w:color="auto" w:fill="DBDBDB" w:themeFill="accent3" w:themeFillTint="66"/>
+          </w:tcPr>
+          <w:p>
+            <w:pPr>
+              <w:ind w:firstLine="0"/>
+            </w:pPr>
+          </w:p>
+        </w:tc>
+        <w:tc>
+          <w:tcPr>
+            <w:tcW w:w="1109" w:type="dxa"/>
+          </w:tcPr>
+          <w:p>
+            <w:pPr>
+              <w:ind w:firstLine="0"/>
+            </w:pPr>
+            <w:r>
+              <w:t>Glucose</w:t>
+            </w:r>
+          </w:p>
+        </w:tc>
+        <w:tc>
+          <w:tcPr>
+            <w:tcW w:w="1058" w:type="dxa"/>
+          </w:tcPr>
+          <w:p>
+            <w:pPr>
+              <w:ind w:firstLine="0"/>
+            </w:pPr>
+            <w:r>
+              <w:t>Insulin</w:t>
+            </w:r>
+          </w:p>
+        </w:tc>
+        <w:tc>
+          <w:tcPr>
+            <w:tcW w:w="969" w:type="dxa"/>
+          </w:tcPr>
+          <w:p>
+            <w:pPr>
+              <w:ind w:firstLine="0"/>
+            </w:pPr>
+            <w:r>
+              <w:t>BMI</w:t>
+            </w:r>
+          </w:p>
+        </w:tc>
+        <w:tc>
+          <w:tcPr>
+            <w:tcW w:w="1630" w:type="dxa"/>
+          </w:tcPr>
+          <w:p>
+            <w:pPr>
+              <w:ind w:firstLine="0"/>
+            </w:pPr>
+            <w:proofErr w:type="spellStart"/>
+            <w:r>
+              <w:t>SkinThickness</w:t>
+            </w:r>
+            <w:proofErr w:type="spellEnd"/>
+          </w:p>
+        </w:tc>
+        <w:tc>
+          <w:tcPr>
+            <w:tcW w:w="1630" w:type="dxa"/>
+          </w:tcPr>
+          <w:p>
+            <w:pPr>
+              <w:ind w:firstLine="0"/>
+            </w:pPr>
+          </w:p>
+        </w:tc>
+      </w:tr>
+      <w:tr>
+        <w:tc>
+          <w:tcPr>
+            <w:tcW w:w="1119" w:type="dxa"/>
+            <w:vMerge/>
+            <w:shd w:val="clear" w:color="auto" w:fill="DBDBDB" w:themeFill="accent3" w:themeFillTint="66"/>
+          </w:tcPr>
+          <w:p>
+            <w:pPr>
+              <w:ind w:firstLine="0"/>
+            </w:pPr>
+          </w:p>
+        </w:tc>
+        <w:tc>
+          <w:tcPr>
+            <w:tcW w:w="1109" w:type="dxa"/>
+          </w:tcPr>
+          <w:p>
+            <w:pPr>
+              <w:ind w:firstLine="0"/>
+            </w:pPr>
+            <w:r>
+              <w:t>Glucose</w:t>
+            </w:r>
+          </w:p>
+        </w:tc>
+        <w:tc>
+          <w:tcPr>
+            <w:tcW w:w="1058" w:type="dxa"/>
+          </w:tcPr>
+          <w:p>
+            <w:pPr>
+              <w:ind w:firstLine="0"/>
+            </w:pPr>
+            <w:r>
+              <w:t>Insulin</w:t>
+            </w:r>
+          </w:p>
+        </w:tc>
+        <w:tc>
+          <w:tcPr>
+            <w:tcW w:w="969" w:type="dxa"/>
+          </w:tcPr>
+          <w:p>
+            <w:pPr>
+              <w:ind w:firstLine="0"/>
+            </w:pPr>
+            <w:r>
+              <w:t>BMI</w:t>
+            </w:r>
+          </w:p>
+        </w:tc>
+        <w:tc>
+          <w:tcPr>
+            <w:tcW w:w="1630" w:type="dxa"/>
+          </w:tcPr>
+          <w:p>
+            <w:pPr>
+              <w:ind w:firstLine="0"/>
+            </w:pPr>
+            <w:r>
+              <w:t>Age</w:t>
+            </w:r>
+          </w:p>
+        </w:tc>
+        <w:tc>
+          <w:tcPr>
+            <w:tcW w:w="1630" w:type="dxa"/>
+          </w:tcPr>
+          <w:p>
+            <w:pPr>
+              <w:ind w:firstLine="0"/>
+            </w:pPr>
+            <w:proofErr w:type="spellStart"/>
+            <w:r>
+              <w:t>BloodPressure</w:t>
+            </w:r>
+            <w:proofErr w:type="spellEnd"/>
+          </w:p>
+        </w:tc>
+      </w:tr>
+      <w:tr>
+        <w:tc>
+          <w:tcPr>
+            <w:tcW w:w="1119" w:type="dxa"/>
+            <w:vMerge/>
+            <w:shd w:val="clear" w:color="auto" w:fill="DBDBDB" w:themeFill="accent3" w:themeFillTint="66"/>
+          </w:tcPr>
+          <w:p>
+            <w:pPr>
+              <w:ind w:firstLine="0"/>
+            </w:pPr>
+          </w:p>
+        </w:tc>
+        <w:tc>
+          <w:tcPr>
+            <w:tcW w:w="1109" w:type="dxa"/>
+          </w:tcPr>
+          <w:p>
+            <w:pPr>
+              <w:ind w:firstLine="0"/>
+            </w:pPr>
+            <w:r>
+              <w:t>Glucose</w:t>
+            </w:r>
+          </w:p>
+        </w:tc>
+        <w:tc>
+          <w:tcPr>
+            <w:tcW w:w="1058" w:type="dxa"/>
+          </w:tcPr>
+          <w:p>
+            <w:pPr>
+              <w:ind w:firstLine="0"/>
+            </w:pPr>
+            <w:r>
+              <w:t>Insulin</w:t>
+            </w:r>
+          </w:p>
+        </w:tc>
+        <w:tc>
+          <w:tcPr>
+            <w:tcW w:w="969" w:type="dxa"/>
+          </w:tcPr>
+          <w:p>
+            <w:pPr>
+              <w:ind w:firstLine="0"/>
+            </w:pPr>
+            <w:r>
+              <w:t>BMI</w:t>
+            </w:r>
+          </w:p>
+        </w:tc>
+        <w:tc>
+          <w:tcPr>
+            <w:tcW w:w="1630" w:type="dxa"/>
+          </w:tcPr>
+          <w:p>
+            <w:pPr>
+              <w:ind w:firstLine="0"/>
+            </w:pPr>
+            <w:r>
+              <w:t>Age</w:t>
+            </w:r>
+          </w:p>
+        </w:tc>
+        <w:tc>
+          <w:tcPr>
+            <w:tcW w:w="1630" w:type="dxa"/>
+          </w:tcPr>
+          <w:p>
+            <w:pPr>
+              <w:ind w:firstLine="0"/>
+            </w:pPr>
+            <w:proofErr w:type="spellStart"/>
+            <w:r>
+              <w:t>SkinThickness</w:t>
+            </w:r>
+            <w:proofErr w:type="spellEnd"/>
+          </w:p>
+        </w:tc>
+      </w:tr>
+    </w:tbl>
+    <w:p>
+      <w:pPr>
+        <w:jc w:val="center"/>
+      </w:pPr>
+      <w:r>
+        <w:t xml:space="preserve">Table 5: </w:t>
+      </w:r>
+      <w:r>
+        <w:t>The combination of features selection</w:t>
+      </w:r>
+    </w:p>
+    <w:p>
+      <w:pPr>
         <w:rPr>
           <w:rFonts w:hint="eastAsia"/>
         </w:rPr>
-        <w:t xml:space="preserve">when </w:t>
-      </w:r>
+      </w:pPr>
       <w:r>
         <w:rPr>
           <w:rFonts w:hint="eastAsia"/>
         </w:rPr>
-        <w:t xml:space="preserve">the Polynomial Regression </w:t>
-      </w:r>
-      <w:r>
-        <w:t>is done</w:t>
+        <w:t>To define</w:t>
       </w:r>
       <w:r>
         <w:rPr>
           <w:rFonts w:hint="eastAsia"/>
         </w:rPr>
-        <w:t xml:space="preserve">, all the predicted values will be </w:t>
-      </w:r>
-      <w:r>
-        <w:rPr>
-          <w:rFonts w:hint="eastAsia"/>
-        </w:rPr>
-        <w:t xml:space="preserve">inserted </w:t>
-      </w:r>
-      <w:r>
-        <w:rPr>
-          <w:rFonts w:hint="eastAsia"/>
-        </w:rPr>
-        <w:t>into the corresponding features</w:t>
-      </w:r>
-      <w:r>
-        <w:rPr>
-          <w:rFonts w:hint="eastAsia"/>
-        </w:rPr>
-        <w:t xml:space="preserve">. Also, these </w:t>
-      </w:r>
-      <w:r>
-        <w:rPr>
-          <w:rFonts w:hint="eastAsia"/>
-        </w:rPr>
-        <w:t xml:space="preserve">predicted </w:t>
-      </w:r>
-      <w:r>
-        <w:rPr>
-          <w:rFonts w:hint="eastAsia"/>
-        </w:rPr>
-        <w:t xml:space="preserve">values </w:t>
-      </w:r>
-      <w:r>
-        <w:rPr>
-          <w:rFonts w:hint="eastAsia"/>
-        </w:rPr>
-        <w:t xml:space="preserve">were </w:t>
-      </w:r>
-      <w:r>
-        <w:t>inserted</w:t>
-      </w:r>
-      <w:r>
-        <w:rPr>
-          <w:rFonts w:hint="eastAsia"/>
-        </w:rPr>
-        <w:t xml:space="preserve"> based on</w:t>
-      </w:r>
-      <w:r>
-        <w:rPr>
-          <w:rFonts w:hint="eastAsia"/>
-        </w:rPr>
-        <w:t xml:space="preserve"> the values of other features</w:t>
-      </w:r>
-      <w:r>
-        <w:rPr>
-          <w:rFonts w:hint="eastAsia"/>
-        </w:rPr>
-        <w:t xml:space="preserve"> instead of randomly inserted the predicted values, which </w:t>
-      </w:r>
-      <w:r>
-        <w:rPr>
-          <w:rFonts w:hint="eastAsia"/>
-        </w:rPr>
-        <w:t xml:space="preserve">preserved the </w:t>
-      </w:r>
-      <w:r>
-        <w:rPr>
-          <w:rFonts w:hint="eastAsia"/>
-        </w:rPr>
-        <w:t>characteristic of the dataset that</w:t>
-      </w:r>
-      <w:r>
-        <w:rPr>
-          <w:rFonts w:hint="eastAsia"/>
-        </w:rPr>
-        <w:t xml:space="preserve"> </w:t>
-      </w:r>
-      <w:r>
-        <w:rPr>
-          <w:rFonts w:hint="eastAsia"/>
-        </w:rPr>
-        <w:t xml:space="preserve">these values were learned from other features to do the prediction and predicted with a rational value. Therefore, </w:t>
-      </w:r>
-      <w:r>
-        <w:rPr>
-          <w:rFonts w:hint="eastAsia"/>
-        </w:rPr>
-        <w:t>t</w:t>
-      </w:r>
-      <w:r>
-        <w:rPr>
-          <w:rFonts w:hint="eastAsia"/>
-        </w:rPr>
-        <w:t>h</w:t>
-      </w:r>
-      <w:r>
-        <w:rPr>
-          <w:rFonts w:hint="eastAsia"/>
-        </w:rPr>
-        <w:t xml:space="preserve">ey would not </w:t>
-      </w:r>
-      <w:r>
-        <w:rPr>
-          <w:rFonts w:hint="eastAsia"/>
-        </w:rPr>
-        <w:t xml:space="preserve">have a negative effect on the </w:t>
-      </w:r>
-      <w:r>
-        <w:t>experiment</w:t>
-      </w:r>
-      <w:r>
-        <w:rPr>
-          <w:rFonts w:hint="eastAsia"/>
-        </w:rPr>
-        <w:t xml:space="preserve"> environment becaus</w:t>
-      </w:r>
-      <w:r>
-        <w:rPr>
-          <w:rFonts w:hint="eastAsia"/>
-        </w:rPr>
-        <w:t>e of randomly inserted.</w:t>
-      </w:r>
-    </w:p>
-    <w:p>
-      <w:r>
-        <w:rPr>
-          <w:rFonts w:hint="eastAsia"/>
-        </w:rPr>
-        <w:t>(Image)</w:t>
-      </w:r>
-    </w:p>
-    <w:p>
-      <w:pPr>
-        <w:jc w:val="center"/>
-      </w:pPr>
-      <w:r>
-        <w:rPr>
-          <w:rFonts w:hint="eastAsia"/>
-        </w:rPr>
-        <w:t xml:space="preserve">Figure 7: Q-Q Plot of each </w:t>
-      </w:r>
-      <w:r>
-        <w:t>feature</w:t>
-      </w:r>
-      <w:r>
-        <w:rPr>
-          <w:rFonts w:hint="eastAsia"/>
-        </w:rPr>
-        <w:t xml:space="preserve"> (after the Polynomial Regression)</w:t>
-      </w:r>
-    </w:p>
-    <w:p>
-      <w:pPr>
-        <w:rPr>
-          <w:rFonts w:hint="eastAsia"/>
-        </w:rPr>
-      </w:pPr>
-      <w:r>
-        <w:rPr>
-          <w:rFonts w:hint="eastAsia"/>
-        </w:rPr>
-        <w:t>Q-Q Plot</w:t>
-      </w:r>
-      <w:r>
-        <w:rPr>
-          <w:rFonts w:hint="eastAsia"/>
-        </w:rPr>
-        <w:t xml:space="preserve"> (Quantile-Quantile Plot) reflects the distribution of the features </w:t>
-      </w:r>
-      <w:r>
-        <w:t>whether</w:t>
-      </w:r>
-      <w:r>
-        <w:rPr>
-          <w:rFonts w:hint="eastAsia"/>
-        </w:rPr>
-        <w:t xml:space="preserve"> it is normal, uniform or exponent</w:t>
-      </w:r>
-      <w:r>
-        <w:rPr>
-          <w:rFonts w:hint="eastAsia"/>
-        </w:rPr>
-        <w:t xml:space="preserve">ial. In Fig.7, features </w:t>
-      </w:r>
-      <w:r>
-        <w:t>“</w:t>
-      </w:r>
-      <w:r>
-        <w:rPr>
-          <w:rFonts w:hint="eastAsia"/>
-        </w:rPr>
-        <w:t>Glucose</w:t>
-      </w:r>
-      <w:r>
-        <w:t>”</w:t>
-      </w:r>
-      <w:r>
-        <w:rPr>
-          <w:rFonts w:hint="eastAsia"/>
-        </w:rPr>
-        <w:t xml:space="preserve">, </w:t>
-      </w:r>
-      <w:r>
-        <w:t>“</w:t>
-      </w:r>
-      <w:proofErr w:type="spellStart"/>
-      <w:r>
-        <w:rPr>
-          <w:rFonts w:hint="eastAsia"/>
-        </w:rPr>
-        <w:t>BloodPressure</w:t>
-      </w:r>
-      <w:proofErr w:type="spellEnd"/>
-      <w:r>
-        <w:t>”</w:t>
-      </w:r>
-      <w:r>
-        <w:rPr>
-          <w:rFonts w:hint="eastAsia"/>
-        </w:rPr>
-        <w:t xml:space="preserve">, </w:t>
-      </w:r>
-      <w:r>
-        <w:t>“</w:t>
-      </w:r>
-      <w:proofErr w:type="spellStart"/>
-      <w:r>
-        <w:rPr>
-          <w:rFonts w:hint="eastAsia"/>
-        </w:rPr>
-        <w:t>SkinThickness</w:t>
-      </w:r>
-      <w:proofErr w:type="spellEnd"/>
-      <w:r>
-        <w:t>”</w:t>
-      </w:r>
-      <w:r>
-        <w:rPr>
-          <w:rFonts w:hint="eastAsia"/>
-        </w:rPr>
-        <w:t xml:space="preserve"> and </w:t>
-      </w:r>
-      <w:r>
-        <w:t>“</w:t>
-      </w:r>
-      <w:r>
-        <w:rPr>
-          <w:rFonts w:hint="eastAsia"/>
-        </w:rPr>
-        <w:t>BMI</w:t>
-      </w:r>
-      <w:r>
-        <w:t>”</w:t>
-      </w:r>
-      <w:r>
-        <w:rPr>
-          <w:rFonts w:hint="eastAsia"/>
-        </w:rPr>
-        <w:t xml:space="preserve"> </w:t>
-      </w:r>
-      <w:r>
-        <w:rPr>
-          <w:rFonts w:hint="eastAsia"/>
-        </w:rPr>
-        <w:t>were</w:t>
-      </w:r>
-      <w:r>
-        <w:rPr>
-          <w:rFonts w:hint="eastAsia"/>
-        </w:rPr>
-        <w:t xml:space="preserve"> displayed in a normal distribution form</w:t>
-      </w:r>
-      <w:r>
-        <w:rPr>
-          <w:rFonts w:hint="eastAsia"/>
-        </w:rPr>
-        <w:t xml:space="preserve"> as they roughly followed the red slope on the plot</w:t>
-      </w:r>
-      <w:r>
-        <w:rPr>
-          <w:rFonts w:hint="eastAsia"/>
-        </w:rPr>
-        <w:t>.</w:t>
-      </w:r>
-      <w:r>
-        <w:rPr>
-          <w:rFonts w:hint="eastAsia"/>
-        </w:rPr>
-        <w:t xml:space="preserve"> On the other hand, the q-q plot</w:t>
-      </w:r>
-      <w:r>
-        <w:rPr>
-          <w:rFonts w:hint="eastAsia"/>
-        </w:rPr>
-        <w:t>s</w:t>
-      </w:r>
-      <w:r>
-        <w:rPr>
-          <w:rFonts w:hint="eastAsia"/>
-        </w:rPr>
-        <w:t xml:space="preserve"> </w:t>
-      </w:r>
-      <w:r>
-        <w:t>of features</w:t>
-      </w:r>
-      <w:r>
-        <w:rPr>
-          <w:rFonts w:hint="eastAsia"/>
-        </w:rPr>
-        <w:t xml:space="preserve"> </w:t>
-      </w:r>
-      <w:r>
-        <w:t>“</w:t>
-      </w:r>
-      <w:r>
-        <w:rPr>
-          <w:rFonts w:hint="eastAsia"/>
-        </w:rPr>
-        <w:t>Insulin</w:t>
-      </w:r>
-      <w:r>
-        <w:t>”</w:t>
-      </w:r>
-      <w:r>
-        <w:rPr>
-          <w:rFonts w:hint="eastAsia"/>
-        </w:rPr>
-        <w:t xml:space="preserve">, </w:t>
-      </w:r>
-      <w:r>
-        <w:t>“</w:t>
-      </w:r>
-      <w:r>
-        <w:rPr>
-          <w:rFonts w:hint="eastAsia"/>
-        </w:rPr>
-        <w:t>Age</w:t>
-      </w:r>
-      <w:r>
-        <w:t>”</w:t>
-      </w:r>
-      <w:r>
-        <w:rPr>
-          <w:rFonts w:hint="eastAsia"/>
-        </w:rPr>
-        <w:t xml:space="preserve"> and </w:t>
-      </w:r>
-      <w:r>
-        <w:t>“</w:t>
-      </w:r>
-      <w:r>
-        <w:rPr>
-          <w:rFonts w:hint="eastAsia"/>
-        </w:rPr>
-        <w:t>DiabetesPedigreeFunction</w:t>
-      </w:r>
-      <w:r>
-        <w:t>”</w:t>
-      </w:r>
-      <w:r>
-        <w:rPr>
-          <w:rFonts w:hint="eastAsia"/>
-        </w:rPr>
-        <w:t xml:space="preserve"> </w:t>
-      </w:r>
-      <w:r>
-        <w:t>w</w:t>
-      </w:r>
-      <w:r>
-        <w:rPr>
-          <w:rFonts w:hint="eastAsia"/>
-        </w:rPr>
-        <w:t xml:space="preserve">ere </w:t>
-      </w:r>
-      <w:r>
-        <w:rPr>
-          <w:rFonts w:hint="eastAsia"/>
-        </w:rPr>
-        <w:t>displayed in</w:t>
-      </w:r>
-      <w:r>
-        <w:rPr>
-          <w:rFonts w:hint="eastAsia"/>
-        </w:rPr>
-        <w:t xml:space="preserve"> curved </w:t>
-      </w:r>
-      <w:r>
-        <w:t>pattern</w:t>
-      </w:r>
-      <w:r>
-        <w:rPr>
-          <w:rFonts w:hint="eastAsia"/>
-        </w:rPr>
-        <w:t xml:space="preserve">, which means they are not the normal </w:t>
-      </w:r>
-      <w:r>
-        <w:t>distribution</w:t>
-      </w:r>
-      <w:r>
-        <w:rPr>
-          <w:rFonts w:hint="eastAsia"/>
-        </w:rPr>
-        <w:t xml:space="preserve">. For example, </w:t>
-      </w:r>
-      <w:r>
-        <w:t>“</w:t>
-      </w:r>
+        <w:t xml:space="preserve"> the </w:t>
+      </w:r>
+      <w:r>
+        <w:t xml:space="preserve">key features and target variable in the prediction, </w:t>
+      </w:r>
+    </w:p>
+    <w:p>
       <w:r>
         <w:br w:type="page"/>
       </w:r>
@@ -11118,7 +10953,7 @@
           <w:sz w:val="22"/>
         </w:rPr>
         <w:sectPr>
-          <w:footerReference w:type="default" r:id="rId16"/>
+          <w:footerReference w:type="default" r:id="rId18"/>
           <w:pgSz w:w="11906" w:h="16838" w:code="9"/>
           <w:pgMar w:top="1440" w:right="1800" w:bottom="1440" w:left="1800" w:header="720" w:footer="720" w:gutter="0"/>
           <w:pgNumType w:start="1"/>
@@ -13552,7 +13387,7 @@
   <w:docDefaults>
     <w:rPrDefault>
       <w:rPr>
-        <w:rFonts w:ascii="Times New Roman" w:eastAsia="新細明體" w:hAnsi="Times New Roman" w:cs="Times New Roman"/>
+        <w:rFonts w:ascii="Times New Roman" w:eastAsia="PMingLiU" w:hAnsi="Times New Roman" w:cs="Times New Roman"/>
         <w:kern w:val="2"/>
         <w:sz w:val="24"/>
         <w:szCs w:val="22"/>
@@ -14106,6 +13941,7 @@
   <w:style w:type="character" w:default="1" w:styleId="a0">
     <w:name w:val="Default Paragraph Font"/>
     <w:uiPriority w:val="1"/>
+    <w:semiHidden/>
     <w:unhideWhenUsed/>
   </w:style>
   <w:style w:type="table" w:default="1" w:styleId="a1">

</xml_diff>

<commit_message>
Fix Grammar in key combin(pima)
</commit_message>
<xml_diff>
--- a/FYP_FinalReport.docx
+++ b/FYP_FinalReport.docx
@@ -4,8 +4,8 @@
   <w:body>
     <w:bookmarkStart w:id="0" w:name="_Hlk144200572" w:displacedByCustomXml="next"/>
     <w:bookmarkEnd w:id="0" w:displacedByCustomXml="next"/>
-    <w:bookmarkStart w:id="1" w:name="_Toc98852976" w:displacedByCustomXml="next"/>
-    <w:bookmarkStart w:id="2" w:name="_Toc79242441" w:displacedByCustomXml="next"/>
+    <w:bookmarkStart w:id="1" w:name="_Toc79242441" w:displacedByCustomXml="next"/>
+    <w:bookmarkStart w:id="2" w:name="_Toc98852976" w:displacedByCustomXml="next"/>
     <w:sdt>
       <w:sdtPr>
         <w:id w:val="1511718633"/>
@@ -98,7 +98,27 @@
               <w:sz w:val="32"/>
               <w:szCs w:val="32"/>
             </w:rPr>
-            <w:t>Machine learning model to predict the risk of diabetes</w:t>
+            <w:t xml:space="preserve">Machine </w:t>
+          </w:r>
+          <w:proofErr w:type="gramStart"/>
+          <w:r>
+            <w:rPr>
+              <w:b/>
+              <w:spacing w:val="-3"/>
+              <w:sz w:val="32"/>
+              <w:szCs w:val="32"/>
+            </w:rPr>
+            <w:t>learning model</w:t>
+          </w:r>
+          <w:proofErr w:type="gramEnd"/>
+          <w:r>
+            <w:rPr>
+              <w:b/>
+              <w:spacing w:val="-3"/>
+              <w:sz w:val="32"/>
+              <w:szCs w:val="32"/>
+            </w:rPr>
+            <w:t xml:space="preserve"> to predict the risk of diabetes</w:t>
           </w:r>
         </w:p>
         <w:p>
@@ -119,6 +139,7 @@
               <w:szCs w:val="24"/>
             </w:rPr>
           </w:pPr>
+          <w:proofErr w:type="gramStart"/>
           <w:r>
             <w:rPr>
               <w:b/>
@@ -127,6 +148,7 @@
             </w:rPr>
             <w:t>by</w:t>
           </w:r>
+          <w:proofErr w:type="gramEnd"/>
         </w:p>
         <w:p>
           <w:pPr>
@@ -297,7 +319,25 @@
               <w:spacing w:val="-3"/>
               <w:szCs w:val="24"/>
             </w:rPr>
-            <w:t xml:space="preserve"> (Honours)</w:t>
+            <w:t xml:space="preserve"> (</w:t>
+          </w:r>
+          <w:proofErr w:type="spellStart"/>
+          <w:r>
+            <w:rPr>
+              <w:b/>
+              <w:spacing w:val="-3"/>
+              <w:szCs w:val="24"/>
+            </w:rPr>
+            <w:t>Honours</w:t>
+          </w:r>
+          <w:proofErr w:type="spellEnd"/>
+          <w:r>
+            <w:rPr>
+              <w:b/>
+              <w:spacing w:val="-3"/>
+              <w:szCs w:val="24"/>
+            </w:rPr>
+            <w:t>)</w:t>
           </w:r>
         </w:p>
         <w:p>
@@ -569,6 +609,7 @@
               <w:szCs w:val="24"/>
             </w:rPr>
           </w:pPr>
+          <w:proofErr w:type="spellStart"/>
           <w:r>
             <w:rPr>
               <w:rFonts w:hint="eastAsia"/>
@@ -578,6 +619,7 @@
           <w:r>
             <w:t>d</w:t>
           </w:r>
+          <w:proofErr w:type="spellEnd"/>
         </w:p>
         <w:p>
           <w:pPr>
@@ -2777,7 +2819,21 @@
             <w:rPr>
               <w:szCs w:val="24"/>
             </w:rPr>
-            <w:t>Fill the missing values on “SkinThickness”</w:t>
+            <w:t>Fill the missing values on “</w:t>
+          </w:r>
+          <w:proofErr w:type="spellStart"/>
+          <w:r>
+            <w:rPr>
+              <w:szCs w:val="24"/>
+            </w:rPr>
+            <w:t>SkinThickness</w:t>
+          </w:r>
+          <w:proofErr w:type="spellEnd"/>
+          <w:r>
+            <w:rPr>
+              <w:szCs w:val="24"/>
+            </w:rPr>
+            <w:t>”</w:t>
           </w:r>
           <w:r>
             <w:rPr>
@@ -2841,7 +2897,21 @@
             <w:rPr>
               <w:szCs w:val="24"/>
             </w:rPr>
-            <w:t xml:space="preserve">Check if there have missing value (0) or not </w:t>
+            <w:t xml:space="preserve">Check if there </w:t>
+          </w:r>
+          <w:proofErr w:type="gramStart"/>
+          <w:r>
+            <w:rPr>
+              <w:szCs w:val="24"/>
+            </w:rPr>
+            <w:t>have</w:t>
+          </w:r>
+          <w:proofErr w:type="gramEnd"/>
+          <w:r>
+            <w:rPr>
+              <w:szCs w:val="24"/>
+            </w:rPr>
+            <w:t xml:space="preserve"> missing value (0) or not </w:t>
           </w:r>
           <w:r>
             <w:rPr>
@@ -3690,7 +3760,25 @@
           <w:sz w:val="28"/>
           <w:szCs w:val="36"/>
         </w:rPr>
-        <w:t xml:space="preserve"> (each section write </w:t>
+        <w:t xml:space="preserve"> (each section </w:t>
+      </w:r>
+      <w:proofErr w:type="gramStart"/>
+      <w:r>
+        <w:rPr>
+          <w:rFonts w:hint="eastAsia"/>
+          <w:sz w:val="28"/>
+          <w:szCs w:val="36"/>
+        </w:rPr>
+        <w:t>write</w:t>
+      </w:r>
+      <w:proofErr w:type="gramEnd"/>
+      <w:r>
+        <w:rPr>
+          <w:rFonts w:hint="eastAsia"/>
+          <w:sz w:val="28"/>
+          <w:szCs w:val="36"/>
+        </w:rPr>
+        <w:t xml:space="preserve"> </w:t>
       </w:r>
       <w:r>
         <w:rPr>
@@ -3835,7 +3923,15 @@
         <w:t xml:space="preserve"> shows the prediction that the number of patients with Diabetes will increase in 2030 and 2045, of which Africa will increase to 134 percent.</w:t>
       </w:r>
       <w:r>
-        <w:t xml:space="preserve"> In addition, the World Health Organization [18] estimated that 830 million people exhibit symptoms of Diabetes, which comprises approximately 10% of the world's population. In addition, IDF Diabetes Atlas [19] found that 537 million adults were having Diabetes and 6.7 million people died because of Diabetes in 2021.</w:t>
+        <w:t xml:space="preserve"> In addition, the World Health Organization [18] estimated that 830 million people exhibit symptoms of Diabetes, which comprises approximately 10% of the world's population. In addition, IDF Diabetes Atlas [19] found that 537 million adults were having </w:t>
+      </w:r>
+      <w:proofErr w:type="gramStart"/>
+      <w:r>
+        <w:t>Diabetes</w:t>
+      </w:r>
+      <w:proofErr w:type="gramEnd"/>
+      <w:r>
+        <w:t xml:space="preserve"> and 6.7 million people died because of Diabetes in 2021.</w:t>
       </w:r>
     </w:p>
     <w:bookmarkEnd w:id="7"/>
@@ -3899,13 +3995,27 @@
         <w:rPr>
           <w:szCs w:val="24"/>
         </w:rPr>
-        <w:t>(why u want to do this project?</w:t>
-      </w:r>
+        <w:t xml:space="preserve">(why u want to do this </w:t>
+      </w:r>
+      <w:proofErr w:type="gramStart"/>
       <w:r>
         <w:rPr>
           <w:szCs w:val="24"/>
         </w:rPr>
-        <w:t xml:space="preserve">(want to know how machine learning operate in diabetes prediction / NHANES dataset are rarely used in research paper (most paper rather used Pima Indian dataset/ </w:t>
+        <w:t>project?</w:t>
+      </w:r>
+      <w:r>
+        <w:rPr>
+          <w:szCs w:val="24"/>
+        </w:rPr>
+        <w:t>(</w:t>
+      </w:r>
+      <w:proofErr w:type="gramEnd"/>
+      <w:r>
+        <w:rPr>
+          <w:szCs w:val="24"/>
+        </w:rPr>
+        <w:t xml:space="preserve">want to know how machine learning operate in diabetes prediction / NHANES dataset are rarely used in research paper (most paper rather used Pima Indian dataset/ </w:t>
       </w:r>
       <w:r>
         <w:rPr>
@@ -3958,7 +4068,63 @@
         <w:rPr>
           <w:szCs w:val="24"/>
         </w:rPr>
-        <w:t xml:space="preserve"> (what do you want to achieved in this project? (e.g. proof that xx is more better / try to used another method that is rarely used in research paper to see the result is better or not)</w:t>
+        <w:t xml:space="preserve"> (what do you want to </w:t>
+      </w:r>
+      <w:proofErr w:type="gramStart"/>
+      <w:r>
+        <w:rPr>
+          <w:szCs w:val="24"/>
+        </w:rPr>
+        <w:t>achieved</w:t>
+      </w:r>
+      <w:proofErr w:type="gramEnd"/>
+      <w:r>
+        <w:rPr>
+          <w:szCs w:val="24"/>
+        </w:rPr>
+        <w:t xml:space="preserve"> in this project? (e.g. proof that xx is </w:t>
+      </w:r>
+      <w:proofErr w:type="gramStart"/>
+      <w:r>
+        <w:rPr>
+          <w:szCs w:val="24"/>
+        </w:rPr>
+        <w:t>more better</w:t>
+      </w:r>
+      <w:proofErr w:type="gramEnd"/>
+      <w:r>
+        <w:rPr>
+          <w:szCs w:val="24"/>
+        </w:rPr>
+        <w:t xml:space="preserve"> / try to </w:t>
+      </w:r>
+      <w:proofErr w:type="spellStart"/>
+      <w:r>
+        <w:rPr>
+          <w:szCs w:val="24"/>
+        </w:rPr>
+        <w:t>used</w:t>
+      </w:r>
+      <w:proofErr w:type="spellEnd"/>
+      <w:r>
+        <w:rPr>
+          <w:szCs w:val="24"/>
+        </w:rPr>
+        <w:t xml:space="preserve"> another method that is rarely used in research paper to </w:t>
+      </w:r>
+      <w:proofErr w:type="gramStart"/>
+      <w:r>
+        <w:rPr>
+          <w:szCs w:val="24"/>
+        </w:rPr>
+        <w:t>see</w:t>
+      </w:r>
+      <w:proofErr w:type="gramEnd"/>
+      <w:r>
+        <w:rPr>
+          <w:szCs w:val="24"/>
+        </w:rPr>
+        <w:t xml:space="preserve"> the result is better or not)</w:t>
       </w:r>
       <w:bookmarkEnd w:id="12"/>
     </w:p>
@@ -4050,30 +4216,71 @@
           <w:sz w:val="28"/>
           <w:szCs w:val="36"/>
         </w:rPr>
-        <w:t>List how neural network work on Diabetes prediction (Maybe can write it?) /</w:t>
-      </w:r>
+        <w:t xml:space="preserve">List how neural network </w:t>
+      </w:r>
+      <w:proofErr w:type="gramStart"/>
       <w:r>
         <w:rPr>
           <w:sz w:val="28"/>
           <w:szCs w:val="36"/>
         </w:rPr>
-        <w:t>List the method used in reference paper (baseline)</w:t>
-      </w:r>
+        <w:t>work</w:t>
+      </w:r>
+      <w:proofErr w:type="gramEnd"/>
       <w:r>
         <w:rPr>
           <w:sz w:val="28"/>
           <w:szCs w:val="36"/>
         </w:rPr>
+        <w:t xml:space="preserve"> on Diabetes prediction (Maybe can write it?) /</w:t>
+      </w:r>
+      <w:r>
+        <w:rPr>
+          <w:sz w:val="28"/>
+          <w:szCs w:val="36"/>
+        </w:rPr>
+        <w:t>List the method used in reference paper (baseline</w:t>
+      </w:r>
+      <w:proofErr w:type="gramStart"/>
+      <w:r>
+        <w:rPr>
+          <w:sz w:val="28"/>
+          <w:szCs w:val="36"/>
+        </w:rPr>
+        <w:t>)</w:t>
+      </w:r>
+      <w:r>
+        <w:rPr>
+          <w:sz w:val="28"/>
+          <w:szCs w:val="36"/>
+        </w:rPr>
         <w:t xml:space="preserve"> )</w:t>
       </w:r>
       <w:bookmarkEnd w:id="13"/>
+      <w:proofErr w:type="gramEnd"/>
     </w:p>
     <w:p>
       <w:pPr>
         <w:spacing w:after="0"/>
       </w:pPr>
       <w:r>
-        <w:t>Before the widespread of Gradient Boosting, there were studies based on traditional machine learning algorithms to do the classification task. For example, Abdillah and Suwarno [22] used a Support Vector Machine to predict Diabetes in 2016.</w:t>
+        <w:t xml:space="preserve">Before the </w:t>
+      </w:r>
+      <w:proofErr w:type="gramStart"/>
+      <w:r>
+        <w:t>widespread of</w:t>
+      </w:r>
+      <w:proofErr w:type="gramEnd"/>
+      <w:r>
+        <w:t xml:space="preserve"> Gradient Boosting, there were studies based on traditional machine learning algorithms to do the classification task. For example, Abdillah and </w:t>
+      </w:r>
+      <w:proofErr w:type="spellStart"/>
+      <w:r>
+        <w:t>Suwarno</w:t>
+      </w:r>
+      <w:proofErr w:type="spellEnd"/>
+      <w:r>
+        <w:t xml:space="preserve"> [22] used a Support Vector Machine to predict Diabetes in 2016.</w:t>
       </w:r>
     </w:p>
     <w:p>
@@ -4089,7 +4296,39 @@
         <w:spacing w:after="0"/>
       </w:pPr>
       <w:r>
-        <w:t>Tasin et al. [23] proposed a method based on eXtreme Gradient Boosting (XGBoost) on the Pima Indian Diabetes dataset. XGBoost is a robust machine-learning algorithm good at classification and regression tasks. In the preprocessing, they used ADASYN to process the class imbalance problem. In addition, they merged the extra dataset called the RTML private dataset with the Pima Indian Diabetes dataset. They replaced the missing values of features besides Insulin and Age with the mean value. Moreover, they used Polynomial Regression, a form of regression analysis, to model the relationship between input variables (x) and output variables (y) by fitting a polynomial equation to the data [24] to predict the missing value of Insulin. It is noted that some research on Diabetes prediction had also used Polynomial Regression to predict the missing values and brought gains to the experiment results. For example, Aditya Shastry et al. [25] applied polynomial regression to predict the missing value of the features in data preprocessing, which improved model performance. This method gave them 81% accuracy and an AUC of .84.</w:t>
+        <w:t xml:space="preserve">Tasin et al. [23] proposed a method based on </w:t>
+      </w:r>
+      <w:proofErr w:type="spellStart"/>
+      <w:r>
+        <w:t>eXtreme</w:t>
+      </w:r>
+      <w:proofErr w:type="spellEnd"/>
+      <w:r>
+        <w:t xml:space="preserve"> Gradient Boosting (</w:t>
+      </w:r>
+      <w:proofErr w:type="spellStart"/>
+      <w:r>
+        <w:t>XGBoost</w:t>
+      </w:r>
+      <w:proofErr w:type="spellEnd"/>
+      <w:r>
+        <w:t xml:space="preserve">) on the Pima Indian Diabetes dataset. </w:t>
+      </w:r>
+      <w:proofErr w:type="spellStart"/>
+      <w:r>
+        <w:t>XGBoost</w:t>
+      </w:r>
+      <w:proofErr w:type="spellEnd"/>
+      <w:r>
+        <w:t xml:space="preserve"> is a robust machine-learning </w:t>
+      </w:r>
+      <w:proofErr w:type="gramStart"/>
+      <w:r>
+        <w:t>algorithm</w:t>
+      </w:r>
+      <w:proofErr w:type="gramEnd"/>
+      <w:r>
+        <w:t xml:space="preserve"> good at classification and regression tasks. In the preprocessing, they used ADASYN to process the class imbalance problem. In addition, they merged the extra dataset called the RTML private dataset with the Pima Indian Diabetes dataset. They replaced the missing values of features besides Insulin and Age with the mean value. Moreover, they used Polynomial Regression, a form of regression analysis, to model the relationship between input variables (x) and output variables (y) by fitting a polynomial equation to the data [24] to predict the missing value of Insulin. It is noted that some research on Diabetes prediction had also used Polynomial Regression to predict the missing values and brought gains to the experiment results. For example, Aditya Shastry et al. [25] applied polynomial regression to predict the missing value of the features in data preprocessing, which improved model performance. This method gave them 81% accuracy and an AUC of .84.</w:t>
       </w:r>
     </w:p>
     <w:p>
@@ -4097,7 +4336,39 @@
         <w:spacing w:after="0"/>
       </w:pPr>
       <w:r>
-        <w:t>Qin et al. [26] proposed a method based on CatBoost on the 2013-2014 NHANES dataset. In the preprocessing, they used ADASYN and One-Hot encoding to solve the class imbalance and categorical features, respectively. Also, they compared five machine learning models, which were XGBoost, CatBoost, Support Vector Machine. Random Forest and Logistic Regression, of which CatBoost performs well with 82.1% accuracy and an AUC of 0.83.</w:t>
+        <w:t xml:space="preserve">Qin et al. [26] proposed a method based on </w:t>
+      </w:r>
+      <w:proofErr w:type="spellStart"/>
+      <w:r>
+        <w:t>CatBoost</w:t>
+      </w:r>
+      <w:proofErr w:type="spellEnd"/>
+      <w:r>
+        <w:t xml:space="preserve"> on the 2013-2014 NHANES dataset. In the preprocessing, they used ADASYN and One-Hot encoding to solve the class imbalance and categorical features, respectively. Also, they compared five machine learning models, which were </w:t>
+      </w:r>
+      <w:proofErr w:type="spellStart"/>
+      <w:r>
+        <w:t>XGBoost</w:t>
+      </w:r>
+      <w:proofErr w:type="spellEnd"/>
+      <w:r>
+        <w:t xml:space="preserve">, </w:t>
+      </w:r>
+      <w:proofErr w:type="spellStart"/>
+      <w:r>
+        <w:t>CatBoost</w:t>
+      </w:r>
+      <w:proofErr w:type="spellEnd"/>
+      <w:r>
+        <w:t xml:space="preserve">, Support Vector Machine. Random Forest and Logistic Regression, of which </w:t>
+      </w:r>
+      <w:proofErr w:type="spellStart"/>
+      <w:r>
+        <w:t>CatBoost</w:t>
+      </w:r>
+      <w:proofErr w:type="spellEnd"/>
+      <w:r>
+        <w:t xml:space="preserve"> performs well with 82.1% accuracy and an AUC of 0.83.</w:t>
       </w:r>
       <w:r>
         <w:br w:type="page"/>
@@ -4159,6 +4430,7 @@
         </w:rPr>
       </w:pPr>
       <w:bookmarkStart w:id="16" w:name="_Toc193140578"/>
+      <w:proofErr w:type="spellStart"/>
       <w:r>
         <w:rPr>
           <w:lang w:val="en-US"/>
@@ -4166,10 +4438,24 @@
         <w:t>XGBoost</w:t>
       </w:r>
       <w:bookmarkEnd w:id="16"/>
-    </w:p>
-    <w:p>
-      <w:r>
-        <w:t>XGBoost is an ensemble machine learning algorithm based on the gradient boosting framework and decision tree to process the tasks like classification and regression [28]. In other words, it is an optimized gradient boosting framework and is widely used in competitions like Kaggle. The main feature of XGBoost is that it provides higher performance and speed to handle large datasets because of parallel processing. Also, it can learn and handle the missing values during the training to save time for preprocessing, which is suitable for situations in which datasets have many missing values.</w:t>
+      <w:proofErr w:type="spellEnd"/>
+    </w:p>
+    <w:p>
+      <w:proofErr w:type="spellStart"/>
+      <w:r>
+        <w:t>XGBoost</w:t>
+      </w:r>
+      <w:proofErr w:type="spellEnd"/>
+      <w:r>
+        <w:t xml:space="preserve"> is an ensemble machine learning algorithm based on the gradient boosting framework and decision tree to process the tasks like classification and regression [28]. In other words, it is an optimized gradient boosting framework and is widely used in competitions like Kaggle. The main feature of </w:t>
+      </w:r>
+      <w:proofErr w:type="spellStart"/>
+      <w:r>
+        <w:t>XGBoost</w:t>
+      </w:r>
+      <w:proofErr w:type="spellEnd"/>
+      <w:r>
+        <w:t xml:space="preserve"> is that it provides higher performance and speed to handle large datasets because of parallel processing. Also, it can learn and handle the missing values during the training to save time for preprocessing, which is suitable for situations in which datasets have many missing values.</w:t>
       </w:r>
     </w:p>
     <w:p>
@@ -4180,6 +4466,7 @@
         </w:rPr>
       </w:pPr>
       <w:bookmarkStart w:id="17" w:name="_Toc193140579"/>
+      <w:proofErr w:type="spellStart"/>
       <w:r>
         <w:rPr>
           <w:lang w:val="en-US"/>
@@ -4187,10 +4474,64 @@
         <w:t>CatBoost</w:t>
       </w:r>
       <w:bookmarkEnd w:id="17"/>
-    </w:p>
-    <w:p>
-      <w:r>
-        <w:t>CatBoost is a machine learning algorithm based on a gradient boosting framework and decision tree, similar to XGBoost. Compared with XGBoost, CatBoost is better at handling categorical features because it uses ordered encoding to encode categorical variables [29], which can handle overfitting and improve the model performance. In addition, Hancock and Khoshgoftaar [30] commented that CatBoost is good at processing categorical and heterogeneous data. Therefore, it is suitable for datasets with categorical features.</w:t>
+      <w:proofErr w:type="spellEnd"/>
+    </w:p>
+    <w:p>
+      <w:proofErr w:type="spellStart"/>
+      <w:r>
+        <w:t>CatBoost</w:t>
+      </w:r>
+      <w:proofErr w:type="spellEnd"/>
+      <w:r>
+        <w:t xml:space="preserve"> is a machine learning algorithm based on a gradient boosting framework and decision tree, </w:t>
+      </w:r>
+      <w:proofErr w:type="gramStart"/>
+      <w:r>
+        <w:t>similar to</w:t>
+      </w:r>
+      <w:proofErr w:type="gramEnd"/>
+      <w:r>
+        <w:t xml:space="preserve"> </w:t>
+      </w:r>
+      <w:proofErr w:type="spellStart"/>
+      <w:r>
+        <w:t>XGBoost</w:t>
+      </w:r>
+      <w:proofErr w:type="spellEnd"/>
+      <w:r>
+        <w:t xml:space="preserve">. Compared with </w:t>
+      </w:r>
+      <w:proofErr w:type="spellStart"/>
+      <w:r>
+        <w:t>XGBoost</w:t>
+      </w:r>
+      <w:proofErr w:type="spellEnd"/>
+      <w:r>
+        <w:t xml:space="preserve">, </w:t>
+      </w:r>
+      <w:proofErr w:type="spellStart"/>
+      <w:r>
+        <w:t>CatBoost</w:t>
+      </w:r>
+      <w:proofErr w:type="spellEnd"/>
+      <w:r>
+        <w:t xml:space="preserve"> is better at handling categorical features because it uses ordered encoding to encode categorical variables [29], which can handle overfitting and improve the model performance. In addition, Hancock and </w:t>
+      </w:r>
+      <w:proofErr w:type="spellStart"/>
+      <w:r>
+        <w:t>Khoshgoftaar</w:t>
+      </w:r>
+      <w:proofErr w:type="spellEnd"/>
+      <w:r>
+        <w:t xml:space="preserve"> [30] commented that </w:t>
+      </w:r>
+      <w:proofErr w:type="spellStart"/>
+      <w:r>
+        <w:t>CatBoost</w:t>
+      </w:r>
+      <w:proofErr w:type="spellEnd"/>
+      <w:r>
+        <w:t xml:space="preserve"> is good at processing categorical and heterogeneous data. Therefore, it is suitable for datasets with categorical features.</w:t>
       </w:r>
       <w:r>
         <w:br w:type="page"/>
@@ -4273,7 +4614,23 @@
         <w:t>Proposed Framework</w:t>
       </w:r>
       <w:r>
-        <w:t xml:space="preserve"> (My proposed framework (how it works) ; why choose that component in the proposed framework?(e.g. improve acc? / </w:t>
+        <w:t xml:space="preserve"> (My proposed framework (how it works</w:t>
+      </w:r>
+      <w:proofErr w:type="gramStart"/>
+      <w:r>
+        <w:t>) ;</w:t>
+      </w:r>
+      <w:proofErr w:type="gramEnd"/>
+      <w:r>
+        <w:t xml:space="preserve"> why choose that component in the proposed framework?(e.g. improve </w:t>
+      </w:r>
+      <w:proofErr w:type="spellStart"/>
+      <w:r>
+        <w:t>acc</w:t>
+      </w:r>
+      <w:proofErr w:type="spellEnd"/>
+      <w:r>
+        <w:t xml:space="preserve">? / </w:t>
       </w:r>
       <w:r>
         <w:t>Convenient</w:t>
@@ -4282,7 +4639,11 @@
         <w:t xml:space="preserve">? / haven’t used in </w:t>
       </w:r>
       <w:r>
-        <w:t>research paper? (most of paper use polynomial regression)</w:t>
+        <w:t>research paper? (most of paper use polynomial regression</w:t>
+      </w:r>
+      <w:proofErr w:type="gramStart"/>
+      <w:r>
+        <w:t>)</w:t>
       </w:r>
       <w:r>
         <w:t xml:space="preserve"> </w:t>
@@ -4291,6 +4652,7 @@
         <w:t>)</w:t>
       </w:r>
       <w:bookmarkEnd w:id="18"/>
+      <w:proofErr w:type="gramEnd"/>
     </w:p>
     <w:p>
       <w:pPr>
@@ -4385,7 +4747,21 @@
         <w:rPr>
           <w:lang w:val="en-HK"/>
         </w:rPr>
-        <w:t xml:space="preserve"> the data will be split into an 80:20 ratio, in which 80 is the training set, and 20 is the testing set. In “Feature Scaling,” Feature Scaling can ensure fair treatment of all features [32], in which Standardization will be applied in normalizing the input features. After the training and testing in “Train” and “Test,” the evaluation will be conducted to review the results and make adjustments if the results do not meet the expectation.</w:t>
+        <w:t xml:space="preserve"> the data will be split into an 80:20 ratio, in which 80 is the training set, and 20 is the testing set. In “Feature Scaling,” Feature Scaling can ensure fair treatment of all features [32], in which Standardization will be applied in normalizing the input features. After the training and testing in “Train” and “Test,” the evaluation will be conducted to review the results and </w:t>
+      </w:r>
+      <w:proofErr w:type="gramStart"/>
+      <w:r>
+        <w:rPr>
+          <w:lang w:val="en-HK"/>
+        </w:rPr>
+        <w:t>make adjustments</w:t>
+      </w:r>
+      <w:proofErr w:type="gramEnd"/>
+      <w:r>
+        <w:rPr>
+          <w:lang w:val="en-HK"/>
+        </w:rPr>
+        <w:t xml:space="preserve"> if the results do not meet the expectation.</w:t>
       </w:r>
     </w:p>
     <w:p>
@@ -4662,9 +5038,11 @@
             <w:tcW w:w="4148" w:type="dxa"/>
           </w:tcPr>
           <w:p>
+            <w:proofErr w:type="spellStart"/>
             <w:r>
               <w:t>SkinThickness</w:t>
             </w:r>
+            <w:proofErr w:type="spellEnd"/>
           </w:p>
         </w:tc>
       </w:tr>
@@ -4854,27 +5232,60 @@
       </w:r>
     </w:p>
     <w:p>
-      <w:r>
-        <w:t xml:space="preserve">BloodPressure: </w:t>
+      <w:proofErr w:type="spellStart"/>
+      <w:r>
+        <w:t>BloodPressure</w:t>
+      </w:r>
+      <w:proofErr w:type="spellEnd"/>
+      <w:r>
+        <w:t xml:space="preserve">: </w:t>
       </w:r>
       <w:r>
         <w:t>i</w:t>
       </w:r>
       <w:r>
-        <w:t>t means the heart beats and pumps blood into the arteries [8] that deliver oxygen and nutrients into the body. It is considered moderate if systolic and diastolic pressure are less than 120 and 80 [9]. In the dataset, BloodPressure used diastolic blood pressure as the unit to measure blood pressure. The median value of BloodPressure is 72, which means that the typical blood pressure level for the participants in the dataset is relatively normal. Several organizations explored the relationship between blood pressure and Diabetes. For example, the probability of getting high pressure is higher than a person without Diabetes if a person has Diabetes [10].</w:t>
+        <w:t xml:space="preserve">t means the heart beats and pumps blood into the arteries [8] that deliver oxygen and nutrients into the body. It is considered moderate if systolic and diastolic pressure are less than 120 and 80 [9]. In the dataset, </w:t>
+      </w:r>
+      <w:proofErr w:type="spellStart"/>
+      <w:r>
+        <w:t>BloodPressure</w:t>
+      </w:r>
+      <w:proofErr w:type="spellEnd"/>
+      <w:r>
+        <w:t xml:space="preserve"> used diastolic blood pressure as the unit to measure blood pressure. The median value of </w:t>
+      </w:r>
+      <w:proofErr w:type="spellStart"/>
+      <w:r>
+        <w:t>BloodPressure</w:t>
+      </w:r>
+      <w:proofErr w:type="spellEnd"/>
+      <w:r>
+        <w:t xml:space="preserve"> is 72, which means that the typical blood pressure level for the participants in the dataset is relatively normal. Several organizations explored the relationship between blood pressure and Diabetes. For example, the probability of getting high pressure is higher than a person without Diabetes if a person has Diabetes [10].</w:t>
       </w:r>
     </w:p>
     <w:p>
       <w:bookmarkStart w:id="21" w:name="_Hlk193225807"/>
-      <w:r>
-        <w:t xml:space="preserve">SkinThickness: In general, it measures body fat on thighs and limbs. In the dataset, triceps (the back of the upper arm) </w:t>
-      </w:r>
+      <w:proofErr w:type="spellStart"/>
+      <w:r>
+        <w:t>SkinThickness</w:t>
+      </w:r>
+      <w:proofErr w:type="spellEnd"/>
+      <w:r>
+        <w:t xml:space="preserve">: In general, it measures body fat on thighs and limbs. In the dataset, triceps (the back of the upper arm) </w:t>
+      </w:r>
+      <w:proofErr w:type="gramStart"/>
       <w:r>
         <w:t>was</w:t>
       </w:r>
-      <w:r>
-        <w:t xml:space="preserve"> used to estimate the body fat. The average triceps skin thickness of human and women are 18.7 ± 8.5 mm and 23.6 ± 7.5 mm respectively [11]. It is noteworthy that all the participants in the dataset are females and the median value of SkinThickness</w:t>
-      </w:r>
+      <w:proofErr w:type="gramEnd"/>
+      <w:r>
+        <w:t xml:space="preserve"> used to estimate the body fat. The average triceps skin thickness of human and women are 18.7 ± 8.5 mm and 23.6 ± 7.5 mm respectively [11]. It is noteworthy that all the participants in the dataset are females and the median value of </w:t>
+      </w:r>
+      <w:proofErr w:type="spellStart"/>
+      <w:r>
+        <w:t>SkinThickness</w:t>
+      </w:r>
+      <w:proofErr w:type="spellEnd"/>
       <w:r>
         <w:t xml:space="preserve"> before preprocessing</w:t>
       </w:r>
@@ -4885,7 +5296,23 @@
         <w:t xml:space="preserve"> mm</w:t>
       </w:r>
       <w:r>
-        <w:t>, which is similar to the measurement on triceps skin thickness above. In addition, Särnblad et al [12] found that the skin thickness with a person with Diabetes is higher than a health person, even they have a similar BMI.</w:t>
+        <w:t xml:space="preserve">, which is </w:t>
+      </w:r>
+      <w:proofErr w:type="gramStart"/>
+      <w:r>
+        <w:t>similar to</w:t>
+      </w:r>
+      <w:proofErr w:type="gramEnd"/>
+      <w:r>
+        <w:t xml:space="preserve"> the measurement on triceps skin thickness above. In addition, </w:t>
+      </w:r>
+      <w:proofErr w:type="spellStart"/>
+      <w:r>
+        <w:t>Särnblad</w:t>
+      </w:r>
+      <w:proofErr w:type="spellEnd"/>
+      <w:r>
+        <w:t xml:space="preserve"> et al [12] found that the skin thickness with a person with Diabetes is higher than a health person, even they have a similar BMI.</w:t>
       </w:r>
     </w:p>
     <w:p>
@@ -5065,9 +5492,6 @@
           <w:p>
             <w:pPr>
               <w:jc w:val="center"/>
-              <w:rPr>
-                <w:rFonts w:hint="eastAsia"/>
-              </w:rPr>
             </w:pPr>
             <w:r>
               <w:t>NHANES Dataset</w:t>
@@ -5248,7 +5672,15 @@
               <w:spacing w:before="240"/>
             </w:pPr>
             <w:r>
-              <w:t>DR1DAY (Intake day of the week)</w:t>
+              <w:t>DR1DAY (</w:t>
+            </w:r>
+            <w:proofErr w:type="gramStart"/>
+            <w:r>
+              <w:t>Intake day</w:t>
+            </w:r>
+            <w:proofErr w:type="gramEnd"/>
+            <w:r>
+              <w:t xml:space="preserve"> of the week)</w:t>
             </w:r>
           </w:p>
           <w:p>
@@ -5270,8 +5702,13 @@
             <w:r>
               <w:t xml:space="preserve"> </w:t>
             </w:r>
+            <w:proofErr w:type="gramStart"/>
             <w:r>
-              <w:t>take in 1 day)</w:t>
+              <w:t>take in</w:t>
+            </w:r>
+            <w:proofErr w:type="gramEnd"/>
+            <w:r>
+              <w:t xml:space="preserve"> 1 day)</w:t>
             </w:r>
           </w:p>
         </w:tc>
@@ -5493,6 +5930,7 @@
       </w:r>
     </w:p>
     <w:p>
+      <w:proofErr w:type="gramStart"/>
       <w:r>
         <w:t>Demographic</w:t>
       </w:r>
@@ -5502,6 +5940,7 @@
       <w:r>
         <w:t>is</w:t>
       </w:r>
+      <w:proofErr w:type="gramEnd"/>
       <w:r>
         <w:t xml:space="preserve"> the characteristics of the participants, which describe personal information and social status. For example, it collects income, education, and marital status. Generally, these variables are used to analyze the relationship between health and socioeconomic factors to help researchers understand the health disparity between populations. Three variables in demographics are captured as the </w:t>
       </w:r>
@@ -5525,7 +5964,15 @@
         <w:t>selected</w:t>
       </w:r>
       <w:r>
-        <w:t xml:space="preserve"> features in the experiment is that </w:t>
+        <w:t xml:space="preserve"> </w:t>
+      </w:r>
+      <w:proofErr w:type="gramStart"/>
+      <w:r>
+        <w:t>features</w:t>
+      </w:r>
+      <w:proofErr w:type="gramEnd"/>
+      <w:r>
+        <w:t xml:space="preserve"> in the experiment is that </w:t>
       </w:r>
       <w:r>
         <w:rPr>
@@ -5563,7 +6010,15 @@
         <w:t xml:space="preserve">the </w:t>
       </w:r>
       <w:r>
-        <w:t>data preprocessing, which are DR1DAY (Intake day of the week) and DR1TKCAL (Energy (kcal) taken in 1 day). These two variables are the selected features in the experiment because calorie intake is a key factor in preventing and managing type 2 diabetes [1].</w:t>
+        <w:t>data preprocessing, which are DR1DAY (</w:t>
+      </w:r>
+      <w:proofErr w:type="gramStart"/>
+      <w:r>
+        <w:t>Intake day</w:t>
+      </w:r>
+      <w:proofErr w:type="gramEnd"/>
+      <w:r>
+        <w:t xml:space="preserve"> of the week) and DR1TKCAL (Energy (kcal) taken in 1 day). These two variables are the selected features in the experiment because calorie intake is a key factor in preventing and managing type 2 diabetes [1].</w:t>
       </w:r>
       <w:r>
         <w:tab/>
@@ -5588,12 +6043,25 @@
         <w:t xml:space="preserve"> </w:t>
       </w:r>
       <w:r>
-        <w:t>Collecting these biological samples aims to provide objective and quantifiable measures of health and nutrition to enable the researchers to understand participants’ nutritional status and health conditions. LBXGLT (Glucose) and LBXIN (Insulin) were selected features in the experiment. They are used in data preprocessing since these selected features are the same as those provided in the Pima Indian Diabetes dataset.</w:t>
-      </w:r>
-    </w:p>
-    <w:p>
-      <w:r>
-        <w:t xml:space="preserve">Questionnaire collects information from a series of interviews and questionnaires. The questions are related to family or individual-level information [2]. The questionnaire aims to collect </w:t>
+        <w:t xml:space="preserve">Collecting these biological samples aims to provide objective and quantifiable measures of health and nutrition to enable the researchers to understand participants’ nutritional status and health conditions. LBXGLT (Glucose) and LBXIN (Insulin) were </w:t>
+      </w:r>
+      <w:proofErr w:type="gramStart"/>
+      <w:r>
+        <w:t>selected features</w:t>
+      </w:r>
+      <w:proofErr w:type="gramEnd"/>
+      <w:r>
+        <w:t xml:space="preserve"> in the experiment. They are used in data preprocessing since these selected features are the same as those provided in the Pima Indian Diabetes dataset.</w:t>
+      </w:r>
+    </w:p>
+    <w:p>
+      <w:proofErr w:type="gramStart"/>
+      <w:r>
+        <w:t>Questionnaire</w:t>
+      </w:r>
+      <w:proofErr w:type="gramEnd"/>
+      <w:r>
+        <w:t xml:space="preserve"> collects information from a series of interviews and questionnaires. The questions are related to family or individual-level information [2]. The questionnaire aims to collect </w:t>
       </w:r>
       <w:r>
         <w:t>information</w:t>
@@ -5603,7 +6071,15 @@
       </w:r>
       <w:r>
         <w:lastRenderedPageBreak/>
-        <w:t>outcomes and risk factors. In addition, it helps researchers to study risk factors for diseases such as Diabetes and Hypertension. In the experiment, DIQ010 (Diabetes Diagnosis) and ALQ120Q (alcoholic drinks taken per day/ months) will be taken as the selected features in the data preprocessing as DIQ010 indicates whether a participant is diagnosed with Diabetes or not (which is similar to "Outcome" in Pima Indian Diabetes dataset). Also, there was a study that explored the relationship between alcohol consumption and Diabetes. For example, Koppes et al. [3] commented that moderate alcohol consumption could reduce the risk of getting type 2 Diabetes.</w:t>
+        <w:t xml:space="preserve">outcomes and risk factors. In addition, it helps researchers to study risk factors for diseases such as Diabetes and Hypertension. In the experiment, DIQ010 (Diabetes Diagnosis) and ALQ120Q (alcoholic drinks taken per day/ months) will be taken as the selected features in the data preprocessing as DIQ010 indicates whether a participant is diagnosed with Diabetes or not (which is </w:t>
+      </w:r>
+      <w:proofErr w:type="gramStart"/>
+      <w:r>
+        <w:t>similar to</w:t>
+      </w:r>
+      <w:proofErr w:type="gramEnd"/>
+      <w:r>
+        <w:t xml:space="preserve"> "Outcome" in Pima Indian Diabetes dataset). Also, there was a study that explored the relationship between alcohol consumption and Diabetes. For example, Koppes et al. [3] commented that moderate alcohol consumption could reduce the risk of getting type 2 Diabetes.</w:t>
       </w:r>
       <w:r>
         <w:br w:type="page"/>
@@ -5781,7 +6257,31 @@
     </w:p>
     <w:p>
       <w:r>
-        <w:t>In Fig. 3, 768 entries were collected in the dataset, including eight features and the target variable. In addition, some features like “Glucose” and “BloodPressure” exist the missing values in Fig.4, in which “SkinThickness” and “Insulin” have 227 (approximately 30% of total entries in the dataset) and 374 (approximately 49% of total entries in the dataset) missing value respectively. There is no null value on the dataset. To fill in the missing values, the features “Glucose”, “Blood Pressure,” and “BMI” will be filled by their mean value as they are a minority of missing values in the dataset. For the features “SkinThickness” and “Insulin,” Polynomial Regression is applied to predict the missing values, and the predicted values will replace them.</w:t>
+        <w:t>In Fig. 3, 768 entries were collected in the dataset, including eight features and the target variable. In addition, some features like “Glucose” and “</w:t>
+      </w:r>
+      <w:proofErr w:type="spellStart"/>
+      <w:r>
+        <w:t>BloodPressure</w:t>
+      </w:r>
+      <w:proofErr w:type="spellEnd"/>
+      <w:r>
+        <w:t>” exist the missing values in Fig.4, in which “</w:t>
+      </w:r>
+      <w:proofErr w:type="spellStart"/>
+      <w:r>
+        <w:t>SkinThickness</w:t>
+      </w:r>
+      <w:proofErr w:type="spellEnd"/>
+      <w:r>
+        <w:t>” and “Insulin” have 227 (approximately 30% of total entries in the dataset) and 374 (approximately 49% of total entries in the dataset) missing value respectively. There is no null value on the dataset. To fill in the missing values, the features “Glucose”, “Blood Pressure,” and “BMI” will be filled by their mean value as they are a minority of missing values in the dataset. For the features “</w:t>
+      </w:r>
+      <w:proofErr w:type="spellStart"/>
+      <w:r>
+        <w:t>SkinThickness</w:t>
+      </w:r>
+      <w:proofErr w:type="spellEnd"/>
+      <w:r>
+        <w:t>” and “Insulin,” Polynomial Regression is applied to predict the missing values, and the predicted values will replace them.</w:t>
       </w:r>
     </w:p>
     <w:p>
@@ -5882,9 +6382,11 @@
             <w:pPr>
               <w:jc w:val="center"/>
             </w:pPr>
+            <w:proofErr w:type="spellStart"/>
             <w:r>
               <w:t>include_bias</w:t>
             </w:r>
+            <w:proofErr w:type="spellEnd"/>
           </w:p>
         </w:tc>
         <w:tc>
@@ -5948,12 +6450,14 @@
             <w:r>
               <w:t>“</w:t>
             </w:r>
+            <w:proofErr w:type="spellStart"/>
             <w:r>
               <w:rPr>
                 <w:rFonts w:hint="eastAsia"/>
               </w:rPr>
               <w:t>SkinThickness</w:t>
             </w:r>
+            <w:proofErr w:type="spellEnd"/>
             <w:r>
               <w:t>”</w:t>
             </w:r>
@@ -6028,12 +6532,14 @@
               <w:ind w:firstLine="0"/>
               <w:jc w:val="center"/>
             </w:pPr>
+            <w:proofErr w:type="spellStart"/>
             <w:r>
               <w:rPr>
                 <w:rFonts w:hint="eastAsia"/>
               </w:rPr>
               <w:t>BloodPressure</w:t>
             </w:r>
+            <w:proofErr w:type="spellEnd"/>
           </w:p>
         </w:tc>
       </w:tr>
@@ -6051,12 +6557,14 @@
       <w:r>
         <w:t>“</w:t>
       </w:r>
+      <w:proofErr w:type="spellStart"/>
       <w:r>
         <w:rPr>
           <w:rFonts w:hint="eastAsia"/>
         </w:rPr>
         <w:t>SkinThickness</w:t>
       </w:r>
+      <w:proofErr w:type="spellEnd"/>
       <w:r>
         <w:t>”</w:t>
       </w:r>
@@ -6180,12 +6688,14 @@
               <w:ind w:firstLine="0"/>
               <w:jc w:val="center"/>
             </w:pPr>
+            <w:proofErr w:type="spellStart"/>
             <w:r>
               <w:rPr>
                 <w:rFonts w:hint="eastAsia"/>
               </w:rPr>
               <w:t>BloodPressure</w:t>
             </w:r>
+            <w:proofErr w:type="spellEnd"/>
           </w:p>
         </w:tc>
         <w:tc>
@@ -6198,12 +6708,14 @@
               <w:ind w:firstLine="0"/>
               <w:jc w:val="center"/>
             </w:pPr>
+            <w:proofErr w:type="spellStart"/>
             <w:r>
               <w:rPr>
                 <w:rFonts w:hint="eastAsia"/>
               </w:rPr>
               <w:t>SkinThickness</w:t>
             </w:r>
+            <w:proofErr w:type="spellEnd"/>
           </w:p>
         </w:tc>
       </w:tr>
@@ -6365,12 +6877,76 @@
         <w:t xml:space="preserve">on </w:t>
       </w:r>
       <w:r>
-        <w:t>“SkinThickness”</w:t>
-      </w:r>
-    </w:p>
-    <w:p>
-      <w:r>
-        <w:t>Before the Polynomial Regression, it is necessary to identify the features for predicting “SkinThickness” and “Insulin”. In Table 4 and Table 5, the common features are “Glucose”, “BMI”, “Age” and “BloodPressure”. The reason for choosing four features is based on the Correlation Matrix, as shown in Fig. 5. In the prediction of  “Insulin,” the reason for selecting “BloodPressure” and “SkinThickness” instead of “DiabetesPedigreeFunction” is to test the performance under the same four common features. In addition, two research papers mentioned in the Related Work section did not use the predicted values by using Polynomial Regression in another prediction of the features that exist missing values. The experiment combines linear regression and polynomial features to form the Polynomial Regression. The degree of the polynomial features is set to 2, and a bias is not included in the polynomial features, as shown in Table 3. Next, fit_transform is applied to the non-zero values features to find the metrics like mean value and standard deviation in overall statistics. Then, the non-zero values are normalized by transforming them afterward. Then, the values will be predicted based on the features of non-zero values in Fig. 6 and replace zero values with predicted values.</w:t>
+        <w:t>“</w:t>
+      </w:r>
+      <w:proofErr w:type="spellStart"/>
+      <w:r>
+        <w:t>SkinThickness</w:t>
+      </w:r>
+      <w:proofErr w:type="spellEnd"/>
+      <w:r>
+        <w:t>”</w:t>
+      </w:r>
+    </w:p>
+    <w:p>
+      <w:r>
+        <w:t>Before the Polynomial Regression, it is necessary to identify the features for predicting “</w:t>
+      </w:r>
+      <w:proofErr w:type="spellStart"/>
+      <w:r>
+        <w:t>SkinThickness</w:t>
+      </w:r>
+      <w:proofErr w:type="spellEnd"/>
+      <w:r>
+        <w:t>” and “Insulin”. In Table 4 and Table 5, the common features are “Glucose”, “BMI”, “Age” and “</w:t>
+      </w:r>
+      <w:proofErr w:type="spellStart"/>
+      <w:r>
+        <w:t>BloodPressure</w:t>
+      </w:r>
+      <w:proofErr w:type="spellEnd"/>
+      <w:r>
+        <w:t xml:space="preserve">”. The reason for choosing four features is based on the Correlation Matrix, as shown in Fig. 5. In the prediction </w:t>
+      </w:r>
+      <w:proofErr w:type="gramStart"/>
+      <w:r>
+        <w:t>of  “</w:t>
+      </w:r>
+      <w:proofErr w:type="gramEnd"/>
+      <w:r>
+        <w:t>Insulin,” the reason for selecting “</w:t>
+      </w:r>
+      <w:proofErr w:type="spellStart"/>
+      <w:r>
+        <w:t>BloodPressure</w:t>
+      </w:r>
+      <w:proofErr w:type="spellEnd"/>
+      <w:r>
+        <w:t>” and “</w:t>
+      </w:r>
+      <w:proofErr w:type="spellStart"/>
+      <w:r>
+        <w:t>SkinThickness</w:t>
+      </w:r>
+      <w:proofErr w:type="spellEnd"/>
+      <w:r>
+        <w:t xml:space="preserve">” instead of “DiabetesPedigreeFunction” is to test the performance under the same four common features. In addition, two research papers mentioned in the Related Work section did not use the predicted values by using Polynomial Regression in another prediction of the features that exist missing values. The experiment combines linear regression and polynomial features to form </w:t>
+      </w:r>
+      <w:proofErr w:type="gramStart"/>
+      <w:r>
+        <w:t>the Polynomial</w:t>
+      </w:r>
+      <w:proofErr w:type="gramEnd"/>
+      <w:r>
+        <w:t xml:space="preserve"> Regression. The degree of the polynomial features is set to 2, and a bias is not included in the polynomial features, as shown in Table 3. Next, </w:t>
+      </w:r>
+      <w:proofErr w:type="spellStart"/>
+      <w:r>
+        <w:t>fit_transform</w:t>
+      </w:r>
+      <w:proofErr w:type="spellEnd"/>
+      <w:r>
+        <w:t xml:space="preserve"> is applied to the non-zero values features to find the metrics like mean value and standard deviation in overall statistics. Then, the non-zero values are normalized by transforming them afterward. Then, the values will be predicted based on the features of non-zero values in Fig. 6 and replace zero values with predicted values.</w:t>
       </w:r>
     </w:p>
     <w:p>
@@ -6503,10 +7079,28 @@
       </w:r>
     </w:p>
     <w:p>
-      <w:r>
-        <w:t>Q-Q Plot (Quantile-Quantile Plot) reflects the distribution of the features, whether they are normal or not. In Fig.7, features “Glucose,” “BloodPressure,” “SkinThickness,” and “BMI” were displayed in a normal distribution form as they roughly followed the red slope on the plot. On the other hand, the q-q plots of features “Insulin,” “Age,” and “DiabetesPedigreeFunction” were displayed in a curved pattern, which means they are not the normal distribution. For example, most of the spots in the feature “Age” are approximately concentrated on those above 20, which is in line with the description of the dataset that the participants are at least 21 years old.</w:t>
-      </w:r>
-    </w:p>
+      <w:bookmarkStart w:id="26" w:name="_Hlk194254412"/>
+      <w:r>
+        <w:t>Q-Q Plot (Quantile-Quantile Plot) reflects the distribution of the features, whether they are normal or not. In Fig.7, features “Glucose,” “</w:t>
+      </w:r>
+      <w:proofErr w:type="spellStart"/>
+      <w:r>
+        <w:t>BloodPressure</w:t>
+      </w:r>
+      <w:proofErr w:type="spellEnd"/>
+      <w:r>
+        <w:t>,” “</w:t>
+      </w:r>
+      <w:proofErr w:type="spellStart"/>
+      <w:r>
+        <w:t>SkinThickness</w:t>
+      </w:r>
+      <w:proofErr w:type="spellEnd"/>
+      <w:r>
+        <w:t>,” and “BMI” were displayed in a normal distribution form as they roughly followed the red slope on the plot. On the other hand, the q-q plots of features “Insulin,” “Age,” and “DiabetesPedigreeFunction” were displayed in a curved pattern, which means they are not the normal distribution. For example, most of the spots in the feature “Age” are approximately concentrated on those above 20, which is in line with the description of the dataset that the participants are at least 21 years old.</w:t>
+      </w:r>
+    </w:p>
+    <w:bookmarkEnd w:id="26"/>
     <w:p>
       <w:pPr>
         <w:spacing w:after="0" w:line="240" w:lineRule="auto"/>
@@ -6742,9 +7336,11 @@
             <w:pPr>
               <w:ind w:firstLine="0"/>
             </w:pPr>
+            <w:proofErr w:type="spellStart"/>
             <w:r>
               <w:t>SkinThickness</w:t>
             </w:r>
+            <w:proofErr w:type="spellEnd"/>
           </w:p>
         </w:tc>
         <w:tc>
@@ -6831,9 +7427,11 @@
             <w:pPr>
               <w:ind w:firstLine="0"/>
             </w:pPr>
+            <w:proofErr w:type="spellStart"/>
             <w:r>
               <w:t>BloodPressure</w:t>
             </w:r>
+            <w:proofErr w:type="spellEnd"/>
           </w:p>
         </w:tc>
       </w:tr>
@@ -6910,9 +7508,11 @@
             <w:pPr>
               <w:ind w:firstLine="0"/>
             </w:pPr>
+            <w:proofErr w:type="spellStart"/>
             <w:r>
               <w:t>SkinThickness</w:t>
             </w:r>
+            <w:proofErr w:type="spellEnd"/>
           </w:p>
         </w:tc>
       </w:tr>
@@ -6935,417 +7535,33 @@
       </w:r>
     </w:p>
     <w:p>
-      <w:pPr>
+      <w:r>
+        <w:t>To define the key features and target variable in the prediction, choosing the features as input is important in the experiment. Four combinations of key features were tested in the experiment to compare the different key features in the result, as shown in Table 5. Most of the key features are selected in order of the score in Correlation Matrix besides “Pregnancies” and “DiabetesPedigreeFunction”. The reason there are no “Pregnancies” and “DiabetesPedigreeFunction” in the combinations is that “Pregnancies</w:t>
+      </w:r>
+      <w:r>
         <w:rPr>
           <w:rFonts w:hint="eastAsia"/>
         </w:rPr>
-      </w:pPr>
-      <w:r>
-        <w:rPr>
-          <w:rFonts w:hint="eastAsia"/>
-        </w:rPr>
-        <w:t>To define</w:t>
-      </w:r>
-      <w:r>
-        <w:rPr>
-          <w:rFonts w:hint="eastAsia"/>
-        </w:rPr>
-        <w:t xml:space="preserve"> the </w:t>
-      </w:r>
-      <w:r>
-        <w:t>key features and target variable in the prediction,</w:t>
-      </w:r>
-      <w:r>
-        <w:rPr>
-          <w:rFonts w:hint="eastAsia"/>
-        </w:rPr>
-        <w:t xml:space="preserve"> it is necessary to choose the features which are important to the prediction. To make a comparison of different key features on </w:t>
-      </w:r>
-      <w:r>
-        <w:t>the result</w:t>
-      </w:r>
-      <w:r>
-        <w:rPr>
-          <w:rFonts w:hint="eastAsia"/>
-        </w:rPr>
-        <w:t xml:space="preserve">, there are four </w:t>
-      </w:r>
-      <w:r>
-        <w:t>combinations</w:t>
-      </w:r>
-      <w:r>
-        <w:rPr>
-          <w:rFonts w:hint="eastAsia"/>
-        </w:rPr>
-        <w:t xml:space="preserve"> of key features tested in the experiment as shown in Table 5.</w:t>
-      </w:r>
-      <w:r>
-        <w:rPr>
-          <w:rFonts w:hint="eastAsia"/>
-        </w:rPr>
-        <w:t xml:space="preserve"> </w:t>
-      </w:r>
-      <w:r>
-        <w:rPr>
-          <w:rFonts w:hint="eastAsia"/>
-        </w:rPr>
-        <w:t xml:space="preserve">Most of the key features are selected in order </w:t>
-      </w:r>
-      <w:r>
-        <w:t>of the</w:t>
-      </w:r>
-      <w:r>
-        <w:rPr>
-          <w:rFonts w:hint="eastAsia"/>
-        </w:rPr>
-        <w:t xml:space="preserve"> score in Correlation Matrix besides </w:t>
-      </w:r>
-      <w:r>
-        <w:t>“</w:t>
-      </w:r>
-      <w:r>
-        <w:rPr>
-          <w:rFonts w:hint="eastAsia"/>
-        </w:rPr>
-        <w:t>Pregnancies</w:t>
-      </w:r>
-      <w:r>
         <w:t>”</w:t>
       </w:r>
       <w:r>
-        <w:rPr>
-          <w:rFonts w:hint="eastAsia"/>
-        </w:rPr>
-        <w:t xml:space="preserve"> and </w:t>
-      </w:r>
-      <w:r>
-        <w:t>“</w:t>
-      </w:r>
-      <w:r>
-        <w:rPr>
-          <w:rFonts w:hint="eastAsia"/>
-        </w:rPr>
-        <w:t>DiabetesPedigreeFunction</w:t>
-      </w:r>
-      <w:r>
-        <w:t>”</w:t>
-      </w:r>
-      <w:r>
-        <w:rPr>
-          <w:rFonts w:hint="eastAsia"/>
-        </w:rPr>
-        <w:t xml:space="preserve">. The reasons no </w:t>
-      </w:r>
-      <w:r>
-        <w:t>“</w:t>
-      </w:r>
-      <w:r>
-        <w:rPr>
-          <w:rFonts w:hint="eastAsia"/>
-        </w:rPr>
-        <w:t>Pregnancies</w:t>
-      </w:r>
-      <w:r>
-        <w:t>”</w:t>
-      </w:r>
-      <w:r>
-        <w:rPr>
-          <w:rFonts w:hint="eastAsia"/>
-        </w:rPr>
-        <w:t xml:space="preserve"> and </w:t>
-      </w:r>
-      <w:r>
-        <w:t>“</w:t>
-      </w:r>
-      <w:r>
-        <w:rPr>
-          <w:rFonts w:hint="eastAsia"/>
-        </w:rPr>
-        <w:t>DiabetesPedigreeFunction</w:t>
-      </w:r>
-      <w:r>
-        <w:t>”</w:t>
-      </w:r>
-      <w:r>
-        <w:rPr>
-          <w:rFonts w:hint="eastAsia"/>
-        </w:rPr>
-        <w:t xml:space="preserve"> in the combinations is </w:t>
-      </w:r>
-      <w:r>
-        <w:t>“</w:t>
-      </w:r>
-      <w:r>
-        <w:rPr>
-          <w:rFonts w:hint="eastAsia"/>
-        </w:rPr>
-        <w:t>Pregnancies</w:t>
-      </w:r>
-      <w:r>
-        <w:t>”</w:t>
-      </w:r>
-      <w:r>
-        <w:rPr>
-          <w:rFonts w:hint="eastAsia"/>
-        </w:rPr>
-        <w:t xml:space="preserve"> is only related to female and it will affect the </w:t>
-      </w:r>
-      <w:r>
-        <w:t>experiment</w:t>
-      </w:r>
-      <w:r>
-        <w:rPr>
-          <w:rFonts w:hint="eastAsia"/>
-        </w:rPr>
-        <w:t xml:space="preserve"> result. </w:t>
-      </w:r>
-      <w:r>
-        <w:rPr>
-          <w:rFonts w:hint="eastAsia"/>
-        </w:rPr>
-        <w:t xml:space="preserve">Therefore, </w:t>
-      </w:r>
-      <w:r>
-        <w:rPr>
-          <w:rFonts w:hint="eastAsia"/>
-        </w:rPr>
-        <w:t xml:space="preserve">it will affect the prediction of Diabetes to a male if </w:t>
-      </w:r>
-      <w:r>
-        <w:t>“</w:t>
-      </w:r>
-      <w:r>
-        <w:rPr>
-          <w:rFonts w:hint="eastAsia"/>
-        </w:rPr>
-        <w:t>Pregnancies</w:t>
-      </w:r>
-      <w:r>
-        <w:t>”</w:t>
-      </w:r>
-      <w:r>
-        <w:rPr>
-          <w:rFonts w:hint="eastAsia"/>
-        </w:rPr>
-        <w:t xml:space="preserve"> counted as key feature</w:t>
-      </w:r>
-      <w:r>
-        <w:rPr>
-          <w:rFonts w:hint="eastAsia"/>
-        </w:rPr>
-        <w:t>.</w:t>
-      </w:r>
-      <w:r>
-        <w:rPr>
-          <w:rFonts w:hint="eastAsia"/>
-        </w:rPr>
-        <w:t xml:space="preserve"> In addition, </w:t>
-      </w:r>
-      <w:r>
-        <w:rPr>
-          <w:rFonts w:hint="eastAsia"/>
-        </w:rPr>
-        <w:t xml:space="preserve">the score of </w:t>
-      </w:r>
-      <w:r>
-        <w:t>“</w:t>
-      </w:r>
-      <w:r>
-        <w:rPr>
-          <w:rFonts w:hint="eastAsia"/>
-        </w:rPr>
+        <w:t xml:space="preserve"> is only related to females, and it will affect the experiment result. Therefore, it will affect the prediction of Diabetes in a male if “Pregnancies” counted as a key feature. In addition, the score of “</w:t>
+      </w:r>
+      <w:proofErr w:type="spellStart"/>
+      <w:r>
         <w:t>BloodPressure</w:t>
       </w:r>
-      <w:r>
-        <w:t>”</w:t>
-      </w:r>
-      <w:r>
-        <w:rPr>
-          <w:rFonts w:hint="eastAsia"/>
-        </w:rPr>
-        <w:t xml:space="preserve"> and </w:t>
-      </w:r>
-      <w:r>
-        <w:t>“</w:t>
-      </w:r>
-      <w:r>
-        <w:rPr>
-          <w:rFonts w:hint="eastAsia"/>
-        </w:rPr>
-        <w:t>DiabetesPedigreeFunction</w:t>
-      </w:r>
-      <w:r>
-        <w:t>”</w:t>
-      </w:r>
-      <w:r>
-        <w:rPr>
-          <w:rFonts w:hint="eastAsia"/>
-        </w:rPr>
-        <w:t xml:space="preserve"> are the same but</w:t>
-      </w:r>
-      <w:r>
-        <w:rPr>
-          <w:rFonts w:hint="eastAsia"/>
-        </w:rPr>
-        <w:t xml:space="preserve"> </w:t>
-      </w:r>
-      <w:r>
-        <w:t>“</w:t>
-      </w:r>
-      <w:r>
-        <w:rPr>
-          <w:rFonts w:hint="eastAsia"/>
-        </w:rPr>
+      <w:proofErr w:type="spellEnd"/>
+      <w:r>
+        <w:t>” and “DiabetesPedigreeFunction” are the same, but “</w:t>
+      </w:r>
+      <w:proofErr w:type="spellStart"/>
+      <w:r>
         <w:t>BloodPressure</w:t>
       </w:r>
-      <w:r>
-        <w:t>”</w:t>
-      </w:r>
-      <w:r>
-        <w:rPr>
-          <w:rFonts w:hint="eastAsia"/>
-        </w:rPr>
-        <w:t xml:space="preserve"> is directly related to the body</w:t>
-      </w:r>
-      <w:r>
-        <w:rPr>
-          <w:rFonts w:hint="eastAsia"/>
-        </w:rPr>
-        <w:t xml:space="preserve">, especially Diabetes, which mentioned in the section </w:t>
-      </w:r>
-      <w:r>
-        <w:rPr>
-          <w:rFonts w:hint="eastAsia"/>
-          <w:b/>
-          <w:bCs/>
-        </w:rPr>
-        <w:t xml:space="preserve">Dataset </w:t>
-      </w:r>
-      <w:r>
-        <w:rPr>
-          <w:b/>
-          <w:bCs/>
-        </w:rPr>
-        <w:t>–</w:t>
-      </w:r>
-      <w:r>
-        <w:rPr>
-          <w:rFonts w:hint="eastAsia"/>
-          <w:b/>
-          <w:bCs/>
-        </w:rPr>
-        <w:t xml:space="preserve"> Pima Indian Diabetes Dataset</w:t>
-      </w:r>
-      <w:r>
-        <w:rPr>
-          <w:rFonts w:hint="eastAsia"/>
-        </w:rPr>
-        <w:t xml:space="preserve">. </w:t>
-      </w:r>
-      <w:r>
-        <w:rPr>
-          <w:rFonts w:hint="eastAsia"/>
-        </w:rPr>
-        <w:t>On the other hand</w:t>
-      </w:r>
-      <w:r>
-        <w:rPr>
-          <w:rFonts w:hint="eastAsia"/>
-        </w:rPr>
-        <w:t xml:space="preserve">, </w:t>
-      </w:r>
-      <w:r>
-        <w:t>“</w:t>
-      </w:r>
-      <w:r>
-        <w:rPr>
-          <w:rFonts w:hint="eastAsia"/>
-        </w:rPr>
-        <w:t>DiabetesPedigreeFunction</w:t>
-      </w:r>
-      <w:r>
-        <w:t>”</w:t>
-      </w:r>
-      <w:r>
-        <w:rPr>
-          <w:rFonts w:hint="eastAsia"/>
-        </w:rPr>
-        <w:t xml:space="preserve"> is </w:t>
-      </w:r>
-      <w:r>
-        <w:t xml:space="preserve">a </w:t>
-      </w:r>
-      <w:r>
-        <w:rPr>
-          <w:rFonts w:hint="eastAsia"/>
-        </w:rPr>
-        <w:t xml:space="preserve">mathematical </w:t>
-      </w:r>
-      <w:r>
-        <w:t xml:space="preserve">function that </w:t>
-      </w:r>
-      <w:r>
-        <w:rPr>
-          <w:rFonts w:hint="eastAsia"/>
-        </w:rPr>
-        <w:t>it represents</w:t>
-      </w:r>
-      <w:r>
-        <w:t xml:space="preserve"> the probability of Diabetes based on Family history</w:t>
-      </w:r>
-      <w:r>
-        <w:rPr>
-          <w:rFonts w:hint="eastAsia"/>
-        </w:rPr>
-        <w:t xml:space="preserve"> and it</w:t>
-      </w:r>
-      <w:r>
-        <w:rPr>
-          <w:rFonts w:hint="eastAsia"/>
-        </w:rPr>
-        <w:t xml:space="preserve"> is hard to directly linked to human body.</w:t>
-      </w:r>
-      <w:r>
-        <w:rPr>
-          <w:rFonts w:hint="eastAsia"/>
-        </w:rPr>
-        <w:t xml:space="preserve"> Therefore, </w:t>
-      </w:r>
-      <w:r>
-        <w:t>“</w:t>
-      </w:r>
-      <w:r>
-        <w:rPr>
-          <w:rFonts w:hint="eastAsia"/>
-        </w:rPr>
-        <w:t>Pregnancies</w:t>
-      </w:r>
-      <w:r>
-        <w:t>”</w:t>
-      </w:r>
-      <w:r>
-        <w:rPr>
-          <w:rFonts w:hint="eastAsia"/>
-        </w:rPr>
-        <w:t xml:space="preserve"> and </w:t>
-      </w:r>
-      <w:r>
-        <w:t>“</w:t>
-      </w:r>
-      <w:r>
-        <w:rPr>
-          <w:rFonts w:hint="eastAsia"/>
-        </w:rPr>
-        <w:t>DiabetesPedigreeFunction</w:t>
-      </w:r>
-      <w:r>
-        <w:t>”</w:t>
-      </w:r>
-      <w:r>
-        <w:rPr>
-          <w:rFonts w:hint="eastAsia"/>
-        </w:rPr>
-        <w:t xml:space="preserve"> are not select as the key features in the prediction.</w:t>
+      <w:proofErr w:type="spellEnd"/>
+      <w:r>
+        <w:t>” is directly related to the body, especially Diabetes, which is mentioned in the section Dataset – Pima Indian Diabetes Dataset. On the other hand, “DiabetesPedigreeFunction” is a mathematical function that represents the probability of Diabetes based on Family history, and it is hard to directly link to the human body. Therefore, “Pregnancies” and “DiabetesPedigreeFunction” are not selected as the prediction's key features.</w:t>
       </w:r>
     </w:p>
     <w:p>
@@ -7357,85 +7573,80 @@
       <w:pPr>
         <w:pStyle w:val="2"/>
       </w:pPr>
-      <w:bookmarkStart w:id="26" w:name="_Toc193140586"/>
+      <w:bookmarkStart w:id="27" w:name="_Toc193140586"/>
       <w:r>
         <w:lastRenderedPageBreak/>
         <w:t>Data Preprocessing on NHANES dataset:</w:t>
       </w:r>
-      <w:bookmarkEnd w:id="26"/>
-    </w:p>
-    <w:p>
-      <w:pPr>
+      <w:bookmarkEnd w:id="27"/>
+    </w:p>
+    <w:p>
+      <w:r>
         <w:rPr>
           <w:rFonts w:hint="eastAsia"/>
         </w:rPr>
-      </w:pPr>
+        <w:t xml:space="preserve">In the </w:t>
+      </w:r>
+      <w:r>
+        <w:t>experiment</w:t>
+      </w:r>
       <w:r>
         <w:rPr>
           <w:rFonts w:hint="eastAsia"/>
         </w:rPr>
-        <w:t xml:space="preserve">In the </w:t>
-      </w:r>
-      <w:r>
-        <w:t>experiment</w:t>
+        <w:t>,</w:t>
       </w:r>
       <w:r>
         <w:rPr>
           <w:rFonts w:hint="eastAsia"/>
         </w:rPr>
-        <w:t>,</w:t>
+        <w:t xml:space="preserve"> </w:t>
       </w:r>
       <w:r>
         <w:rPr>
           <w:rFonts w:hint="eastAsia"/>
         </w:rPr>
-        <w:t xml:space="preserve"> </w:t>
+        <w:t xml:space="preserve">five raw data </w:t>
       </w:r>
       <w:r>
         <w:rPr>
           <w:rFonts w:hint="eastAsia"/>
         </w:rPr>
-        <w:t xml:space="preserve">five raw data </w:t>
+        <w:t>will be merged</w:t>
       </w:r>
       <w:r>
         <w:rPr>
           <w:rFonts w:hint="eastAsia"/>
         </w:rPr>
-        <w:t>will be merged</w:t>
+        <w:t xml:space="preserve"> into one</w:t>
       </w:r>
       <w:r>
         <w:rPr>
           <w:rFonts w:hint="eastAsia"/>
         </w:rPr>
-        <w:t xml:space="preserve"> into one</w:t>
+        <w:t xml:space="preserve">. </w:t>
       </w:r>
       <w:r>
         <w:rPr>
           <w:rFonts w:hint="eastAsia"/>
         </w:rPr>
-        <w:t xml:space="preserve">. </w:t>
+        <w:t>Since there are too many variables in each raw data, it is necessary to select relevant variables from each raw data to make the dataset readable to people.</w:t>
       </w:r>
       <w:r>
         <w:rPr>
           <w:rFonts w:hint="eastAsia"/>
         </w:rPr>
-        <w:t>Since there are too many variables in each raw data, it is necessary to select relevant variables from each raw data to make the dataset readable to people.</w:t>
-      </w:r>
+        <w:t xml:space="preserve"> (make tables: select relevant variables of each raw data)</w:t>
+      </w:r>
+    </w:p>
+    <w:p>
+      <w:pPr>
+        <w:pStyle w:val="2"/>
+      </w:pPr>
       <w:r>
         <w:rPr>
           <w:rFonts w:hint="eastAsia"/>
         </w:rPr>
-        <w:t xml:space="preserve"> (make tables: select relevant variables of each raw data)</w:t>
-      </w:r>
-    </w:p>
-    <w:p>
-      <w:pPr>
-        <w:pStyle w:val="2"/>
-      </w:pPr>
-      <w:r>
-        <w:rPr>
-          <w:rFonts w:hint="eastAsia"/>
-        </w:rPr>
         <w:t xml:space="preserve">Split data &amp; Feature Scaling </w:t>
       </w:r>
       <w:r>
@@ -7445,7 +7656,6 @@
     <w:p>
       <w:pPr>
         <w:rPr>
-          <w:rFonts w:hint="eastAsia"/>
           <w:lang w:val="en-HK"/>
         </w:rPr>
       </w:pPr>
@@ -7486,7 +7696,7 @@
           <w:szCs w:val="36"/>
         </w:rPr>
       </w:pPr>
-      <w:bookmarkStart w:id="27" w:name="_Toc193140587"/>
+      <w:bookmarkStart w:id="28" w:name="_Toc193140587"/>
       <w:r>
         <w:rPr>
           <w:sz w:val="28"/>
@@ -7507,37 +7717,78 @@
           <w:sz w:val="28"/>
           <w:szCs w:val="36"/>
         </w:rPr>
-        <w:t xml:space="preserve"> (list the result [acc/auc/precision..] / </w:t>
-      </w:r>
+        <w:t xml:space="preserve"> (list the result [acc/</w:t>
+      </w:r>
+      <w:proofErr w:type="spellStart"/>
       <w:r>
         <w:rPr>
           <w:sz w:val="28"/>
           <w:szCs w:val="36"/>
         </w:rPr>
-        <w:t xml:space="preserve">list the hyperparameters used/adjusted in the </w:t>
-      </w:r>
+        <w:t>auc</w:t>
+      </w:r>
+      <w:proofErr w:type="spellEnd"/>
       <w:r>
         <w:rPr>
           <w:sz w:val="28"/>
           <w:szCs w:val="36"/>
         </w:rPr>
-        <w:t>experiment</w:t>
-      </w:r>
+        <w:t>/</w:t>
+      </w:r>
+      <w:proofErr w:type="gramStart"/>
       <w:r>
         <w:rPr>
           <w:sz w:val="28"/>
           <w:szCs w:val="36"/>
         </w:rPr>
-        <w:t xml:space="preserve"> in TWO dataset</w:t>
-      </w:r>
+        <w:t>precision..</w:t>
+      </w:r>
+      <w:proofErr w:type="gramEnd"/>
       <w:r>
         <w:rPr>
           <w:sz w:val="28"/>
           <w:szCs w:val="36"/>
         </w:rPr>
+        <w:t xml:space="preserve">] / </w:t>
+      </w:r>
+      <w:proofErr w:type="gramStart"/>
+      <w:r>
+        <w:rPr>
+          <w:sz w:val="28"/>
+          <w:szCs w:val="36"/>
+        </w:rPr>
+        <w:t>list</w:t>
+      </w:r>
+      <w:proofErr w:type="gramEnd"/>
+      <w:r>
+        <w:rPr>
+          <w:sz w:val="28"/>
+          <w:szCs w:val="36"/>
+        </w:rPr>
+        <w:t xml:space="preserve"> the hyperparameters used/adjusted in the </w:t>
+      </w:r>
+      <w:r>
+        <w:rPr>
+          <w:sz w:val="28"/>
+          <w:szCs w:val="36"/>
+        </w:rPr>
+        <w:t>experiment</w:t>
+      </w:r>
+      <w:r>
+        <w:rPr>
+          <w:sz w:val="28"/>
+          <w:szCs w:val="36"/>
+        </w:rPr>
+        <w:t xml:space="preserve"> in TWO dataset</w:t>
+      </w:r>
+      <w:r>
+        <w:rPr>
+          <w:sz w:val="28"/>
+          <w:szCs w:val="36"/>
+        </w:rPr>
         <w:t>)</w:t>
       </w:r>
-      <w:bookmarkEnd w:id="27"/>
+      <w:bookmarkEnd w:id="28"/>
     </w:p>
     <w:p>
       <w:pPr>
@@ -7556,7 +7807,7 @@
           <w:szCs w:val="36"/>
         </w:rPr>
       </w:pPr>
-      <w:bookmarkStart w:id="28" w:name="_Toc193140588"/>
+      <w:bookmarkStart w:id="29" w:name="_Toc193140588"/>
       <w:r>
         <w:rPr>
           <w:sz w:val="28"/>
@@ -7571,7 +7822,7 @@
         </w:rPr>
         <w:t xml:space="preserve"> (what u find/observe in the experiment)</w:t>
       </w:r>
-      <w:bookmarkEnd w:id="28"/>
+      <w:bookmarkEnd w:id="29"/>
     </w:p>
     <w:p/>
     <w:p>
@@ -7586,7 +7837,7 @@
           <w:szCs w:val="36"/>
         </w:rPr>
       </w:pPr>
-      <w:bookmarkStart w:id="29" w:name="_Toc193140589"/>
+      <w:bookmarkStart w:id="30" w:name="_Toc193140589"/>
       <w:r>
         <w:rPr>
           <w:sz w:val="28"/>
@@ -7601,7 +7852,7 @@
         </w:rPr>
         <w:t xml:space="preserve"> (summarize what u achieved in the prj &amp; any improvements / future work)</w:t>
       </w:r>
-      <w:bookmarkEnd w:id="29"/>
+      <w:bookmarkEnd w:id="30"/>
     </w:p>
     <w:p/>
     <w:p>
@@ -7633,7 +7884,7 @@
           <w:szCs w:val="28"/>
         </w:rPr>
       </w:pPr>
-      <w:bookmarkStart w:id="30" w:name="_Toc193140590"/>
+      <w:bookmarkStart w:id="31" w:name="_Toc193140590"/>
       <w:r>
         <w:rPr>
           <w:sz w:val="28"/>
@@ -7642,7 +7893,7 @@
         <w:lastRenderedPageBreak/>
         <w:t>References</w:t>
       </w:r>
-      <w:bookmarkEnd w:id="30"/>
+      <w:bookmarkEnd w:id="31"/>
     </w:p>
     <w:p>
       <w:pPr>
@@ -7671,13 +7922,61 @@
           <w:spacing w:val="-2"/>
           <w:sz w:val="22"/>
         </w:rPr>
-        <w:t>N. G. Forouhi, A. Misra, V. Mohan, R. Taylor, and W. Yancy, “Dietary and nutritional approaches for prevention and management of type 2 diabetes,” BMJ (Online), vol. 361, pp. k2234–k2234, 2018, doi: 10.1136/bmj.k2234</w:t>
-      </w:r>
+        <w:t xml:space="preserve">N. G. </w:t>
+      </w:r>
+      <w:proofErr w:type="spellStart"/>
       <w:r>
         <w:rPr>
           <w:spacing w:val="-2"/>
           <w:sz w:val="22"/>
         </w:rPr>
+        <w:t>Forouhi</w:t>
+      </w:r>
+      <w:proofErr w:type="spellEnd"/>
+      <w:r>
+        <w:rPr>
+          <w:spacing w:val="-2"/>
+          <w:sz w:val="22"/>
+        </w:rPr>
+        <w:t xml:space="preserve">, A. Misra, V. Mohan, R. Taylor, and W. Yancy, “Dietary and nutritional approaches for prevention and management of type 2 diabetes,” BMJ (Online), vol. 361, pp. k2234–k2234, 2018, </w:t>
+      </w:r>
+      <w:proofErr w:type="spellStart"/>
+      <w:r>
+        <w:rPr>
+          <w:spacing w:val="-2"/>
+          <w:sz w:val="22"/>
+        </w:rPr>
+        <w:t>doi</w:t>
+      </w:r>
+      <w:proofErr w:type="spellEnd"/>
+      <w:r>
+        <w:rPr>
+          <w:spacing w:val="-2"/>
+          <w:sz w:val="22"/>
+        </w:rPr>
+        <w:t>: 10.1136/</w:t>
+      </w:r>
+      <w:proofErr w:type="gramStart"/>
+      <w:r>
+        <w:rPr>
+          <w:spacing w:val="-2"/>
+          <w:sz w:val="22"/>
+        </w:rPr>
+        <w:t>bmj.k</w:t>
+      </w:r>
+      <w:proofErr w:type="gramEnd"/>
+      <w:r>
+        <w:rPr>
+          <w:spacing w:val="-2"/>
+          <w:sz w:val="22"/>
+        </w:rPr>
+        <w:t>2234</w:t>
+      </w:r>
+      <w:r>
+        <w:rPr>
+          <w:spacing w:val="-2"/>
+          <w:sz w:val="22"/>
+        </w:rPr>
         <w:t xml:space="preserve"> </w:t>
       </w:r>
       <w:r>
@@ -7693,7 +7992,7 @@
         </w:rPr>
         <w:t xml:space="preserve">Accessed </w:t>
       </w:r>
-      <w:bookmarkStart w:id="31" w:name="_Hlk192882989"/>
+      <w:bookmarkStart w:id="32" w:name="_Hlk192882989"/>
       <w:r>
         <w:rPr>
           <w:rFonts w:eastAsiaTheme="minorEastAsia"/>
@@ -7714,7 +8013,7 @@
         </w:rPr>
         <w:t>12</w:t>
       </w:r>
-      <w:bookmarkEnd w:id="31"/>
+      <w:bookmarkEnd w:id="32"/>
       <w:r>
         <w:rPr>
           <w:sz w:val="22"/>
@@ -7836,7 +8135,21 @@
         <w:rPr>
           <w:sz w:val="22"/>
         </w:rPr>
-        <w:t>L. L. J. Koppes, J. M. Dekker, H. F. J. Hendriks, L. M. Bouter, and R. J. Heine, “Moderate Alcohol Consumption Lowers the Risk of Type 2 Diabetes: A meta-analysis of prospective observational studies,” Diabetes care, vol. 28, no. 3, pp. 719–725, 2005, doi: 10.2337/diacare.28.3.719</w:t>
+        <w:t xml:space="preserve">L. L. J. Koppes, J. M. Dekker, H. F. J. Hendriks, L. M. Bouter, and R. J. Heine, “Moderate Alcohol Consumption Lowers the Risk of Type 2 Diabetes: A meta-analysis of prospective observational studies,” Diabetes care, vol. 28, no. 3, pp. 719–725, 2005, </w:t>
+      </w:r>
+      <w:proofErr w:type="spellStart"/>
+      <w:r>
+        <w:rPr>
+          <w:sz w:val="22"/>
+        </w:rPr>
+        <w:t>doi</w:t>
+      </w:r>
+      <w:proofErr w:type="spellEnd"/>
+      <w:r>
+        <w:rPr>
+          <w:sz w:val="22"/>
+        </w:rPr>
+        <w:t>: 10.2337/diacare.28.3.719</w:t>
       </w:r>
       <w:r>
         <w:rPr>
@@ -7917,7 +8230,21 @@
         <w:rPr>
           <w:sz w:val="22"/>
         </w:rPr>
-        <w:t>, vol. 8, no. 11, pp. 639–649, 2012, doi: 10.1038/nrendo.2012.96</w:t>
+        <w:t xml:space="preserve">, vol. 8, no. 11, pp. 639–649, 2012, </w:t>
+      </w:r>
+      <w:proofErr w:type="spellStart"/>
+      <w:r>
+        <w:rPr>
+          <w:sz w:val="22"/>
+        </w:rPr>
+        <w:t>doi</w:t>
+      </w:r>
+      <w:proofErr w:type="spellEnd"/>
+      <w:r>
+        <w:rPr>
+          <w:sz w:val="22"/>
+        </w:rPr>
+        <w:t>: 10.1038/nrendo.2012.96</w:t>
       </w:r>
       <w:r>
         <w:rPr>
@@ -7987,11 +8314,19 @@
         </w:rPr>
         <w:tab/>
       </w:r>
-      <w:r>
-        <w:rPr>
-          <w:sz w:val="22"/>
-        </w:rPr>
-        <w:t>Healthline , Everything You Need to Know About Glucose, 2024. [Online]. Available: https://www.healthline.com/health/glucose [</w:t>
+      <w:proofErr w:type="gramStart"/>
+      <w:r>
+        <w:rPr>
+          <w:sz w:val="22"/>
+        </w:rPr>
+        <w:t>Healthline ,</w:t>
+      </w:r>
+      <w:proofErr w:type="gramEnd"/>
+      <w:r>
+        <w:rPr>
+          <w:sz w:val="22"/>
+        </w:rPr>
+        <w:t xml:space="preserve"> Everything You Need to Know About Glucose, 2024. [Online]. Available: https://www.healthline.com/health/glucose [</w:t>
       </w:r>
       <w:r>
         <w:rPr>
@@ -8066,7 +8401,35 @@
           <w:sz w:val="22"/>
         </w:rPr>
         <w:tab/>
-        <w:t>E. Eyth, H. Basit and C.J. Swift, "Glucose Tolerance Test, "in StatPearls [Internet]. Treasure Island (FL): StatPearls Publishing, 2024. Available: https://www.ncbi.nlm.nih.gov/books/NBK532915/#__NBK532915_dtls__ [</w:t>
+        <w:t xml:space="preserve">E. Eyth, H. Basit and C.J. Swift, "Glucose Tolerance Test, "in </w:t>
+      </w:r>
+      <w:proofErr w:type="spellStart"/>
+      <w:r>
+        <w:rPr>
+          <w:sz w:val="22"/>
+        </w:rPr>
+        <w:t>StatPearls</w:t>
+      </w:r>
+      <w:proofErr w:type="spellEnd"/>
+      <w:r>
+        <w:rPr>
+          <w:sz w:val="22"/>
+        </w:rPr>
+        <w:t xml:space="preserve"> [Internet]. Treasure Island (FL): </w:t>
+      </w:r>
+      <w:proofErr w:type="spellStart"/>
+      <w:r>
+        <w:rPr>
+          <w:sz w:val="22"/>
+        </w:rPr>
+        <w:t>StatPearls</w:t>
+      </w:r>
+      <w:proofErr w:type="spellEnd"/>
+      <w:r>
+        <w:rPr>
+          <w:sz w:val="22"/>
+        </w:rPr>
+        <w:t xml:space="preserve"> Publishing, 2024. Available: https://www.ncbi.nlm.nih.gov/books/NBK532915/#__NBK532915_dtls__ [</w:t>
       </w:r>
       <w:r>
         <w:rPr>
@@ -8345,13 +8708,27 @@
         <w:rPr>
           <w:sz w:val="22"/>
         </w:rPr>
-        <w:t>What Is High Blood Pressure?</w:t>
-      </w:r>
-      <w:r>
-        <w:rPr>
-          <w:sz w:val="22"/>
-        </w:rPr>
-        <w:t>, 2024</w:t>
+        <w:t xml:space="preserve">What Is High Blood </w:t>
+      </w:r>
+      <w:proofErr w:type="gramStart"/>
+      <w:r>
+        <w:rPr>
+          <w:sz w:val="22"/>
+        </w:rPr>
+        <w:t>Pressure?</w:t>
+      </w:r>
+      <w:r>
+        <w:rPr>
+          <w:sz w:val="22"/>
+        </w:rPr>
+        <w:t>,</w:t>
+      </w:r>
+      <w:proofErr w:type="gramEnd"/>
+      <w:r>
+        <w:rPr>
+          <w:sz w:val="22"/>
+        </w:rPr>
+        <w:t xml:space="preserve"> 2024</w:t>
       </w:r>
       <w:r>
         <w:rPr>
@@ -8596,7 +8973,21 @@
         <w:rPr>
           <w:sz w:val="22"/>
         </w:rPr>
-        <w:t>, vol. 9, pp. 858994–858994, 2022, doi: 10.3389/fcvm.2022.858994</w:t>
+        <w:t xml:space="preserve">, vol. 9, pp. 858994–858994, 2022, </w:t>
+      </w:r>
+      <w:proofErr w:type="spellStart"/>
+      <w:r>
+        <w:rPr>
+          <w:sz w:val="22"/>
+        </w:rPr>
+        <w:t>doi</w:t>
+      </w:r>
+      <w:proofErr w:type="spellEnd"/>
+      <w:r>
+        <w:rPr>
+          <w:sz w:val="22"/>
+        </w:rPr>
+        <w:t>: 10.3389/fcvm.2022.858994</w:t>
       </w:r>
       <w:r>
         <w:rPr>
@@ -8680,7 +9071,35 @@
         <w:rPr>
           <w:sz w:val="22"/>
         </w:rPr>
-        <w:t>S. Särnblad, A. Magnuson, U. Ekelund, and J. Åman, “Body fat measurement in adolescent girls with type 1 diabetes: a comparison of skinfold equations against dual-energy X-ray absorptiometry,” </w:t>
+        <w:t xml:space="preserve">S. </w:t>
+      </w:r>
+      <w:proofErr w:type="spellStart"/>
+      <w:r>
+        <w:rPr>
+          <w:sz w:val="22"/>
+        </w:rPr>
+        <w:t>Särnblad</w:t>
+      </w:r>
+      <w:proofErr w:type="spellEnd"/>
+      <w:r>
+        <w:rPr>
+          <w:sz w:val="22"/>
+        </w:rPr>
+        <w:t xml:space="preserve">, A. Magnuson, U. Ekelund, and J. </w:t>
+      </w:r>
+      <w:proofErr w:type="spellStart"/>
+      <w:r>
+        <w:rPr>
+          <w:sz w:val="22"/>
+        </w:rPr>
+        <w:t>Åman</w:t>
+      </w:r>
+      <w:proofErr w:type="spellEnd"/>
+      <w:r>
+        <w:rPr>
+          <w:sz w:val="22"/>
+        </w:rPr>
+        <w:t>, “Body fat measurement in adolescent girls with type 1 diabetes: a comparison of skinfold equations against dual-energy X-ray absorptiometry,” </w:t>
       </w:r>
       <w:r>
         <w:rPr>
@@ -8688,13 +9107,37 @@
           <w:iCs/>
           <w:sz w:val="22"/>
         </w:rPr>
-        <w:t>Acta Paediatrica</w:t>
-      </w:r>
-      <w:r>
-        <w:rPr>
-          <w:sz w:val="22"/>
-        </w:rPr>
-        <w:t>, vol. 105, no. 10, pp. 1211–1215, 2016, doi: 10.1111/apa.13366</w:t>
+        <w:t xml:space="preserve">Acta </w:t>
+      </w:r>
+      <w:proofErr w:type="spellStart"/>
+      <w:r>
+        <w:rPr>
+          <w:i/>
+          <w:iCs/>
+          <w:sz w:val="22"/>
+        </w:rPr>
+        <w:t>Paediatrica</w:t>
+      </w:r>
+      <w:proofErr w:type="spellEnd"/>
+      <w:r>
+        <w:rPr>
+          <w:sz w:val="22"/>
+        </w:rPr>
+        <w:t xml:space="preserve">, vol. 105, no. 10, pp. 1211–1215, 2016, </w:t>
+      </w:r>
+      <w:proofErr w:type="spellStart"/>
+      <w:r>
+        <w:rPr>
+          <w:sz w:val="22"/>
+        </w:rPr>
+        <w:t>doi</w:t>
+      </w:r>
+      <w:proofErr w:type="spellEnd"/>
+      <w:r>
+        <w:rPr>
+          <w:sz w:val="22"/>
+        </w:rPr>
+        <w:t>: 10.1111/apa.13366</w:t>
       </w:r>
       <w:r>
         <w:rPr>
@@ -9242,13 +9685,27 @@
         <w:rPr>
           <w:sz w:val="22"/>
         </w:rPr>
-        <w:t>What is Diabetes?</w:t>
-      </w:r>
-      <w:r>
-        <w:rPr>
-          <w:sz w:val="22"/>
-        </w:rPr>
-        <w:t>, 2022</w:t>
+        <w:t xml:space="preserve">What is </w:t>
+      </w:r>
+      <w:proofErr w:type="gramStart"/>
+      <w:r>
+        <w:rPr>
+          <w:sz w:val="22"/>
+        </w:rPr>
+        <w:t>Diabetes?</w:t>
+      </w:r>
+      <w:r>
+        <w:rPr>
+          <w:sz w:val="22"/>
+        </w:rPr>
+        <w:t>,</w:t>
+      </w:r>
+      <w:proofErr w:type="gramEnd"/>
+      <w:r>
+        <w:rPr>
+          <w:sz w:val="22"/>
+        </w:rPr>
+        <w:t xml:space="preserve"> 2022</w:t>
       </w:r>
       <w:r>
         <w:rPr>
@@ -9368,7 +9825,14 @@
         <w:rPr>
           <w:sz w:val="22"/>
         </w:rPr>
-        <w:t>, 202</w:t>
+        <w:t xml:space="preserve">, </w:t>
+      </w:r>
+      <w:proofErr w:type="gramStart"/>
+      <w:r>
+        <w:rPr>
+          <w:sz w:val="22"/>
+        </w:rPr>
+        <w:t>202</w:t>
       </w:r>
       <w:r>
         <w:rPr>
@@ -9380,7 +9844,14 @@
         <w:rPr>
           <w:sz w:val="22"/>
         </w:rPr>
-        <w:t xml:space="preserve">?. </w:t>
+        <w:t>?.</w:t>
+      </w:r>
+      <w:proofErr w:type="gramEnd"/>
+      <w:r>
+        <w:rPr>
+          <w:sz w:val="22"/>
+        </w:rPr>
+        <w:t xml:space="preserve"> </w:t>
       </w:r>
       <w:r>
         <w:rPr>
@@ -9638,7 +10109,14 @@
         <w:rPr>
           <w:sz w:val="22"/>
         </w:rPr>
-        <w:t>, 202</w:t>
+        <w:t xml:space="preserve">, </w:t>
+      </w:r>
+      <w:proofErr w:type="gramStart"/>
+      <w:r>
+        <w:rPr>
+          <w:sz w:val="22"/>
+        </w:rPr>
+        <w:t>202</w:t>
       </w:r>
       <w:r>
         <w:rPr>
@@ -9652,6 +10130,7 @@
         </w:rPr>
         <w:t>.</w:t>
       </w:r>
+      <w:proofErr w:type="gramEnd"/>
       <w:r>
         <w:rPr>
           <w:sz w:val="22"/>
@@ -10005,7 +10484,35 @@
         <w:rPr>
           <w:sz w:val="22"/>
         </w:rPr>
-        <w:t>Abdul Azis Abdillah and Suwarno Suwarno, “Diagnosis of Diabetes Using Support Vector Machines with Radial Basis Function Kernels,” </w:t>
+        <w:t xml:space="preserve">Abdul Azis Abdillah and </w:t>
+      </w:r>
+      <w:proofErr w:type="spellStart"/>
+      <w:r>
+        <w:rPr>
+          <w:sz w:val="22"/>
+        </w:rPr>
+        <w:t>Suwarno</w:t>
+      </w:r>
+      <w:proofErr w:type="spellEnd"/>
+      <w:r>
+        <w:rPr>
+          <w:sz w:val="22"/>
+        </w:rPr>
+        <w:t xml:space="preserve"> </w:t>
+      </w:r>
+      <w:proofErr w:type="spellStart"/>
+      <w:r>
+        <w:rPr>
+          <w:sz w:val="22"/>
+        </w:rPr>
+        <w:t>Suwarno</w:t>
+      </w:r>
+      <w:proofErr w:type="spellEnd"/>
+      <w:r>
+        <w:rPr>
+          <w:sz w:val="22"/>
+        </w:rPr>
+        <w:t>, “Diagnosis of Diabetes Using Support Vector Machines with Radial Basis Function Kernels,” </w:t>
       </w:r>
       <w:r>
         <w:rPr>
@@ -10019,7 +10526,35 @@
         <w:rPr>
           <w:sz w:val="22"/>
         </w:rPr>
-        <w:t>, vol. 7, no. 5, pp. 849–858, 2016, doi: 10.14716/ijtech.v7i5.1893</w:t>
+        <w:t xml:space="preserve">, vol. 7, no. 5, pp. 849–858, 2016, </w:t>
+      </w:r>
+      <w:proofErr w:type="spellStart"/>
+      <w:r>
+        <w:rPr>
+          <w:sz w:val="22"/>
+        </w:rPr>
+        <w:t>doi</w:t>
+      </w:r>
+      <w:proofErr w:type="spellEnd"/>
+      <w:r>
+        <w:rPr>
+          <w:sz w:val="22"/>
+        </w:rPr>
+        <w:t>: 10.14716/</w:t>
+      </w:r>
+      <w:proofErr w:type="gramStart"/>
+      <w:r>
+        <w:rPr>
+          <w:sz w:val="22"/>
+        </w:rPr>
+        <w:t>ijtech.v</w:t>
+      </w:r>
+      <w:proofErr w:type="gramEnd"/>
+      <w:r>
+        <w:rPr>
+          <w:sz w:val="22"/>
+        </w:rPr>
+        <w:t>7i5.1893</w:t>
       </w:r>
       <w:r>
         <w:rPr>
@@ -10121,7 +10656,21 @@
         <w:rPr>
           <w:sz w:val="22"/>
         </w:rPr>
-        <w:t>I. Tasin, T. U. Nabil, S. Islam, and R. Khan, “Diabetes prediction using machine learning and explainable AI techniques,” Healthcare technology letters, vol. 10, no. 1–2, pp. 1–10, 2023, doi: 10.1049/htl2.12039</w:t>
+        <w:t xml:space="preserve">I. Tasin, T. U. Nabil, S. Islam, and R. Khan, “Diabetes prediction using machine learning and explainable AI techniques,” Healthcare technology letters, vol. 10, no. 1–2, pp. 1–10, 2023, </w:t>
+      </w:r>
+      <w:proofErr w:type="spellStart"/>
+      <w:r>
+        <w:rPr>
+          <w:sz w:val="22"/>
+        </w:rPr>
+        <w:t>doi</w:t>
+      </w:r>
+      <w:proofErr w:type="spellEnd"/>
+      <w:r>
+        <w:rPr>
+          <w:sz w:val="22"/>
+        </w:rPr>
+        <w:t>: 10.1049/htl2.12039</w:t>
       </w:r>
       <w:r>
         <w:rPr>
@@ -10356,7 +10905,21 @@
           <w:sz w:val="22"/>
         </w:rPr>
         <w:tab/>
-        <w:t>K. Aditya Shastry et al., “Regression Based Data Pre-processing Technique for Predicting Missing Values,” in Emerging Research in Computing, Information, Communication and Applications, Singapore: Springer Singapore Pte. Limited, 2021, pp. 95–102. doi: 10.1007/978-981-16-1338-8_9</w:t>
+        <w:t xml:space="preserve">K. Aditya Shastry et al., “Regression Based Data Pre-processing Technique for Predicting Missing Values,” in Emerging Research in Computing, Information, Communication and Applications, Singapore: Springer Singapore Pte. Limited, 2021, pp. 95–102. </w:t>
+      </w:r>
+      <w:proofErr w:type="spellStart"/>
+      <w:r>
+        <w:rPr>
+          <w:sz w:val="22"/>
+        </w:rPr>
+        <w:t>doi</w:t>
+      </w:r>
+      <w:proofErr w:type="spellEnd"/>
+      <w:r>
+        <w:rPr>
+          <w:sz w:val="22"/>
+        </w:rPr>
+        <w:t>: 10.1007/978-981-16-1338-8_9</w:t>
       </w:r>
       <w:r>
         <w:rPr>
@@ -10419,7 +10982,21 @@
         <w:rPr>
           <w:sz w:val="22"/>
         </w:rPr>
-        <w:t>Y. Qin et al., “Machine Learning Models for Data-Driven Prediction of Diabetes by Lifestyle Type,” International journal of environmental research and public health, vol. 19, no. 22, pp. 15027-, 2022, doi: 10.3390/ijerph192215027</w:t>
+        <w:t xml:space="preserve">Y. Qin et al., “Machine Learning Models for Data-Driven Prediction of Diabetes by Lifestyle Type,” International journal of environmental research and public health, vol. 19, no. 22, pp. 15027-, 2022, </w:t>
+      </w:r>
+      <w:proofErr w:type="spellStart"/>
+      <w:r>
+        <w:rPr>
+          <w:sz w:val="22"/>
+        </w:rPr>
+        <w:t>doi</w:t>
+      </w:r>
+      <w:proofErr w:type="spellEnd"/>
+      <w:r>
+        <w:rPr>
+          <w:sz w:val="22"/>
+        </w:rPr>
+        <w:t>: 10.3390/ijerph192215027</w:t>
       </w:r>
       <w:r>
         <w:rPr>
@@ -10515,7 +11092,21 @@
         <w:rPr>
           <w:sz w:val="22"/>
         </w:rPr>
-        <w:t>[27] W. Chen et al., “Modeling flood susceptibility using data-driven approaches of naïve Bayes tree, alternating decision tree, and random forest methods,” The Science of the total environment, vol. 701, pp. 134979–134979, 2020, doi: 10.1016/j.scitotenv.2019.134979 [Accessed Mar. 20, 2025].</w:t>
+        <w:t xml:space="preserve">[27] W. Chen et al., “Modeling flood susceptibility using data-driven approaches of naïve Bayes tree, alternating decision tree, and random forest methods,” The Science of the total environment, vol. 701, pp. 134979–134979, 2020, </w:t>
+      </w:r>
+      <w:proofErr w:type="spellStart"/>
+      <w:r>
+        <w:rPr>
+          <w:sz w:val="22"/>
+        </w:rPr>
+        <w:t>doi</w:t>
+      </w:r>
+      <w:proofErr w:type="spellEnd"/>
+      <w:r>
+        <w:rPr>
+          <w:sz w:val="22"/>
+        </w:rPr>
+        <w:t>: 10.1016/j.scitotenv.2019.134979 [Accessed Mar. 20, 2025].</w:t>
       </w:r>
     </w:p>
     <w:p>
@@ -10560,8 +11151,16 @@
         <w:rPr>
           <w:sz w:val="22"/>
         </w:rPr>
-        <w:t>DMLC XGBoost</w:t>
-      </w:r>
+        <w:t xml:space="preserve">DMLC </w:t>
+      </w:r>
+      <w:proofErr w:type="spellStart"/>
+      <w:r>
+        <w:rPr>
+          <w:sz w:val="22"/>
+        </w:rPr>
+        <w:t>XGBoost</w:t>
+      </w:r>
+      <w:proofErr w:type="spellEnd"/>
       <w:r>
         <w:rPr>
           <w:sz w:val="22"/>
@@ -10574,18 +11173,34 @@
         </w:rPr>
         <w:t xml:space="preserve"> </w:t>
       </w:r>
-      <w:r>
-        <w:rPr>
-          <w:sz w:val="22"/>
-        </w:rPr>
-        <w:t>XGBoost Documentation</w:t>
-      </w:r>
-      <w:r>
-        <w:rPr>
-          <w:sz w:val="22"/>
-        </w:rPr>
-        <w:t>, 2022?.</w:t>
-      </w:r>
+      <w:proofErr w:type="spellStart"/>
+      <w:r>
+        <w:rPr>
+          <w:sz w:val="22"/>
+        </w:rPr>
+        <w:t>XGBoost</w:t>
+      </w:r>
+      <w:proofErr w:type="spellEnd"/>
+      <w:r>
+        <w:rPr>
+          <w:sz w:val="22"/>
+        </w:rPr>
+        <w:t xml:space="preserve"> Documentation</w:t>
+      </w:r>
+      <w:r>
+        <w:rPr>
+          <w:sz w:val="22"/>
+        </w:rPr>
+        <w:t xml:space="preserve">, </w:t>
+      </w:r>
+      <w:proofErr w:type="gramStart"/>
+      <w:r>
+        <w:rPr>
+          <w:sz w:val="22"/>
+        </w:rPr>
+        <w:t>2022?.</w:t>
+      </w:r>
+      <w:proofErr w:type="gramEnd"/>
       <w:r>
         <w:rPr>
           <w:sz w:val="22"/>
@@ -10704,7 +11319,21 @@
         <w:rPr>
           <w:sz w:val="22"/>
         </w:rPr>
-        <w:t>How CatBoost algorithm works</w:t>
+        <w:t xml:space="preserve">How </w:t>
+      </w:r>
+      <w:proofErr w:type="spellStart"/>
+      <w:r>
+        <w:rPr>
+          <w:sz w:val="22"/>
+        </w:rPr>
+        <w:t>CatBoost</w:t>
+      </w:r>
+      <w:proofErr w:type="spellEnd"/>
+      <w:r>
+        <w:rPr>
+          <w:sz w:val="22"/>
+        </w:rPr>
+        <w:t xml:space="preserve"> algorithm works</w:t>
       </w:r>
       <w:r>
         <w:rPr>
@@ -10800,7 +11429,49 @@
         <w:rPr>
           <w:sz w:val="22"/>
         </w:rPr>
-        <w:t>J. T. Hancock and T. M. Khoshgoftaar, “CatBoost for big data: an interdisciplinary review,” Journal of big data, vol. 7, no. 1, pp. 94–94, 2020, doi: 10.1186/s40537-020-00369-8 [Accessed Mar. 20, 2025].</w:t>
+        <w:t xml:space="preserve">J. T. Hancock and T. M. </w:t>
+      </w:r>
+      <w:proofErr w:type="spellStart"/>
+      <w:r>
+        <w:rPr>
+          <w:sz w:val="22"/>
+        </w:rPr>
+        <w:t>Khoshgoftaar</w:t>
+      </w:r>
+      <w:proofErr w:type="spellEnd"/>
+      <w:r>
+        <w:rPr>
+          <w:sz w:val="22"/>
+        </w:rPr>
+        <w:t>, “</w:t>
+      </w:r>
+      <w:proofErr w:type="spellStart"/>
+      <w:r>
+        <w:rPr>
+          <w:sz w:val="22"/>
+        </w:rPr>
+        <w:t>CatBoost</w:t>
+      </w:r>
+      <w:proofErr w:type="spellEnd"/>
+      <w:r>
+        <w:rPr>
+          <w:sz w:val="22"/>
+        </w:rPr>
+        <w:t xml:space="preserve"> for big data: an interdisciplinary review,” Journal of big data, vol. 7, no. 1, pp. 94–94, 2020, </w:t>
+      </w:r>
+      <w:proofErr w:type="spellStart"/>
+      <w:r>
+        <w:rPr>
+          <w:sz w:val="22"/>
+        </w:rPr>
+        <w:t>doi</w:t>
+      </w:r>
+      <w:proofErr w:type="spellEnd"/>
+      <w:r>
+        <w:rPr>
+          <w:sz w:val="22"/>
+        </w:rPr>
+        <w:t>: 10.1186/s40537-020-00369-8 [Accessed Mar. 20, 2025].</w:t>
       </w:r>
     </w:p>
     <w:p>
@@ -10856,7 +11527,21 @@
         <w:rPr>
           <w:sz w:val="22"/>
         </w:rPr>
-        <w:t xml:space="preserve"> [ebook]. </w:t>
+        <w:t xml:space="preserve"> [</w:t>
+      </w:r>
+      <w:proofErr w:type="spellStart"/>
+      <w:r>
+        <w:rPr>
+          <w:sz w:val="22"/>
+        </w:rPr>
+        <w:t>ebook</w:t>
+      </w:r>
+      <w:proofErr w:type="spellEnd"/>
+      <w:r>
+        <w:rPr>
+          <w:sz w:val="22"/>
+        </w:rPr>
+        <w:t xml:space="preserve">]. </w:t>
       </w:r>
       <w:r>
         <w:rPr>
@@ -10932,13 +11617,27 @@
         <w:rPr>
           <w:sz w:val="22"/>
         </w:rPr>
-        <w:t>What is Feature Scaling and Why Does Machine Learning Need It?</w:t>
-      </w:r>
-      <w:r>
-        <w:rPr>
-          <w:sz w:val="22"/>
-        </w:rPr>
-        <w:t>, 2023</w:t>
+        <w:t xml:space="preserve">What is Feature Scaling and Why Does Machine Learning Need </w:t>
+      </w:r>
+      <w:proofErr w:type="gramStart"/>
+      <w:r>
+        <w:rPr>
+          <w:sz w:val="22"/>
+        </w:rPr>
+        <w:t>It?</w:t>
+      </w:r>
+      <w:r>
+        <w:rPr>
+          <w:sz w:val="22"/>
+        </w:rPr>
+        <w:t>,</w:t>
+      </w:r>
+      <w:proofErr w:type="gramEnd"/>
+      <w:r>
+        <w:rPr>
+          <w:sz w:val="22"/>
+        </w:rPr>
+        <w:t xml:space="preserve"> 2023</w:t>
       </w:r>
       <w:r>
         <w:rPr>
@@ -12806,7 +13505,7 @@
   <w:docDefaults>
     <w:rPrDefault>
       <w:rPr>
-        <w:rFonts w:ascii="Times New Roman" w:eastAsia="新細明體" w:hAnsi="Times New Roman" w:cs="Times New Roman"/>
+        <w:rFonts w:ascii="Times New Roman" w:eastAsia="PMingLiU" w:hAnsi="Times New Roman" w:cs="Times New Roman"/>
         <w:kern w:val="2"/>
         <w:sz w:val="24"/>
         <w:szCs w:val="22"/>

</xml_diff>

<commit_message>
Results Writing & fixed grammar in preprocess part
</commit_message>
<xml_diff>
--- a/FYP_FinalReport.docx
+++ b/FYP_FinalReport.docx
@@ -297,7 +297,25 @@
               <w:spacing w:val="-3"/>
               <w:szCs w:val="24"/>
             </w:rPr>
-            <w:t xml:space="preserve"> (Honours)</w:t>
+            <w:t xml:space="preserve"> (</w:t>
+          </w:r>
+          <w:proofErr w:type="spellStart"/>
+          <w:r>
+            <w:rPr>
+              <w:b/>
+              <w:spacing w:val="-3"/>
+              <w:szCs w:val="24"/>
+            </w:rPr>
+            <w:t>Honours</w:t>
+          </w:r>
+          <w:proofErr w:type="spellEnd"/>
+          <w:r>
+            <w:rPr>
+              <w:b/>
+              <w:spacing w:val="-3"/>
+              <w:szCs w:val="24"/>
+            </w:rPr>
+            <w:t>)</w:t>
           </w:r>
         </w:p>
         <w:p>
@@ -569,6 +587,7 @@
               <w:szCs w:val="24"/>
             </w:rPr>
           </w:pPr>
+          <w:proofErr w:type="spellStart"/>
           <w:r>
             <w:rPr>
               <w:rFonts w:hint="eastAsia"/>
@@ -578,6 +597,7 @@
           <w:r>
             <w:t>d</w:t>
           </w:r>
+          <w:proofErr w:type="spellEnd"/>
         </w:p>
         <w:p>
           <w:pPr>
@@ -2777,7 +2797,21 @@
             <w:rPr>
               <w:szCs w:val="24"/>
             </w:rPr>
-            <w:t>Fill the missing values on “SkinThickness”</w:t>
+            <w:t>Fill the missing values on “</w:t>
+          </w:r>
+          <w:proofErr w:type="spellStart"/>
+          <w:r>
+            <w:rPr>
+              <w:szCs w:val="24"/>
+            </w:rPr>
+            <w:t>SkinThickness</w:t>
+          </w:r>
+          <w:proofErr w:type="spellEnd"/>
+          <w:r>
+            <w:rPr>
+              <w:szCs w:val="24"/>
+            </w:rPr>
+            <w:t>”</w:t>
           </w:r>
           <w:r>
             <w:rPr>
@@ -3958,7 +3992,21 @@
         <w:rPr>
           <w:szCs w:val="24"/>
         </w:rPr>
-        <w:t xml:space="preserve"> (what do you want to achieved in this project? (e.g. proof that xx is more better / try to used another method that is rarely used in research paper to see the result is better or not)</w:t>
+        <w:t xml:space="preserve"> (what do you want to achieved in this project? (e.g. proof that xx is more better / try to </w:t>
+      </w:r>
+      <w:proofErr w:type="spellStart"/>
+      <w:r>
+        <w:rPr>
+          <w:szCs w:val="24"/>
+        </w:rPr>
+        <w:t>used</w:t>
+      </w:r>
+      <w:proofErr w:type="spellEnd"/>
+      <w:r>
+        <w:rPr>
+          <w:szCs w:val="24"/>
+        </w:rPr>
+        <w:t xml:space="preserve"> another method that is rarely used in research paper to see the result is better or not)</w:t>
       </w:r>
       <w:bookmarkEnd w:id="12"/>
     </w:p>
@@ -4073,7 +4121,15 @@
         <w:spacing w:after="0"/>
       </w:pPr>
       <w:r>
-        <w:t>Before the widespread of Gradient Boosting, there were studies based on traditional machine learning algorithms to do the classification task. For example, Abdillah and Suwarno [22] used a Support Vector Machine to predict Diabetes in 2016.</w:t>
+        <w:t xml:space="preserve">Before the widespread of Gradient Boosting, there were studies based on traditional machine learning algorithms to do the classification task. For example, Abdillah and </w:t>
+      </w:r>
+      <w:proofErr w:type="spellStart"/>
+      <w:r>
+        <w:t>Suwarno</w:t>
+      </w:r>
+      <w:proofErr w:type="spellEnd"/>
+      <w:r>
+        <w:t xml:space="preserve"> [22] used a Support Vector Machine to predict Diabetes in 2016.</w:t>
       </w:r>
     </w:p>
     <w:p>
@@ -4089,7 +4145,31 @@
         <w:spacing w:after="0"/>
       </w:pPr>
       <w:r>
-        <w:t>Tasin et al. [23] proposed a method based on eXtreme Gradient Boosting (XGBoost) on the Pima Indian Diabetes dataset. XGBoost is a robust machine-learning algorithm good at classification and regression tasks. In the preprocessing, they used ADASYN to process the class imbalance problem. In addition, they merged the extra dataset called the RTML private dataset with the Pima Indian Diabetes dataset. They replaced the missing values of features besides Insulin and Age with the mean value. Moreover, they used Polynomial Regression, a form of regression analysis, to model the relationship between input variables (x) and output variables (y) by fitting a polynomial equation to the data [24] to predict the missing value of Insulin. It is noted that some research on Diabetes prediction had also used Polynomial Regression to predict the missing values and brought gains to the experiment results. For example, Aditya Shastry et al. [25] applied polynomial regression to predict the missing value of the features in data preprocessing, which improved model performance. This method gave them 81% accuracy and an AUC of .84.</w:t>
+        <w:t xml:space="preserve">Tasin et al. [23] proposed a method based on </w:t>
+      </w:r>
+      <w:proofErr w:type="spellStart"/>
+      <w:r>
+        <w:t>eXtreme</w:t>
+      </w:r>
+      <w:proofErr w:type="spellEnd"/>
+      <w:r>
+        <w:t xml:space="preserve"> Gradient Boosting (</w:t>
+      </w:r>
+      <w:proofErr w:type="spellStart"/>
+      <w:r>
+        <w:t>XGBoost</w:t>
+      </w:r>
+      <w:proofErr w:type="spellEnd"/>
+      <w:r>
+        <w:t xml:space="preserve">) on the Pima Indian Diabetes dataset. </w:t>
+      </w:r>
+      <w:proofErr w:type="spellStart"/>
+      <w:r>
+        <w:t>XGBoost</w:t>
+      </w:r>
+      <w:proofErr w:type="spellEnd"/>
+      <w:r>
+        <w:t xml:space="preserve"> is a robust machine-learning algorithm good at classification and regression tasks. In the preprocessing, they used ADASYN to process the class imbalance problem. In addition, they merged the extra dataset called the RTML private dataset with the Pima Indian Diabetes dataset. They replaced the missing values of features besides Insulin and Age with the mean value. Moreover, they used Polynomial Regression, a form of regression analysis, to model the relationship between input variables (x) and output variables (y) by fitting a polynomial equation to the data [24] to predict the missing value of Insulin. It is noted that some research on Diabetes prediction had also used Polynomial Regression to predict the missing values and brought gains to the experiment results. For example, Aditya Shastry et al. [25] applied polynomial regression to predict the missing value of the features in data preprocessing, which improved model performance. This method gave them 81% accuracy and an AUC of .84.</w:t>
       </w:r>
     </w:p>
     <w:p>
@@ -4097,7 +4177,39 @@
         <w:spacing w:after="0"/>
       </w:pPr>
       <w:r>
-        <w:t>Qin et al. [26] proposed a method based on CatBoost on the 2013-2014 NHANES dataset. In the preprocessing, they used ADASYN and One-Hot encoding to solve the class imbalance and categorical features, respectively. Also, they compared five machine learning models, which were XGBoost, CatBoost, Support Vector Machine. Random Forest and Logistic Regression, of which CatBoost performs well with 82.1% accuracy and an AUC of 0.83.</w:t>
+        <w:t xml:space="preserve">Qin et al. [26] proposed a method based on </w:t>
+      </w:r>
+      <w:proofErr w:type="spellStart"/>
+      <w:r>
+        <w:t>CatBoost</w:t>
+      </w:r>
+      <w:proofErr w:type="spellEnd"/>
+      <w:r>
+        <w:t xml:space="preserve"> on the 2013-2014 NHANES dataset. In the preprocessing, they used ADASYN and One-Hot encoding to solve the class imbalance and categorical features, respectively. Also, they compared five machine learning models, which were </w:t>
+      </w:r>
+      <w:proofErr w:type="spellStart"/>
+      <w:r>
+        <w:t>XGBoost</w:t>
+      </w:r>
+      <w:proofErr w:type="spellEnd"/>
+      <w:r>
+        <w:t xml:space="preserve">, </w:t>
+      </w:r>
+      <w:proofErr w:type="spellStart"/>
+      <w:r>
+        <w:t>CatBoost</w:t>
+      </w:r>
+      <w:proofErr w:type="spellEnd"/>
+      <w:r>
+        <w:t xml:space="preserve">, Support Vector Machine. Random Forest and Logistic Regression, of which </w:t>
+      </w:r>
+      <w:proofErr w:type="spellStart"/>
+      <w:r>
+        <w:t>CatBoost</w:t>
+      </w:r>
+      <w:proofErr w:type="spellEnd"/>
+      <w:r>
+        <w:t xml:space="preserve"> performs well with 82.1% accuracy and an AUC of 0.83.</w:t>
       </w:r>
       <w:r>
         <w:br w:type="page"/>
@@ -4159,6 +4271,7 @@
         </w:rPr>
       </w:pPr>
       <w:bookmarkStart w:id="16" w:name="_Toc193140578"/>
+      <w:proofErr w:type="spellStart"/>
       <w:r>
         <w:rPr>
           <w:lang w:val="en-US"/>
@@ -4166,10 +4279,24 @@
         <w:t>XGBoost</w:t>
       </w:r>
       <w:bookmarkEnd w:id="16"/>
-    </w:p>
-    <w:p>
-      <w:r>
-        <w:t>XGBoost is an ensemble machine learning algorithm based on the gradient boosting framework and decision tree to process the tasks like classification and regression [28]. In other words, it is an optimized gradient boosting framework and is widely used in competitions like Kaggle. The main feature of XGBoost is that it provides higher performance and speed to handle large datasets because of parallel processing. Also, it can learn and handle the missing values during the training to save time for preprocessing, which is suitable for situations in which datasets have many missing values.</w:t>
+      <w:proofErr w:type="spellEnd"/>
+    </w:p>
+    <w:p>
+      <w:proofErr w:type="spellStart"/>
+      <w:r>
+        <w:t>XGBoost</w:t>
+      </w:r>
+      <w:proofErr w:type="spellEnd"/>
+      <w:r>
+        <w:t xml:space="preserve"> is an ensemble machine learning algorithm based on the gradient boosting framework and decision tree to process the tasks like classification and regression [28]. In other words, it is an optimized gradient boosting framework and is widely used in competitions like Kaggle. The main feature of </w:t>
+      </w:r>
+      <w:proofErr w:type="spellStart"/>
+      <w:r>
+        <w:t>XGBoost</w:t>
+      </w:r>
+      <w:proofErr w:type="spellEnd"/>
+      <w:r>
+        <w:t xml:space="preserve"> is that it provides higher performance and speed to handle large datasets because of parallel processing. Also, it can learn and handle the missing values during the training to save time for preprocessing, which is suitable for situations in which datasets have many missing values.</w:t>
       </w:r>
     </w:p>
     <w:p>
@@ -4180,6 +4307,7 @@
         </w:rPr>
       </w:pPr>
       <w:bookmarkStart w:id="17" w:name="_Toc193140579"/>
+      <w:proofErr w:type="spellStart"/>
       <w:r>
         <w:rPr>
           <w:lang w:val="en-US"/>
@@ -4187,10 +4315,56 @@
         <w:t>CatBoost</w:t>
       </w:r>
       <w:bookmarkEnd w:id="17"/>
-    </w:p>
-    <w:p>
-      <w:r>
-        <w:t>CatBoost is a machine learning algorithm based on a gradient boosting framework and decision tree, similar to XGBoost. Compared with XGBoost, CatBoost is better at handling categorical features because it uses ordered encoding to encode categorical variables [29], which can handle overfitting and improve the model performance. In addition, Hancock and Khoshgoftaar [30] commented that CatBoost is good at processing categorical and heterogeneous data. Therefore, it is suitable for datasets with categorical features.</w:t>
+      <w:proofErr w:type="spellEnd"/>
+    </w:p>
+    <w:p>
+      <w:proofErr w:type="spellStart"/>
+      <w:r>
+        <w:t>CatBoost</w:t>
+      </w:r>
+      <w:proofErr w:type="spellEnd"/>
+      <w:r>
+        <w:t xml:space="preserve"> is a machine learning algorithm based on a gradient boosting framework and decision tree, similar to </w:t>
+      </w:r>
+      <w:proofErr w:type="spellStart"/>
+      <w:r>
+        <w:t>XGBoost</w:t>
+      </w:r>
+      <w:proofErr w:type="spellEnd"/>
+      <w:r>
+        <w:t xml:space="preserve">. Compared with </w:t>
+      </w:r>
+      <w:proofErr w:type="spellStart"/>
+      <w:r>
+        <w:t>XGBoost</w:t>
+      </w:r>
+      <w:proofErr w:type="spellEnd"/>
+      <w:r>
+        <w:t xml:space="preserve">, </w:t>
+      </w:r>
+      <w:proofErr w:type="spellStart"/>
+      <w:r>
+        <w:t>CatBoost</w:t>
+      </w:r>
+      <w:proofErr w:type="spellEnd"/>
+      <w:r>
+        <w:t xml:space="preserve"> is better at handling categorical features because it uses ordered encoding to encode categorical variables [29], which can handle overfitting and improve the model performance. In addition, Hancock and </w:t>
+      </w:r>
+      <w:proofErr w:type="spellStart"/>
+      <w:r>
+        <w:t>Khoshgoftaar</w:t>
+      </w:r>
+      <w:proofErr w:type="spellEnd"/>
+      <w:r>
+        <w:t xml:space="preserve"> [30] commented that </w:t>
+      </w:r>
+      <w:proofErr w:type="spellStart"/>
+      <w:r>
+        <w:t>CatBoost</w:t>
+      </w:r>
+      <w:proofErr w:type="spellEnd"/>
+      <w:r>
+        <w:t xml:space="preserve"> is good at processing categorical and heterogeneous data. Therefore, it is suitable for datasets with categorical features.</w:t>
       </w:r>
       <w:r>
         <w:br w:type="page"/>
@@ -4273,7 +4447,15 @@
         <w:t>Proposed Framework</w:t>
       </w:r>
       <w:r>
-        <w:t xml:space="preserve"> (My proposed framework (how it works) ; why choose that component in the proposed framework?(e.g. improve acc? / </w:t>
+        <w:t xml:space="preserve"> (My proposed framework (how it works) ; why choose that component in the proposed framework?(e.g. improve </w:t>
+      </w:r>
+      <w:proofErr w:type="spellStart"/>
+      <w:r>
+        <w:t>acc</w:t>
+      </w:r>
+      <w:proofErr w:type="spellEnd"/>
+      <w:r>
+        <w:t xml:space="preserve">? / </w:t>
       </w:r>
       <w:r>
         <w:t>Convenient</w:t>
@@ -4662,9 +4844,11 @@
             <w:tcW w:w="4148" w:type="dxa"/>
           </w:tcPr>
           <w:p>
+            <w:proofErr w:type="spellStart"/>
             <w:r>
               <w:t>SkinThickness</w:t>
             </w:r>
+            <w:proofErr w:type="spellEnd"/>
           </w:p>
         </w:tc>
       </w:tr>
@@ -4854,27 +5038,58 @@
       </w:r>
     </w:p>
     <w:p>
-      <w:r>
-        <w:t xml:space="preserve">BloodPressure: </w:t>
+      <w:proofErr w:type="spellStart"/>
+      <w:r>
+        <w:t>BloodPressure</w:t>
+      </w:r>
+      <w:proofErr w:type="spellEnd"/>
+      <w:r>
+        <w:t xml:space="preserve">: </w:t>
       </w:r>
       <w:r>
         <w:t>i</w:t>
       </w:r>
       <w:r>
-        <w:t>t means the heart beats and pumps blood into the arteries [8] that deliver oxygen and nutrients into the body. It is considered moderate if systolic and diastolic pressure are less than 120 and 80 [9]. In the dataset, BloodPressure used diastolic blood pressure as the unit to measure blood pressure. The median value of BloodPressure is 72, which means that the typical blood pressure level for the participants in the dataset is relatively normal. Several organizations explored the relationship between blood pressure and Diabetes. For example, the probability of getting high pressure is higher than a person without Diabetes if a person has Diabetes [10].</w:t>
+        <w:t xml:space="preserve">t means the heart beats and pumps blood into the arteries [8] that deliver oxygen and nutrients into the body. It is considered moderate if systolic and diastolic pressure are less than 120 and 80 [9]. In the dataset, </w:t>
+      </w:r>
+      <w:proofErr w:type="spellStart"/>
+      <w:r>
+        <w:t>BloodPressure</w:t>
+      </w:r>
+      <w:proofErr w:type="spellEnd"/>
+      <w:r>
+        <w:t xml:space="preserve"> used diastolic blood pressure as the unit to measure blood pressure. The median value of </w:t>
+      </w:r>
+      <w:proofErr w:type="spellStart"/>
+      <w:r>
+        <w:t>BloodPressure</w:t>
+      </w:r>
+      <w:proofErr w:type="spellEnd"/>
+      <w:r>
+        <w:t xml:space="preserve"> is 72, which means that the typical blood pressure level for the participants in the dataset is relatively normal. Several organizations explored the relationship between blood pressure and Diabetes. For example, the probability of getting high pressure is higher than a person without Diabetes if a person has Diabetes [10].</w:t>
       </w:r>
     </w:p>
     <w:p>
       <w:bookmarkStart w:id="21" w:name="_Hlk193225807"/>
-      <w:r>
-        <w:t xml:space="preserve">SkinThickness: In general, it measures body fat on thighs and limbs. In the dataset, triceps (the back of the upper arm) </w:t>
+      <w:proofErr w:type="spellStart"/>
+      <w:r>
+        <w:t>SkinThickness</w:t>
+      </w:r>
+      <w:proofErr w:type="spellEnd"/>
+      <w:r>
+        <w:t xml:space="preserve">: In general, it measures body fat on thighs and limbs. In the dataset, triceps (the back of the upper arm) </w:t>
       </w:r>
       <w:r>
         <w:t>was</w:t>
       </w:r>
       <w:r>
-        <w:t xml:space="preserve"> used to estimate the body fat. The average triceps skin thickness of human and women are 18.7 ± 8.5 mm and 23.6 ± 7.5 mm respectively [11]. It is noteworthy that all the participants in the dataset are females and the median value of SkinThickness</w:t>
-      </w:r>
+        <w:t xml:space="preserve"> used to estimate the body fat. The average triceps skin thickness of human and women are 18.7 ± 8.5 mm and 23.6 ± 7.5 mm respectively [11]. It is noteworthy that all the participants in the dataset are females and the median value of </w:t>
+      </w:r>
+      <w:proofErr w:type="spellStart"/>
+      <w:r>
+        <w:t>SkinThickness</w:t>
+      </w:r>
+      <w:proofErr w:type="spellEnd"/>
       <w:r>
         <w:t xml:space="preserve"> before preprocessing</w:t>
       </w:r>
@@ -4885,7 +5100,15 @@
         <w:t xml:space="preserve"> mm</w:t>
       </w:r>
       <w:r>
-        <w:t>, which is similar to the measurement on triceps skin thickness above. In addition, Särnblad et al [12] found that the skin thickness with a person with Diabetes is higher than a health person, even they have a similar BMI.</w:t>
+        <w:t xml:space="preserve">, which is similar to the measurement on triceps skin thickness above. In addition, </w:t>
+      </w:r>
+      <w:proofErr w:type="spellStart"/>
+      <w:r>
+        <w:t>Särnblad</w:t>
+      </w:r>
+      <w:proofErr w:type="spellEnd"/>
+      <w:r>
+        <w:t xml:space="preserve"> et al [12] found that the skin thickness with a person with Diabetes is higher than a health person, even they have a similar BMI.</w:t>
       </w:r>
     </w:p>
     <w:p>
@@ -5778,7 +6001,31 @@
     </w:p>
     <w:p>
       <w:r>
-        <w:t>In Fig. 3, 768 entries were collected in the dataset, including eight features and the target variable. In addition, some features like “Glucose” and “BloodPressure” exist the missing values in Fig.4, in which “SkinThickness” and “Insulin” have 227 (approximately 30% of total entries in the dataset) and 374 (approximately 49% of total entries in the dataset) missing value respectively. There is no null value on the dataset. To fill in the missing values, the features “Glucose”, “Blood Pressure,” and “BMI” will be filled by their mean value as they are a minority of missing values in the dataset. For the features “SkinThickness” and “Insulin,” Polynomial Regression is applied to predict the missing values, and the predicted values will replace them.</w:t>
+        <w:t>In Fig. 3, 768 entries were collected in the dataset, including eight features and the target variable. In addition, some features like “Glucose” and “</w:t>
+      </w:r>
+      <w:proofErr w:type="spellStart"/>
+      <w:r>
+        <w:t>BloodPressure</w:t>
+      </w:r>
+      <w:proofErr w:type="spellEnd"/>
+      <w:r>
+        <w:t>” exist the missing values in Fig.4, in which “</w:t>
+      </w:r>
+      <w:proofErr w:type="spellStart"/>
+      <w:r>
+        <w:t>SkinThickness</w:t>
+      </w:r>
+      <w:proofErr w:type="spellEnd"/>
+      <w:r>
+        <w:t>” and “Insulin” have 227 (approximately 30% of total entries in the dataset) and 374 (approximately 49% of total entries in the dataset) missing value respectively. There is no null value on the dataset. To fill in the missing values, the features “Glucose”, “Blood Pressure,” and “BMI” will be filled by their mean value as they are a minority of missing values in the dataset. For the features “</w:t>
+      </w:r>
+      <w:proofErr w:type="spellStart"/>
+      <w:r>
+        <w:t>SkinThickness</w:t>
+      </w:r>
+      <w:proofErr w:type="spellEnd"/>
+      <w:r>
+        <w:t>” and “Insulin,” Polynomial Regression is applied to predict the missing values, and the predicted values will replace them.</w:t>
       </w:r>
     </w:p>
     <w:p>
@@ -5879,9 +6126,11 @@
             <w:pPr>
               <w:jc w:val="center"/>
             </w:pPr>
+            <w:proofErr w:type="spellStart"/>
             <w:r>
               <w:t>include_bias</w:t>
             </w:r>
+            <w:proofErr w:type="spellEnd"/>
           </w:p>
         </w:tc>
         <w:tc>
@@ -5945,12 +6194,14 @@
             <w:r>
               <w:t>“</w:t>
             </w:r>
+            <w:proofErr w:type="spellStart"/>
             <w:r>
               <w:rPr>
                 <w:rFonts w:hint="eastAsia"/>
               </w:rPr>
               <w:t>SkinThickness</w:t>
             </w:r>
+            <w:proofErr w:type="spellEnd"/>
             <w:r>
               <w:t>”</w:t>
             </w:r>
@@ -6025,12 +6276,14 @@
               <w:ind w:firstLine="0"/>
               <w:jc w:val="center"/>
             </w:pPr>
+            <w:proofErr w:type="spellStart"/>
             <w:r>
               <w:rPr>
                 <w:rFonts w:hint="eastAsia"/>
               </w:rPr>
               <w:t>BloodPressure</w:t>
             </w:r>
+            <w:proofErr w:type="spellEnd"/>
           </w:p>
         </w:tc>
       </w:tr>
@@ -6048,12 +6301,14 @@
       <w:r>
         <w:t>“</w:t>
       </w:r>
+      <w:proofErr w:type="spellStart"/>
       <w:r>
         <w:rPr>
           <w:rFonts w:hint="eastAsia"/>
         </w:rPr>
         <w:t>SkinThickness</w:t>
       </w:r>
+      <w:proofErr w:type="spellEnd"/>
       <w:r>
         <w:t>”</w:t>
       </w:r>
@@ -6177,12 +6432,14 @@
               <w:ind w:firstLine="0"/>
               <w:jc w:val="center"/>
             </w:pPr>
+            <w:proofErr w:type="spellStart"/>
             <w:r>
               <w:rPr>
                 <w:rFonts w:hint="eastAsia"/>
               </w:rPr>
               <w:t>BloodPressure</w:t>
             </w:r>
+            <w:proofErr w:type="spellEnd"/>
           </w:p>
         </w:tc>
         <w:tc>
@@ -6195,12 +6452,14 @@
               <w:ind w:firstLine="0"/>
               <w:jc w:val="center"/>
             </w:pPr>
+            <w:proofErr w:type="spellStart"/>
             <w:r>
               <w:rPr>
                 <w:rFonts w:hint="eastAsia"/>
               </w:rPr>
               <w:t>SkinThickness</w:t>
             </w:r>
+            <w:proofErr w:type="spellEnd"/>
           </w:p>
         </w:tc>
       </w:tr>
@@ -6362,12 +6621,60 @@
         <w:t xml:space="preserve">on </w:t>
       </w:r>
       <w:r>
-        <w:t>“SkinThickness”</w:t>
-      </w:r>
-    </w:p>
-    <w:p>
-      <w:r>
-        <w:t>Before the Polynomial Regression, it is necessary to identify the features for predicting “SkinThickness” and “Insulin”. In Table 4 and Table 5, the common features are “Glucose”, “BMI”, “Age” and “BloodPressure”. The reason for choosing four features is based on the Correlation Matrix, as shown in Fig. 5. In the prediction of  “Insulin,” the reason for selecting “BloodPressure” and “SkinThickness” instead of “DiabetesPedigreeFunction” is to test the performance under the same four common features. In addition, two research papers mentioned in the Related Work section did not use the predicted values by using Polynomial Regression in another prediction of the features that exist missing values. The experiment combines linear regression and polynomial features to form the Polynomial Regression. The degree of the polynomial features is set to 2, and a bias is not included in the polynomial features, as shown in Table 3. Next, fit_transform is applied to the non-zero values features to find the metrics like mean value and standard deviation in overall statistics. Then, the non-zero values are normalized by transforming them afterward. Then, the values will be predicted based on the features of non-zero values in Fig. 6 and replace zero values with predicted values.</w:t>
+        <w:t>“</w:t>
+      </w:r>
+      <w:proofErr w:type="spellStart"/>
+      <w:r>
+        <w:t>SkinThickness</w:t>
+      </w:r>
+      <w:proofErr w:type="spellEnd"/>
+      <w:r>
+        <w:t>”</w:t>
+      </w:r>
+    </w:p>
+    <w:p>
+      <w:r>
+        <w:t>Before the Polynomial Regression, it is necessary to identify the features for predicting “</w:t>
+      </w:r>
+      <w:proofErr w:type="spellStart"/>
+      <w:r>
+        <w:t>SkinThickness</w:t>
+      </w:r>
+      <w:proofErr w:type="spellEnd"/>
+      <w:r>
+        <w:t>” and “Insulin”. In Table 4 and Table 5, the common features are “Glucose”, “BMI”, “Age” and “</w:t>
+      </w:r>
+      <w:proofErr w:type="spellStart"/>
+      <w:r>
+        <w:t>BloodPressure</w:t>
+      </w:r>
+      <w:proofErr w:type="spellEnd"/>
+      <w:r>
+        <w:t>”. The reason for choosing four features is based on the Correlation Matrix, as shown in Fig. 5. In the prediction of  “Insulin,” the reason for selecting “</w:t>
+      </w:r>
+      <w:proofErr w:type="spellStart"/>
+      <w:r>
+        <w:t>BloodPressure</w:t>
+      </w:r>
+      <w:proofErr w:type="spellEnd"/>
+      <w:r>
+        <w:t>” and “</w:t>
+      </w:r>
+      <w:proofErr w:type="spellStart"/>
+      <w:r>
+        <w:t>SkinThickness</w:t>
+      </w:r>
+      <w:proofErr w:type="spellEnd"/>
+      <w:r>
+        <w:t xml:space="preserve">” instead of “DiabetesPedigreeFunction” is to test the performance under the same four common features. In addition, two research papers mentioned in the Related Work section did not use the predicted values by using Polynomial Regression in another prediction of the features that exist missing values. The experiment combines linear regression and polynomial features to form the Polynomial Regression. The degree of the polynomial features is set to 2, and a bias is not included in the polynomial features, as shown in Table 3. Next, </w:t>
+      </w:r>
+      <w:proofErr w:type="spellStart"/>
+      <w:r>
+        <w:t>fit_transform</w:t>
+      </w:r>
+      <w:proofErr w:type="spellEnd"/>
+      <w:r>
+        <w:t xml:space="preserve"> is applied to the non-zero values features to find the metrics like mean value and standard deviation in overall statistics. Then, the non-zero values are normalized by transforming them afterward. Then, the values will be predicted based on the features of non-zero values in Fig. 6 and replace zero values with predicted values.</w:t>
       </w:r>
     </w:p>
     <w:p>
@@ -6508,7 +6815,23 @@
     <w:p>
       <w:bookmarkStart w:id="26" w:name="_Hlk194254412"/>
       <w:r>
-        <w:t>Q-Q Plot (Quantile-Quantile Plot) reflects the distribution of the features, whether they are normal or not. In Fig.7, features “Glucose,” “BloodPressure,” “SkinThickness,” and “BMI” were displayed in a normal distribution form as they roughly followed the red slope on the plot. On the other hand, the q-q plots of features “Insulin,” “Age,” and “DiabetesPedigreeFunction” were displayed in a curved pattern, which means they are not the normal distribution. For example, most of the spots in the feature “Age” are approximately concentrated on those above 20, which is in line with the description of the dataset that the participants are at least 21 years old.</w:t>
+        <w:t>Q-Q Plot (Quantile-Quantile Plot) reflects the distribution of the features, whether they are normal or not. In Fig.7, features “Glucose,” “</w:t>
+      </w:r>
+      <w:proofErr w:type="spellStart"/>
+      <w:r>
+        <w:t>BloodPressure</w:t>
+      </w:r>
+      <w:proofErr w:type="spellEnd"/>
+      <w:r>
+        <w:t>,” “</w:t>
+      </w:r>
+      <w:proofErr w:type="spellStart"/>
+      <w:r>
+        <w:t>SkinThickness</w:t>
+      </w:r>
+      <w:proofErr w:type="spellEnd"/>
+      <w:r>
+        <w:t>,” and “BMI” were displayed in a normal distribution form as they roughly followed the red slope on the plot. On the other hand, the q-q plots of features “Insulin,” “Age,” and “DiabetesPedigreeFunction” were displayed in a curved pattern, which means they are not the normal distribution. For example, most of the spots in the feature “Age” are approximately concentrated on those above 20, which is in line with the description of the dataset that the participants are at least 21 years old.</w:t>
       </w:r>
     </w:p>
     <w:bookmarkEnd w:id="26"/>
@@ -6747,9 +7070,11 @@
             <w:pPr>
               <w:ind w:firstLine="0"/>
             </w:pPr>
+            <w:proofErr w:type="spellStart"/>
             <w:r>
               <w:t>SkinThickness</w:t>
             </w:r>
+            <w:proofErr w:type="spellEnd"/>
           </w:p>
         </w:tc>
         <w:tc>
@@ -6836,9 +7161,11 @@
             <w:pPr>
               <w:ind w:firstLine="0"/>
             </w:pPr>
+            <w:proofErr w:type="spellStart"/>
             <w:r>
               <w:t>BloodPressure</w:t>
             </w:r>
+            <w:proofErr w:type="spellEnd"/>
           </w:p>
         </w:tc>
       </w:tr>
@@ -6915,9 +7242,11 @@
             <w:pPr>
               <w:ind w:firstLine="0"/>
             </w:pPr>
+            <w:proofErr w:type="spellStart"/>
             <w:r>
               <w:t>SkinThickness</w:t>
             </w:r>
+            <w:proofErr w:type="spellEnd"/>
           </w:p>
         </w:tc>
       </w:tr>
@@ -6925,41 +7254,54 @@
     <w:p>
       <w:pPr>
         <w:jc w:val="center"/>
+      </w:pPr>
+      <w:r>
+        <w:t xml:space="preserve">Table 5: </w:t>
+      </w:r>
+      <w:r>
+        <w:t xml:space="preserve">The combination of </w:t>
+      </w:r>
+      <w:r>
         <w:rPr>
           <w:rFonts w:hint="eastAsia"/>
         </w:rPr>
-      </w:pPr>
-      <w:r>
-        <w:t xml:space="preserve">Table 5: </w:t>
-      </w:r>
-      <w:r>
-        <w:t xml:space="preserve">The combination of </w:t>
+        <w:t>key features</w:t>
       </w:r>
       <w:r>
         <w:rPr>
           <w:rFonts w:hint="eastAsia"/>
         </w:rPr>
-        <w:t>key features</w:t>
+        <w:t xml:space="preserve"> in the Pima Indian Diabetes dataset</w:t>
+      </w:r>
+    </w:p>
+    <w:p>
+      <w:r>
+        <w:t>To define the key features and target variable in the prediction, choosing the features as input is important in the experiment. Four combinations of key features were tested in the experiment to compare the different key features in the result, as shown in Table 5. Most of the key features are selected in order of the score in Correlation Matrix besides “Pregnancies” and “DiabetesPedigreeFunction”. The reason there are no “Pregnancies” and “DiabetesPedigreeFunction” in the combinations is that “Pregnancies</w:t>
       </w:r>
       <w:r>
         <w:rPr>
           <w:rFonts w:hint="eastAsia"/>
         </w:rPr>
-        <w:t xml:space="preserve"> in the Pima Indian Diabetes dataset</w:t>
-      </w:r>
-    </w:p>
-    <w:p>
-      <w:r>
-        <w:t>To define the key features and target variable in the prediction, choosing the features as input is important in the experiment. Four combinations of key features were tested in the experiment to compare the different key features in the result, as shown in Table 5. Most of the key features are selected in order of the score in Correlation Matrix besides “Pregnancies” and “DiabetesPedigreeFunction”. The reason there are no “Pregnancies” and “DiabetesPedigreeFunction” in the combinations is that “Pregnancies</w:t>
-      </w:r>
-      <w:r>
-        <w:rPr>
-          <w:rFonts w:hint="eastAsia"/>
-        </w:rPr>
         <w:t>”</w:t>
       </w:r>
       <w:r>
-        <w:t xml:space="preserve"> is only related to females, and it will affect the experiment result. Therefore, it will affect the prediction of Diabetes in a male if “Pregnancies” counted as a key feature. In addition, the score of “BloodPressure” and “DiabetesPedigreeFunction” are the same, but “BloodPressure” is directly related to the body, especially Diabetes, which is mentioned in the section Dataset – Pima Indian Diabetes Dataset. On the other hand, “DiabetesPedigreeFunction” is a mathematical function that represents the probability of Diabetes based on Family history, and it is hard to directly link to the human body. Therefore, “Pregnancies” and “DiabetesPedigreeFunction” are not selected as the prediction's key features.</w:t>
+        <w:t xml:space="preserve"> is only related to females, and it will affect the experiment result. Therefore, it will affect the prediction of Diabetes in a male if “Pregnancies” counted as a key feature. In addition, the score of “</w:t>
+      </w:r>
+      <w:proofErr w:type="spellStart"/>
+      <w:r>
+        <w:t>BloodPressure</w:t>
+      </w:r>
+      <w:proofErr w:type="spellEnd"/>
+      <w:r>
+        <w:t>” and “DiabetesPedigreeFunction” are the same, but “</w:t>
+      </w:r>
+      <w:proofErr w:type="spellStart"/>
+      <w:r>
+        <w:t>BloodPressure</w:t>
+      </w:r>
+      <w:proofErr w:type="spellEnd"/>
+      <w:r>
+        <w:t>” is directly related to the body, especially Diabetes, which is mentioned in the section Dataset – Pima Indian Diabetes Dataset. On the other hand, “DiabetesPedigreeFunction” is a mathematical function that represents the probability of Diabetes based on Family history, and it is hard to directly link to the human body. Therefore, “Pregnancies” and “DiabetesPedigreeFunction” are not selected as the prediction's key features.</w:t>
       </w:r>
     </w:p>
     <w:p>
@@ -7345,12 +7687,14 @@
             <w:pPr>
               <w:spacing w:before="240"/>
             </w:pPr>
+            <w:proofErr w:type="spellStart"/>
             <w:r>
               <w:rPr>
                 <w:rFonts w:hint="eastAsia"/>
               </w:rPr>
               <w:t>BloodPressure</w:t>
             </w:r>
+            <w:proofErr w:type="spellEnd"/>
           </w:p>
         </w:tc>
       </w:tr>
@@ -7711,15 +8055,14 @@
       <w:pPr>
         <w:jc w:val="center"/>
         <w:rPr>
+          <w:lang w:val="en-HK"/>
+        </w:rPr>
+      </w:pPr>
+      <w:r>
+        <w:rPr>
           <w:rFonts w:hint="eastAsia"/>
           <w:lang w:val="en-HK"/>
         </w:rPr>
-      </w:pPr>
-      <w:r>
-        <w:rPr>
-          <w:rFonts w:hint="eastAsia"/>
-          <w:lang w:val="en-HK"/>
-        </w:rPr>
         <w:t>Figure 10: Merged data (Processed)</w:t>
       </w:r>
     </w:p>
@@ -7735,217 +8078,92 @@
         <w:t xml:space="preserve"> in Fig. 10</w:t>
       </w:r>
       <w:r>
-        <w:t>, such as removing the columns “Gender_Female” and “Gender_Male” and removing the rows where “Glucose” and “Insulin” are less than 0.</w:t>
-      </w:r>
-    </w:p>
-    <w:p>
-      <w:pPr>
-        <w:ind w:firstLine="0"/>
-      </w:pPr>
-      <w:r>
-        <w:rPr>
-          <w:rFonts w:hint="eastAsia"/>
-        </w:rPr>
-        <w:t>(image)</w:t>
+        <w:t>, such as removing the columns “</w:t>
+      </w:r>
+      <w:proofErr w:type="spellStart"/>
+      <w:r>
+        <w:t>Gender_Female</w:t>
+      </w:r>
+      <w:proofErr w:type="spellEnd"/>
+      <w:r>
+        <w:t>” and “</w:t>
+      </w:r>
+      <w:proofErr w:type="spellStart"/>
+      <w:r>
+        <w:t>Gender_Male</w:t>
+      </w:r>
+      <w:proofErr w:type="spellEnd"/>
+      <w:r>
+        <w:t>” and removing the rows where “Glucose” and “Insulin” are less than 0.</w:t>
       </w:r>
     </w:p>
     <w:p>
       <w:pPr>
         <w:ind w:firstLine="0"/>
         <w:jc w:val="center"/>
+      </w:pPr>
+      <w:r>
+        <w:rPr>
+          <w:noProof/>
+        </w:rPr>
+        <w:drawing>
+          <wp:inline distT="0" distB="0" distL="0" distR="0" wp14:anchorId="360BBED9" wp14:editId="10F821D5">
+            <wp:extent cx="5274310" cy="4824095"/>
+            <wp:effectExtent l="0" t="0" r="2540" b="0"/>
+            <wp:docPr id="1695897970" name="圖片 1" descr="一張含有 螢幕擷取畫面, 文字, 正方形, Rectangle 的圖片&#10;&#10;AI 產生的內容可能不正確。"/>
+            <wp:cNvGraphicFramePr>
+              <a:graphicFrameLocks xmlns:a="http://schemas.openxmlformats.org/drawingml/2006/main" noChangeAspect="1"/>
+            </wp:cNvGraphicFramePr>
+            <a:graphic xmlns:a="http://schemas.openxmlformats.org/drawingml/2006/main">
+              <a:graphicData uri="http://schemas.openxmlformats.org/drawingml/2006/picture">
+                <pic:pic xmlns:pic="http://schemas.openxmlformats.org/drawingml/2006/picture">
+                  <pic:nvPicPr>
+                    <pic:cNvPr id="1695897970" name="圖片 1" descr="一張含有 螢幕擷取畫面, 文字, 正方形, Rectangle 的圖片&#10;&#10;AI 產生的內容可能不正確。"/>
+                    <pic:cNvPicPr/>
+                  </pic:nvPicPr>
+                  <pic:blipFill>
+                    <a:blip r:embed="rId21"/>
+                    <a:stretch>
+                      <a:fillRect/>
+                    </a:stretch>
+                  </pic:blipFill>
+                  <pic:spPr>
+                    <a:xfrm>
+                      <a:off x="0" y="0"/>
+                      <a:ext cx="5274310" cy="4824095"/>
+                    </a:xfrm>
+                    <a:prstGeom prst="rect">
+                      <a:avLst/>
+                    </a:prstGeom>
+                  </pic:spPr>
+                </pic:pic>
+              </a:graphicData>
+            </a:graphic>
+          </wp:inline>
+        </w:drawing>
+      </w:r>
+    </w:p>
+    <w:p>
+      <w:pPr>
+        <w:ind w:firstLine="0"/>
+        <w:jc w:val="center"/>
+      </w:pPr>
+      <w:r>
         <w:rPr>
           <w:rFonts w:hint="eastAsia"/>
         </w:rPr>
-      </w:pPr>
+        <w:t xml:space="preserve">Figure 11: </w:t>
+      </w:r>
       <w:r>
         <w:rPr>
           <w:rFonts w:hint="eastAsia"/>
         </w:rPr>
-        <w:t xml:space="preserve">Figure 11: </w:t>
-      </w:r>
-      <w:r>
-        <w:rPr>
-          <w:rFonts w:hint="eastAsia"/>
-        </w:rPr>
         <w:t>Correlation Matrix of the 2013-2014 NHANES dataset</w:t>
       </w:r>
     </w:p>
     <w:p>
-      <w:pPr>
-        <w:rPr>
-          <w:rFonts w:hint="eastAsia"/>
-        </w:rPr>
-      </w:pPr>
-      <w:r>
-        <w:t>In Fig.</w:t>
-      </w:r>
-      <w:r>
-        <w:rPr>
-          <w:rFonts w:hint="eastAsia"/>
-        </w:rPr>
-        <w:t>11</w:t>
-      </w:r>
-      <w:r>
-        <w:t xml:space="preserve">, </w:t>
-      </w:r>
-      <w:r>
-        <w:rPr>
-          <w:rFonts w:hint="eastAsia"/>
-        </w:rPr>
-        <w:t xml:space="preserve">order the scores from highest to lowest in the correlation matrix </w:t>
-      </w:r>
-      <w:r>
-        <w:rPr>
-          <w:rFonts w:hint="eastAsia"/>
-        </w:rPr>
-        <w:t xml:space="preserve"> on </w:t>
-      </w:r>
-      <w:r>
-        <w:t>“</w:t>
-      </w:r>
-      <w:r>
-        <w:rPr>
-          <w:rFonts w:hint="eastAsia"/>
-        </w:rPr>
-        <w:t>Outcome</w:t>
-      </w:r>
-      <w:r>
-        <w:t>”</w:t>
-      </w:r>
-      <w:r>
-        <w:rPr>
-          <w:rFonts w:hint="eastAsia"/>
-        </w:rPr>
-        <w:t xml:space="preserve"> </w:t>
-      </w:r>
-      <w:r>
-        <w:rPr>
-          <w:rFonts w:hint="eastAsia"/>
-        </w:rPr>
-        <w:t xml:space="preserve">are </w:t>
-      </w:r>
-      <w:r>
-        <w:t>“</w:t>
-      </w:r>
-      <w:r>
-        <w:rPr>
-          <w:rFonts w:hint="eastAsia"/>
-        </w:rPr>
-        <w:t>Age</w:t>
-      </w:r>
-      <w:r>
-        <w:t>”</w:t>
-      </w:r>
-      <w:r>
-        <w:rPr>
-          <w:rFonts w:hint="eastAsia"/>
-        </w:rPr>
-        <w:t xml:space="preserve">, </w:t>
-      </w:r>
-      <w:r>
-        <w:t>“</w:t>
-      </w:r>
-      <w:r>
-        <w:rPr>
-          <w:rFonts w:hint="eastAsia"/>
-        </w:rPr>
-        <w:t>BMI</w:t>
-      </w:r>
-      <w:r>
-        <w:t>”</w:t>
-      </w:r>
-      <w:r>
-        <w:rPr>
-          <w:rFonts w:hint="eastAsia"/>
-        </w:rPr>
-        <w:t xml:space="preserve">, </w:t>
-      </w:r>
-      <w:r>
-        <w:t>“</w:t>
-      </w:r>
-      <w:r>
-        <w:rPr>
-          <w:rFonts w:hint="eastAsia"/>
-        </w:rPr>
-        <w:t>Insulin</w:t>
-      </w:r>
-      <w:r>
-        <w:t>”</w:t>
-      </w:r>
-      <w:r>
-        <w:rPr>
-          <w:rFonts w:hint="eastAsia"/>
-        </w:rPr>
-        <w:t xml:space="preserve">, </w:t>
-      </w:r>
-      <w:r>
-        <w:t>“</w:t>
-      </w:r>
-      <w:r>
-        <w:rPr>
-          <w:rFonts w:hint="eastAsia"/>
-        </w:rPr>
-        <w:t>BloodPressure</w:t>
-      </w:r>
-      <w:r>
-        <w:t>”</w:t>
-      </w:r>
-      <w:r>
-        <w:rPr>
-          <w:rFonts w:hint="eastAsia"/>
-        </w:rPr>
-        <w:t xml:space="preserve"> and </w:t>
-      </w:r>
-      <w:r>
-        <w:t>“</w:t>
-      </w:r>
-      <w:r>
-        <w:rPr>
-          <w:rFonts w:hint="eastAsia"/>
-        </w:rPr>
-        <w:t>Glucose</w:t>
-      </w:r>
-      <w:r>
-        <w:rPr>
-          <w:rFonts w:hint="eastAsia"/>
-        </w:rPr>
-        <w:t xml:space="preserve">. </w:t>
-      </w:r>
-      <w:r>
-        <w:t>“</w:t>
-      </w:r>
-      <w:r>
-        <w:rPr>
-          <w:rFonts w:hint="eastAsia"/>
-        </w:rPr>
-        <w:t>ID</w:t>
-      </w:r>
-      <w:r>
-        <w:t>”</w:t>
-      </w:r>
-      <w:r>
-        <w:rPr>
-          <w:rFonts w:hint="eastAsia"/>
-        </w:rPr>
-        <w:t xml:space="preserve"> is not considered as the features because </w:t>
-      </w:r>
-      <w:r>
-        <w:t>“</w:t>
-      </w:r>
-      <w:r>
-        <w:rPr>
-          <w:rFonts w:hint="eastAsia"/>
-        </w:rPr>
-        <w:t>ID</w:t>
-      </w:r>
-      <w:r>
-        <w:t>”</w:t>
-      </w:r>
-      <w:r>
-        <w:rPr>
-          <w:rFonts w:hint="eastAsia"/>
-        </w:rPr>
-        <w:t xml:space="preserve"> is only used for joining the raw data,</w:t>
+      <w:r>
+        <w:t>In Fig.11, the order of the scores from highest to lowest in the correlation matrix on “Outcome” are “Age,” “BMI,” “Insulin,” “Blood pressure,” and “Glucose. “ID” is not considered a feature because “ID” is only used to join the raw data.</w:t>
       </w:r>
     </w:p>
     <w:tbl>
@@ -7984,6 +8202,7 @@
                 <w:b/>
                 <w:bCs/>
               </w:rPr>
+              <w:lastRenderedPageBreak/>
               <w:t>The combination</w:t>
             </w:r>
             <w:r>
@@ -8187,16 +8406,15 @@
           <w:p>
             <w:pPr>
               <w:ind w:firstLine="0"/>
+            </w:pPr>
+            <w:proofErr w:type="spellStart"/>
+            <w:r>
               <w:rPr>
                 <w:rFonts w:hint="eastAsia"/>
               </w:rPr>
-            </w:pPr>
-            <w:r>
-              <w:rPr>
-                <w:rFonts w:hint="eastAsia"/>
-              </w:rPr>
               <w:t>BloodPressure</w:t>
             </w:r>
+            <w:proofErr w:type="spellEnd"/>
           </w:p>
         </w:tc>
       </w:tr>
@@ -8220,9 +8438,6 @@
           <w:p>
             <w:pPr>
               <w:ind w:firstLine="0"/>
-              <w:rPr>
-                <w:rFonts w:hint="eastAsia"/>
-              </w:rPr>
             </w:pPr>
           </w:p>
         </w:tc>
@@ -8272,9 +8487,6 @@
           <w:p>
             <w:pPr>
               <w:ind w:firstLine="0"/>
-              <w:rPr>
-                <w:rFonts w:hint="eastAsia"/>
-              </w:rPr>
             </w:pPr>
           </w:p>
         </w:tc>
@@ -8283,44 +8495,537 @@
     <w:p>
       <w:pPr>
         <w:jc w:val="center"/>
+      </w:pPr>
+      <w:r>
+        <w:t xml:space="preserve">Table </w:t>
+      </w:r>
+      <w:r>
         <w:rPr>
           <w:rFonts w:hint="eastAsia"/>
         </w:rPr>
-      </w:pPr>
-      <w:r>
-        <w:t xml:space="preserve">Table </w:t>
+        <w:t>7</w:t>
+      </w:r>
+      <w:r>
+        <w:t xml:space="preserve">: </w:t>
+      </w:r>
+      <w:r>
+        <w:t xml:space="preserve">The combination of </w:t>
       </w:r>
       <w:r>
         <w:rPr>
           <w:rFonts w:hint="eastAsia"/>
         </w:rPr>
-        <w:t>6</w:t>
-      </w:r>
-      <w:r>
-        <w:t xml:space="preserve">: </w:t>
-      </w:r>
-      <w:r>
-        <w:t xml:space="preserve">The combination of </w:t>
+        <w:t xml:space="preserve">key features in the </w:t>
       </w:r>
       <w:r>
         <w:rPr>
           <w:rFonts w:hint="eastAsia"/>
         </w:rPr>
-        <w:t xml:space="preserve">key features in the </w:t>
+        <w:t>2013-2014 NHANES</w:t>
       </w:r>
       <w:r>
         <w:rPr>
           <w:rFonts w:hint="eastAsia"/>
         </w:rPr>
-        <w:t>2013-2014 NHANES</w:t>
+        <w:t xml:space="preserve"> dataset</w:t>
+      </w:r>
+    </w:p>
+    <w:p>
+      <w:r>
+        <w:t xml:space="preserve">In the experiment, </w:t>
+      </w:r>
+      <w:r>
+        <w:t xml:space="preserve">three combinations of key features were tested in the experiment to compare the different key features in the result, as shown in Table </w:t>
       </w:r>
       <w:r>
         <w:rPr>
           <w:rFonts w:hint="eastAsia"/>
         </w:rPr>
-        <w:t xml:space="preserve"> dataset</w:t>
-      </w:r>
-    </w:p>
+        <w:t>7</w:t>
+      </w:r>
+      <w:r>
+        <w:t>.</w:t>
+      </w:r>
+      <w:r>
+        <w:t xml:space="preserve"> The</w:t>
+      </w:r>
+      <w:r>
+        <w:t xml:space="preserve"> key features are selected in order of the score in Correlation Matrix besides “</w:t>
+      </w:r>
+      <w:r>
+        <w:t>ID</w:t>
+      </w:r>
+      <w:r>
+        <w:t>”</w:t>
+      </w:r>
+      <w:r>
+        <w:t>.</w:t>
+      </w:r>
+      <w:r>
+        <w:t xml:space="preserve"> For the comparison, the combination of “Glucose”, “Insulin”, “BMI”, “Age” and “</w:t>
+      </w:r>
+      <w:proofErr w:type="spellStart"/>
+      <w:r>
+        <w:t>BloodPressure</w:t>
+      </w:r>
+      <w:proofErr w:type="spellEnd"/>
+      <w:r>
+        <w:t xml:space="preserve">” is added to </w:t>
+      </w:r>
+      <w:r>
+        <w:rPr>
+          <w:rFonts w:hint="eastAsia"/>
+        </w:rPr>
+        <w:t xml:space="preserve">test </w:t>
+      </w:r>
+      <w:r>
+        <w:t>the performance of adding all features as input.</w:t>
+      </w:r>
+    </w:p>
+    <w:tbl>
+      <w:tblPr>
+        <w:tblStyle w:val="a3"/>
+        <w:tblW w:w="9297" w:type="dxa"/>
+        <w:tblInd w:w="-714" w:type="dxa"/>
+        <w:tblLook w:val="04A0" w:firstRow="1" w:lastRow="0" w:firstColumn="1" w:lastColumn="0" w:noHBand="0" w:noVBand="1"/>
+      </w:tblPr>
+      <w:tblGrid>
+        <w:gridCol w:w="976"/>
+        <w:gridCol w:w="1562"/>
+        <w:gridCol w:w="1310"/>
+        <w:gridCol w:w="1815"/>
+        <w:gridCol w:w="1963"/>
+        <w:gridCol w:w="1671"/>
+      </w:tblGrid>
+      <w:tr>
+        <w:tc>
+          <w:tcPr>
+            <w:tcW w:w="976" w:type="dxa"/>
+          </w:tcPr>
+          <w:p>
+            <w:pPr>
+              <w:ind w:firstLine="0"/>
+              <w:jc w:val="center"/>
+            </w:pPr>
+            <w:r>
+              <w:t>Gamma</w:t>
+            </w:r>
+          </w:p>
+        </w:tc>
+        <w:tc>
+          <w:tcPr>
+            <w:tcW w:w="1562" w:type="dxa"/>
+          </w:tcPr>
+          <w:p>
+            <w:pPr>
+              <w:ind w:firstLine="0"/>
+              <w:jc w:val="center"/>
+            </w:pPr>
+            <w:proofErr w:type="spellStart"/>
+            <w:r>
+              <w:t>Learning_rate</w:t>
+            </w:r>
+            <w:proofErr w:type="spellEnd"/>
+          </w:p>
+        </w:tc>
+        <w:tc>
+          <w:tcPr>
+            <w:tcW w:w="1310" w:type="dxa"/>
+          </w:tcPr>
+          <w:p>
+            <w:pPr>
+              <w:ind w:firstLine="0"/>
+              <w:jc w:val="center"/>
+            </w:pPr>
+            <w:proofErr w:type="spellStart"/>
+            <w:r>
+              <w:t>Max_depth</w:t>
+            </w:r>
+            <w:proofErr w:type="spellEnd"/>
+          </w:p>
+        </w:tc>
+        <w:tc>
+          <w:tcPr>
+            <w:tcW w:w="1990" w:type="dxa"/>
+          </w:tcPr>
+          <w:p>
+            <w:pPr>
+              <w:ind w:firstLine="0"/>
+              <w:jc w:val="center"/>
+              <w:rPr>
+                <w:rFonts w:hint="eastAsia"/>
+              </w:rPr>
+            </w:pPr>
+            <w:proofErr w:type="spellStart"/>
+            <w:r>
+              <w:t>N_estimator</w:t>
+            </w:r>
+            <w:r>
+              <w:rPr>
+                <w:rFonts w:hint="eastAsia"/>
+              </w:rPr>
+              <w:t>s</w:t>
+            </w:r>
+            <w:proofErr w:type="spellEnd"/>
+          </w:p>
+        </w:tc>
+        <w:tc>
+          <w:tcPr>
+            <w:tcW w:w="1496" w:type="dxa"/>
+          </w:tcPr>
+          <w:p>
+            <w:pPr>
+              <w:ind w:firstLine="0"/>
+              <w:jc w:val="center"/>
+              <w:rPr>
+                <w:rFonts w:hint="eastAsia"/>
+              </w:rPr>
+            </w:pPr>
+            <w:proofErr w:type="spellStart"/>
+            <w:r>
+              <w:rPr>
+                <w:rFonts w:hint="eastAsia"/>
+              </w:rPr>
+              <w:t>Scale_pos_weight</w:t>
+            </w:r>
+            <w:proofErr w:type="spellEnd"/>
+          </w:p>
+        </w:tc>
+        <w:tc>
+          <w:tcPr>
+            <w:tcW w:w="1963" w:type="dxa"/>
+          </w:tcPr>
+          <w:p>
+            <w:pPr>
+              <w:ind w:firstLine="0"/>
+              <w:jc w:val="center"/>
+              <w:rPr>
+                <w:rFonts w:hint="eastAsia"/>
+              </w:rPr>
+            </w:pPr>
+            <w:r>
+              <w:rPr>
+                <w:rFonts w:hint="eastAsia"/>
+              </w:rPr>
+              <w:t>Accuracy</w:t>
+            </w:r>
+          </w:p>
+        </w:tc>
+      </w:tr>
+      <w:tr>
+        <w:tc>
+          <w:tcPr>
+            <w:tcW w:w="976" w:type="dxa"/>
+          </w:tcPr>
+          <w:p>
+            <w:pPr>
+              <w:ind w:firstLine="0"/>
+            </w:pPr>
+          </w:p>
+        </w:tc>
+        <w:tc>
+          <w:tcPr>
+            <w:tcW w:w="1562" w:type="dxa"/>
+          </w:tcPr>
+          <w:p>
+            <w:pPr>
+              <w:ind w:firstLine="0"/>
+            </w:pPr>
+          </w:p>
+        </w:tc>
+        <w:tc>
+          <w:tcPr>
+            <w:tcW w:w="1310" w:type="dxa"/>
+          </w:tcPr>
+          <w:p>
+            <w:pPr>
+              <w:ind w:firstLine="0"/>
+            </w:pPr>
+          </w:p>
+        </w:tc>
+        <w:tc>
+          <w:tcPr>
+            <w:tcW w:w="1990" w:type="dxa"/>
+          </w:tcPr>
+          <w:p>
+            <w:pPr>
+              <w:ind w:firstLine="0"/>
+            </w:pPr>
+          </w:p>
+        </w:tc>
+        <w:tc>
+          <w:tcPr>
+            <w:tcW w:w="1496" w:type="dxa"/>
+          </w:tcPr>
+          <w:p>
+            <w:pPr>
+              <w:ind w:firstLine="0"/>
+            </w:pPr>
+          </w:p>
+        </w:tc>
+        <w:tc>
+          <w:tcPr>
+            <w:tcW w:w="1963" w:type="dxa"/>
+          </w:tcPr>
+          <w:p>
+            <w:pPr>
+              <w:ind w:firstLine="0"/>
+            </w:pPr>
+          </w:p>
+        </w:tc>
+      </w:tr>
+      <w:tr>
+        <w:tc>
+          <w:tcPr>
+            <w:tcW w:w="976" w:type="dxa"/>
+          </w:tcPr>
+          <w:p>
+            <w:pPr>
+              <w:ind w:firstLine="0"/>
+            </w:pPr>
+          </w:p>
+        </w:tc>
+        <w:tc>
+          <w:tcPr>
+            <w:tcW w:w="1562" w:type="dxa"/>
+          </w:tcPr>
+          <w:p>
+            <w:pPr>
+              <w:ind w:firstLine="0"/>
+            </w:pPr>
+          </w:p>
+        </w:tc>
+        <w:tc>
+          <w:tcPr>
+            <w:tcW w:w="1310" w:type="dxa"/>
+          </w:tcPr>
+          <w:p>
+            <w:pPr>
+              <w:ind w:firstLine="0"/>
+            </w:pPr>
+          </w:p>
+        </w:tc>
+        <w:tc>
+          <w:tcPr>
+            <w:tcW w:w="1990" w:type="dxa"/>
+          </w:tcPr>
+          <w:p>
+            <w:pPr>
+              <w:ind w:firstLine="0"/>
+            </w:pPr>
+          </w:p>
+        </w:tc>
+        <w:tc>
+          <w:tcPr>
+            <w:tcW w:w="1496" w:type="dxa"/>
+          </w:tcPr>
+          <w:p>
+            <w:pPr>
+              <w:ind w:firstLine="0"/>
+            </w:pPr>
+          </w:p>
+        </w:tc>
+        <w:tc>
+          <w:tcPr>
+            <w:tcW w:w="1963" w:type="dxa"/>
+          </w:tcPr>
+          <w:p>
+            <w:pPr>
+              <w:ind w:firstLine="0"/>
+            </w:pPr>
+          </w:p>
+        </w:tc>
+      </w:tr>
+      <w:tr>
+        <w:tc>
+          <w:tcPr>
+            <w:tcW w:w="976" w:type="dxa"/>
+          </w:tcPr>
+          <w:p>
+            <w:pPr>
+              <w:ind w:firstLine="0"/>
+            </w:pPr>
+          </w:p>
+        </w:tc>
+        <w:tc>
+          <w:tcPr>
+            <w:tcW w:w="1562" w:type="dxa"/>
+          </w:tcPr>
+          <w:p>
+            <w:pPr>
+              <w:ind w:firstLine="0"/>
+            </w:pPr>
+          </w:p>
+        </w:tc>
+        <w:tc>
+          <w:tcPr>
+            <w:tcW w:w="1310" w:type="dxa"/>
+          </w:tcPr>
+          <w:p>
+            <w:pPr>
+              <w:ind w:firstLine="0"/>
+            </w:pPr>
+          </w:p>
+        </w:tc>
+        <w:tc>
+          <w:tcPr>
+            <w:tcW w:w="1990" w:type="dxa"/>
+          </w:tcPr>
+          <w:p>
+            <w:pPr>
+              <w:ind w:firstLine="0"/>
+            </w:pPr>
+          </w:p>
+        </w:tc>
+        <w:tc>
+          <w:tcPr>
+            <w:tcW w:w="1496" w:type="dxa"/>
+          </w:tcPr>
+          <w:p>
+            <w:pPr>
+              <w:ind w:firstLine="0"/>
+            </w:pPr>
+          </w:p>
+        </w:tc>
+        <w:tc>
+          <w:tcPr>
+            <w:tcW w:w="1963" w:type="dxa"/>
+          </w:tcPr>
+          <w:p>
+            <w:pPr>
+              <w:ind w:firstLine="0"/>
+            </w:pPr>
+          </w:p>
+        </w:tc>
+      </w:tr>
+      <w:tr>
+        <w:tc>
+          <w:tcPr>
+            <w:tcW w:w="976" w:type="dxa"/>
+          </w:tcPr>
+          <w:p>
+            <w:pPr>
+              <w:ind w:firstLine="0"/>
+            </w:pPr>
+          </w:p>
+        </w:tc>
+        <w:tc>
+          <w:tcPr>
+            <w:tcW w:w="1562" w:type="dxa"/>
+          </w:tcPr>
+          <w:p>
+            <w:pPr>
+              <w:ind w:firstLine="0"/>
+            </w:pPr>
+          </w:p>
+        </w:tc>
+        <w:tc>
+          <w:tcPr>
+            <w:tcW w:w="1310" w:type="dxa"/>
+          </w:tcPr>
+          <w:p>
+            <w:pPr>
+              <w:ind w:firstLine="0"/>
+            </w:pPr>
+          </w:p>
+        </w:tc>
+        <w:tc>
+          <w:tcPr>
+            <w:tcW w:w="1990" w:type="dxa"/>
+          </w:tcPr>
+          <w:p>
+            <w:pPr>
+              <w:ind w:firstLine="0"/>
+            </w:pPr>
+          </w:p>
+        </w:tc>
+        <w:tc>
+          <w:tcPr>
+            <w:tcW w:w="1496" w:type="dxa"/>
+          </w:tcPr>
+          <w:p>
+            <w:pPr>
+              <w:ind w:firstLine="0"/>
+            </w:pPr>
+          </w:p>
+        </w:tc>
+        <w:tc>
+          <w:tcPr>
+            <w:tcW w:w="1963" w:type="dxa"/>
+          </w:tcPr>
+          <w:p>
+            <w:pPr>
+              <w:ind w:firstLine="0"/>
+            </w:pPr>
+          </w:p>
+        </w:tc>
+      </w:tr>
+      <w:tr>
+        <w:tc>
+          <w:tcPr>
+            <w:tcW w:w="976" w:type="dxa"/>
+          </w:tcPr>
+          <w:p>
+            <w:pPr>
+              <w:ind w:firstLine="0"/>
+            </w:pPr>
+          </w:p>
+        </w:tc>
+        <w:tc>
+          <w:tcPr>
+            <w:tcW w:w="1562" w:type="dxa"/>
+          </w:tcPr>
+          <w:p>
+            <w:pPr>
+              <w:ind w:firstLine="0"/>
+              <w:rPr>
+                <w:rFonts w:hint="eastAsia"/>
+              </w:rPr>
+            </w:pPr>
+          </w:p>
+        </w:tc>
+        <w:tc>
+          <w:tcPr>
+            <w:tcW w:w="1310" w:type="dxa"/>
+          </w:tcPr>
+          <w:p>
+            <w:pPr>
+              <w:ind w:firstLine="0"/>
+            </w:pPr>
+          </w:p>
+        </w:tc>
+        <w:tc>
+          <w:tcPr>
+            <w:tcW w:w="1990" w:type="dxa"/>
+          </w:tcPr>
+          <w:p>
+            <w:pPr>
+              <w:ind w:firstLine="0"/>
+            </w:pPr>
+          </w:p>
+        </w:tc>
+        <w:tc>
+          <w:tcPr>
+            <w:tcW w:w="1496" w:type="dxa"/>
+          </w:tcPr>
+          <w:p>
+            <w:pPr>
+              <w:ind w:firstLine="0"/>
+            </w:pPr>
+          </w:p>
+        </w:tc>
+        <w:tc>
+          <w:tcPr>
+            <w:tcW w:w="1963" w:type="dxa"/>
+          </w:tcPr>
+          <w:p>
+            <w:pPr>
+              <w:ind w:firstLine="0"/>
+            </w:pPr>
+          </w:p>
+        </w:tc>
+      </w:tr>
+    </w:tbl>
     <w:p>
       <w:pPr>
         <w:ind w:firstLine="0"/>
@@ -8329,6 +9034,12 @@
           <w:rFonts w:hint="eastAsia"/>
         </w:rPr>
       </w:pPr>
+      <w:r>
+        <w:rPr>
+          <w:rFonts w:hint="eastAsia"/>
+        </w:rPr>
+        <w:t>(for copy use)</w:t>
+      </w:r>
     </w:p>
     <w:p>
       <w:pPr>
@@ -8343,55 +9054,6 @@
         <w:rPr>
           <w:lang w:val="en-HK"/>
         </w:rPr>
-        <w:br w:type="page"/>
-      </w:r>
-    </w:p>
-    <w:p>
-      <w:pPr>
-        <w:rPr>
-          <w:lang w:val="en-HK"/>
-        </w:rPr>
-      </w:pPr>
-    </w:p>
-    <w:p>
-      <w:pPr>
-        <w:pStyle w:val="2"/>
-      </w:pPr>
-      <w:r>
-        <w:rPr>
-          <w:rFonts w:hint="eastAsia"/>
-        </w:rPr>
-        <w:t>Split data &amp; Feature Scaling</w:t>
-      </w:r>
-    </w:p>
-    <w:p>
-      <w:pPr>
-        <w:rPr>
-          <w:lang w:val="en-HK"/>
-        </w:rPr>
-      </w:pPr>
-      <w:r>
-        <w:rPr>
-          <w:rFonts w:hint="eastAsia"/>
-          <w:lang w:val="en-HK"/>
-        </w:rPr>
-        <w:t>dd</w:t>
-      </w:r>
-    </w:p>
-    <w:p>
-      <w:pPr>
-        <w:rPr>
-          <w:lang w:val="en-HK"/>
-        </w:rPr>
-      </w:pPr>
-    </w:p>
-    <w:p>
-      <w:pPr>
-        <w:spacing w:after="0" w:line="240" w:lineRule="auto"/>
-        <w:ind w:firstLine="0"/>
-        <w:jc w:val="left"/>
-      </w:pPr>
-      <w:r>
         <w:br w:type="page"/>
       </w:r>
     </w:p>
@@ -8428,41 +9090,2299 @@
           <w:sz w:val="28"/>
           <w:szCs w:val="36"/>
         </w:rPr>
-        <w:t xml:space="preserve"> (list the result [acc/auc/precision..] / </w:t>
-      </w:r>
+        <w:t xml:space="preserve"> (list the result [acc/</w:t>
+      </w:r>
+      <w:proofErr w:type="spellStart"/>
       <w:r>
         <w:rPr>
           <w:sz w:val="28"/>
           <w:szCs w:val="36"/>
         </w:rPr>
-        <w:t xml:space="preserve">list the hyperparameters used/adjusted in the </w:t>
-      </w:r>
+        <w:t>auc</w:t>
+      </w:r>
+      <w:proofErr w:type="spellEnd"/>
       <w:r>
         <w:rPr>
           <w:sz w:val="28"/>
           <w:szCs w:val="36"/>
         </w:rPr>
-        <w:t>experiment</w:t>
+        <w:t xml:space="preserve">/precision..] / </w:t>
       </w:r>
       <w:r>
         <w:rPr>
           <w:sz w:val="28"/>
           <w:szCs w:val="36"/>
         </w:rPr>
-        <w:t xml:space="preserve"> in TWO dataset</w:t>
+        <w:t xml:space="preserve">list the hyperparameters used/adjusted in the </w:t>
       </w:r>
       <w:r>
         <w:rPr>
           <w:sz w:val="28"/>
           <w:szCs w:val="36"/>
         </w:rPr>
+        <w:t>experiment</w:t>
+      </w:r>
+      <w:r>
+        <w:rPr>
+          <w:sz w:val="28"/>
+          <w:szCs w:val="36"/>
+        </w:rPr>
+        <w:t xml:space="preserve"> in TWO dataset</w:t>
+      </w:r>
+      <w:r>
+        <w:rPr>
+          <w:sz w:val="28"/>
+          <w:szCs w:val="36"/>
+        </w:rPr>
         <w:t>)</w:t>
       </w:r>
       <w:bookmarkEnd w:id="28"/>
     </w:p>
-    <w:p>
-      <w:pPr>
+    <w:tbl>
+      <w:tblPr>
+        <w:tblStyle w:val="a3"/>
+        <w:tblW w:w="9297" w:type="dxa"/>
+        <w:tblInd w:w="-714" w:type="dxa"/>
+        <w:tblLook w:val="04A0" w:firstRow="1" w:lastRow="0" w:firstColumn="1" w:lastColumn="0" w:noHBand="0" w:noVBand="1"/>
+      </w:tblPr>
+      <w:tblGrid>
+        <w:gridCol w:w="976"/>
+        <w:gridCol w:w="1562"/>
+        <w:gridCol w:w="1310"/>
+        <w:gridCol w:w="1815"/>
+        <w:gridCol w:w="1963"/>
+        <w:gridCol w:w="1671"/>
+      </w:tblGrid>
+      <w:tr>
+        <w:tc>
+          <w:tcPr>
+            <w:tcW w:w="976" w:type="dxa"/>
+          </w:tcPr>
+          <w:p>
+            <w:pPr>
+              <w:ind w:firstLine="0"/>
+              <w:jc w:val="center"/>
+            </w:pPr>
+            <w:r>
+              <w:t>Gamma</w:t>
+            </w:r>
+          </w:p>
+        </w:tc>
+        <w:tc>
+          <w:tcPr>
+            <w:tcW w:w="1562" w:type="dxa"/>
+          </w:tcPr>
+          <w:p>
+            <w:pPr>
+              <w:ind w:firstLine="0"/>
+              <w:jc w:val="center"/>
+            </w:pPr>
+            <w:proofErr w:type="spellStart"/>
+            <w:r>
+              <w:t>Learning_rate</w:t>
+            </w:r>
+            <w:proofErr w:type="spellEnd"/>
+          </w:p>
+        </w:tc>
+        <w:tc>
+          <w:tcPr>
+            <w:tcW w:w="1310" w:type="dxa"/>
+          </w:tcPr>
+          <w:p>
+            <w:pPr>
+              <w:ind w:firstLine="0"/>
+              <w:jc w:val="center"/>
+            </w:pPr>
+            <w:proofErr w:type="spellStart"/>
+            <w:r>
+              <w:t>Max_depth</w:t>
+            </w:r>
+            <w:proofErr w:type="spellEnd"/>
+          </w:p>
+        </w:tc>
+        <w:tc>
+          <w:tcPr>
+            <w:tcW w:w="1815" w:type="dxa"/>
+          </w:tcPr>
+          <w:p>
+            <w:pPr>
+              <w:ind w:firstLine="0"/>
+              <w:jc w:val="center"/>
+              <w:rPr>
+                <w:rFonts w:hint="eastAsia"/>
+              </w:rPr>
+            </w:pPr>
+            <w:proofErr w:type="spellStart"/>
+            <w:r>
+              <w:t>N_estimator</w:t>
+            </w:r>
+            <w:r>
+              <w:rPr>
+                <w:rFonts w:hint="eastAsia"/>
+              </w:rPr>
+              <w:t>s</w:t>
+            </w:r>
+            <w:proofErr w:type="spellEnd"/>
+          </w:p>
+        </w:tc>
+        <w:tc>
+          <w:tcPr>
+            <w:tcW w:w="1963" w:type="dxa"/>
+          </w:tcPr>
+          <w:p>
+            <w:pPr>
+              <w:ind w:firstLine="0"/>
+              <w:jc w:val="center"/>
+              <w:rPr>
+                <w:rFonts w:hint="eastAsia"/>
+              </w:rPr>
+            </w:pPr>
+            <w:proofErr w:type="spellStart"/>
+            <w:r>
+              <w:rPr>
+                <w:rFonts w:hint="eastAsia"/>
+              </w:rPr>
+              <w:t>Scale_pos_weight</w:t>
+            </w:r>
+            <w:proofErr w:type="spellEnd"/>
+          </w:p>
+        </w:tc>
+        <w:tc>
+          <w:tcPr>
+            <w:tcW w:w="1671" w:type="dxa"/>
+          </w:tcPr>
+          <w:p>
+            <w:pPr>
+              <w:ind w:firstLine="0"/>
+              <w:jc w:val="center"/>
+              <w:rPr>
+                <w:rFonts w:hint="eastAsia"/>
+              </w:rPr>
+            </w:pPr>
+            <w:r>
+              <w:rPr>
+                <w:rFonts w:hint="eastAsia"/>
+              </w:rPr>
+              <w:t>Accuracy</w:t>
+            </w:r>
+          </w:p>
+        </w:tc>
+      </w:tr>
+      <w:tr>
+        <w:trPr>
+          <w:trHeight w:val="1329"/>
+        </w:trPr>
+        <w:tc>
+          <w:tcPr>
+            <w:tcW w:w="976" w:type="dxa"/>
+          </w:tcPr>
+          <w:p>
+            <w:pPr>
+              <w:ind w:firstLine="0"/>
+              <w:rPr>
+                <w:rFonts w:hint="eastAsia"/>
+              </w:rPr>
+            </w:pPr>
+            <w:r>
+              <w:rPr>
+                <w:rFonts w:hint="eastAsia"/>
+              </w:rPr>
+              <w:t>0</w:t>
+            </w:r>
+          </w:p>
+        </w:tc>
+        <w:tc>
+          <w:tcPr>
+            <w:tcW w:w="1562" w:type="dxa"/>
+            <w:vMerge w:val="restart"/>
+          </w:tcPr>
+          <w:p>
+            <w:pPr>
+              <w:ind w:firstLine="0"/>
+            </w:pPr>
+            <w:r>
+              <w:rPr>
+                <w:rFonts w:hint="eastAsia"/>
+              </w:rPr>
+              <w:t>0.2</w:t>
+            </w:r>
+          </w:p>
+        </w:tc>
+        <w:tc>
+          <w:tcPr>
+            <w:tcW w:w="1310" w:type="dxa"/>
+            <w:vMerge w:val="restart"/>
+          </w:tcPr>
+          <w:p>
+            <w:pPr>
+              <w:ind w:firstLine="0"/>
+            </w:pPr>
+            <w:r>
+              <w:rPr>
+                <w:rFonts w:hint="eastAsia"/>
+              </w:rPr>
+              <w:t>8</w:t>
+            </w:r>
+          </w:p>
+        </w:tc>
+        <w:tc>
+          <w:tcPr>
+            <w:tcW w:w="1815" w:type="dxa"/>
+            <w:vMerge w:val="restart"/>
+          </w:tcPr>
+          <w:p>
+            <w:pPr>
+              <w:ind w:firstLine="0"/>
+            </w:pPr>
+            <w:r>
+              <w:rPr>
+                <w:rFonts w:hint="eastAsia"/>
+              </w:rPr>
+              <w:t>100</w:t>
+            </w:r>
+          </w:p>
+        </w:tc>
+        <w:tc>
+          <w:tcPr>
+            <w:tcW w:w="1963" w:type="dxa"/>
+            <w:vMerge w:val="restart"/>
+          </w:tcPr>
+          <w:p>
+            <w:pPr>
+              <w:ind w:firstLine="0"/>
+            </w:pPr>
+            <w:r>
+              <w:rPr>
+                <w:rFonts w:hint="eastAsia"/>
+              </w:rPr>
+              <w:t>1</w:t>
+            </w:r>
+          </w:p>
+        </w:tc>
+        <w:tc>
+          <w:tcPr>
+            <w:tcW w:w="1671" w:type="dxa"/>
+          </w:tcPr>
+          <w:p>
+            <w:pPr>
+              <w:ind w:firstLine="0"/>
+            </w:pPr>
+            <w:r>
+              <w:rPr>
+                <w:rFonts w:hint="eastAsia"/>
+              </w:rPr>
+              <w:t>77.2%</w:t>
+            </w:r>
+          </w:p>
+        </w:tc>
+      </w:tr>
+      <w:tr>
+        <w:trPr>
+          <w:trHeight w:val="1622"/>
+        </w:trPr>
+        <w:tc>
+          <w:tcPr>
+            <w:tcW w:w="976" w:type="dxa"/>
+          </w:tcPr>
+          <w:p>
+            <w:pPr>
+              <w:ind w:firstLine="0"/>
+            </w:pPr>
+            <w:r>
+              <w:rPr>
+                <w:rFonts w:hint="eastAsia"/>
+              </w:rPr>
+              <w:t>1</w:t>
+            </w:r>
+          </w:p>
+        </w:tc>
+        <w:tc>
+          <w:tcPr>
+            <w:tcW w:w="1562" w:type="dxa"/>
+            <w:vMerge/>
+          </w:tcPr>
+          <w:p>
+            <w:pPr>
+              <w:ind w:firstLine="0"/>
+            </w:pPr>
+          </w:p>
+        </w:tc>
+        <w:tc>
+          <w:tcPr>
+            <w:tcW w:w="1310" w:type="dxa"/>
+            <w:vMerge/>
+          </w:tcPr>
+          <w:p>
+            <w:pPr>
+              <w:ind w:firstLine="0"/>
+            </w:pPr>
+          </w:p>
+        </w:tc>
+        <w:tc>
+          <w:tcPr>
+            <w:tcW w:w="1815" w:type="dxa"/>
+            <w:vMerge/>
+          </w:tcPr>
+          <w:p>
+            <w:pPr>
+              <w:ind w:firstLine="0"/>
+            </w:pPr>
+          </w:p>
+        </w:tc>
+        <w:tc>
+          <w:tcPr>
+            <w:tcW w:w="1963" w:type="dxa"/>
+            <w:vMerge/>
+          </w:tcPr>
+          <w:p>
+            <w:pPr>
+              <w:ind w:firstLine="0"/>
+            </w:pPr>
+          </w:p>
+        </w:tc>
+        <w:tc>
+          <w:tcPr>
+            <w:tcW w:w="1671" w:type="dxa"/>
+          </w:tcPr>
+          <w:p>
+            <w:pPr>
+              <w:ind w:firstLine="0"/>
+              <w:rPr>
+                <w:rFonts w:hint="eastAsia"/>
+              </w:rPr>
+            </w:pPr>
+            <w:r>
+              <w:rPr>
+                <w:rFonts w:hint="eastAsia"/>
+              </w:rPr>
+              <w:t>81.8</w:t>
+            </w:r>
+            <w:r>
+              <w:rPr>
+                <w:rFonts w:hint="eastAsia"/>
+              </w:rPr>
+              <w:t>2%</w:t>
+            </w:r>
+          </w:p>
+        </w:tc>
+      </w:tr>
+    </w:tbl>
+    <w:p>
+      <w:pPr>
+        <w:jc w:val="center"/>
+      </w:pPr>
+      <w:r>
+        <w:rPr>
+          <w:rFonts w:hint="eastAsia"/>
+        </w:rPr>
+        <w:t xml:space="preserve">Table 8: Hyperparameter tunning on </w:t>
+      </w:r>
+      <w:proofErr w:type="spellStart"/>
+      <w:r>
+        <w:rPr>
+          <w:rFonts w:hint="eastAsia"/>
+        </w:rPr>
+        <w:t>XGBoost</w:t>
+      </w:r>
+      <w:proofErr w:type="spellEnd"/>
+      <w:r>
+        <w:rPr>
+          <w:rFonts w:hint="eastAsia"/>
+        </w:rPr>
+        <w:t xml:space="preserve"> - gamma (Pima Indian </w:t>
+      </w:r>
+      <w:r>
+        <w:t>Diabetes</w:t>
+      </w:r>
+      <w:r>
+        <w:rPr>
+          <w:rFonts w:hint="eastAsia"/>
+        </w:rPr>
+        <w:t xml:space="preserve"> dataset)</w:t>
+      </w:r>
+    </w:p>
+    <w:p>
+      <w:pPr>
+        <w:jc w:val="left"/>
+        <w:rPr>
+          <w:rFonts w:hint="eastAsia"/>
+        </w:rPr>
+      </w:pPr>
+      <w:r>
+        <w:rPr>
+          <w:rFonts w:hint="eastAsia"/>
+        </w:rPr>
+        <w:t>xx</w:t>
+      </w:r>
+    </w:p>
+    <w:p>
+      <w:pPr>
+        <w:spacing w:after="0" w:line="240" w:lineRule="auto"/>
         <w:ind w:firstLine="0"/>
+        <w:jc w:val="left"/>
+        <w:rPr>
+          <w:rFonts w:hint="eastAsia"/>
+        </w:rPr>
+      </w:pPr>
+      <w:r>
+        <w:br w:type="page"/>
+      </w:r>
+    </w:p>
+    <w:tbl>
+      <w:tblPr>
+        <w:tblStyle w:val="a3"/>
+        <w:tblW w:w="0" w:type="auto"/>
+        <w:tblLook w:val="04A0" w:firstRow="1" w:lastRow="0" w:firstColumn="1" w:lastColumn="0" w:noHBand="0" w:noVBand="1"/>
+      </w:tblPr>
+      <w:tblGrid>
+        <w:gridCol w:w="1659"/>
+        <w:gridCol w:w="1659"/>
+        <w:gridCol w:w="1659"/>
+        <w:gridCol w:w="1659"/>
+        <w:gridCol w:w="1660"/>
+      </w:tblGrid>
+      <w:tr>
+        <w:tc>
+          <w:tcPr>
+            <w:tcW w:w="1659" w:type="dxa"/>
+            <w:shd w:val="clear" w:color="auto" w:fill="BFBFBF" w:themeFill="background1" w:themeFillShade="BF"/>
+          </w:tcPr>
+          <w:p/>
+        </w:tc>
+        <w:tc>
+          <w:tcPr>
+            <w:tcW w:w="1659" w:type="dxa"/>
+          </w:tcPr>
+          <w:p>
+            <w:pPr>
+              <w:ind w:firstLine="0"/>
+              <w:jc w:val="center"/>
+              <w:rPr>
+                <w:b/>
+                <w:bCs/>
+              </w:rPr>
+            </w:pPr>
+            <w:r>
+              <w:rPr>
+                <w:b/>
+                <w:bCs/>
+              </w:rPr>
+              <w:t>Accuracy</w:t>
+            </w:r>
+          </w:p>
+          <w:p>
+            <w:pPr>
+              <w:ind w:firstLine="0"/>
+              <w:jc w:val="center"/>
+              <w:rPr>
+                <w:b/>
+                <w:bCs/>
+              </w:rPr>
+            </w:pPr>
+            <w:r>
+              <w:rPr>
+                <w:b/>
+                <w:bCs/>
+              </w:rPr>
+              <w:t>(%)</w:t>
+            </w:r>
+          </w:p>
+        </w:tc>
+        <w:tc>
+          <w:tcPr>
+            <w:tcW w:w="1659" w:type="dxa"/>
+          </w:tcPr>
+          <w:p>
+            <w:pPr>
+              <w:ind w:firstLine="0"/>
+              <w:jc w:val="center"/>
+              <w:rPr>
+                <w:b/>
+                <w:bCs/>
+              </w:rPr>
+            </w:pPr>
+            <w:r>
+              <w:rPr>
+                <w:b/>
+                <w:bCs/>
+              </w:rPr>
+              <w:t>Precision</w:t>
+            </w:r>
+            <w:r>
+              <w:rPr>
+                <w:b/>
+                <w:bCs/>
+              </w:rPr>
+              <w:t xml:space="preserve"> </w:t>
+            </w:r>
+          </w:p>
+          <w:p>
+            <w:pPr>
+              <w:ind w:firstLine="0"/>
+              <w:jc w:val="center"/>
+              <w:rPr>
+                <w:b/>
+                <w:bCs/>
+              </w:rPr>
+            </w:pPr>
+            <w:r>
+              <w:rPr>
+                <w:b/>
+                <w:bCs/>
+              </w:rPr>
+              <w:t>(%)</w:t>
+            </w:r>
+          </w:p>
+        </w:tc>
+        <w:tc>
+          <w:tcPr>
+            <w:tcW w:w="1659" w:type="dxa"/>
+          </w:tcPr>
+          <w:p>
+            <w:pPr>
+              <w:ind w:firstLine="0"/>
+              <w:jc w:val="center"/>
+              <w:rPr>
+                <w:b/>
+                <w:bCs/>
+              </w:rPr>
+            </w:pPr>
+            <w:r>
+              <w:rPr>
+                <w:b/>
+                <w:bCs/>
+              </w:rPr>
+              <w:t xml:space="preserve">F1 Score </w:t>
+            </w:r>
+          </w:p>
+          <w:p>
+            <w:pPr>
+              <w:ind w:firstLine="0"/>
+              <w:jc w:val="center"/>
+              <w:rPr>
+                <w:b/>
+                <w:bCs/>
+              </w:rPr>
+            </w:pPr>
+            <w:r>
+              <w:rPr>
+                <w:b/>
+                <w:bCs/>
+              </w:rPr>
+              <w:t>(%)</w:t>
+            </w:r>
+          </w:p>
+        </w:tc>
+        <w:tc>
+          <w:tcPr>
+            <w:tcW w:w="1660" w:type="dxa"/>
+          </w:tcPr>
+          <w:p>
+            <w:pPr>
+              <w:ind w:firstLine="0"/>
+              <w:jc w:val="center"/>
+              <w:rPr>
+                <w:b/>
+                <w:bCs/>
+              </w:rPr>
+            </w:pPr>
+            <w:r>
+              <w:rPr>
+                <w:b/>
+                <w:bCs/>
+              </w:rPr>
+              <w:t>AUC</w:t>
+            </w:r>
+            <w:r>
+              <w:rPr>
+                <w:b/>
+                <w:bCs/>
+              </w:rPr>
+              <w:t xml:space="preserve"> </w:t>
+            </w:r>
+          </w:p>
+          <w:p>
+            <w:pPr>
+              <w:ind w:firstLine="0"/>
+              <w:jc w:val="center"/>
+              <w:rPr>
+                <w:b/>
+                <w:bCs/>
+              </w:rPr>
+            </w:pPr>
+            <w:r>
+              <w:rPr>
+                <w:b/>
+                <w:bCs/>
+              </w:rPr>
+              <w:t>(0–1)</w:t>
+            </w:r>
+          </w:p>
+        </w:tc>
+      </w:tr>
+      <w:tr>
+        <w:tc>
+          <w:tcPr>
+            <w:tcW w:w="1659" w:type="dxa"/>
+          </w:tcPr>
+          <w:p>
+            <w:pPr>
+              <w:spacing w:before="240"/>
+              <w:ind w:firstLine="0"/>
+            </w:pPr>
+            <w:r>
+              <w:rPr>
+                <w:rFonts w:hint="eastAsia"/>
+              </w:rPr>
+              <w:t xml:space="preserve">Baseline </w:t>
+            </w:r>
+            <w:r>
+              <w:t>(</w:t>
+            </w:r>
+            <w:proofErr w:type="spellStart"/>
+            <w:r>
+              <w:t>XGBoost</w:t>
+            </w:r>
+            <w:proofErr w:type="spellEnd"/>
+            <w:r>
+              <w:t>, Tasin et al. [1])</w:t>
+            </w:r>
+          </w:p>
+        </w:tc>
+        <w:tc>
+          <w:tcPr>
+            <w:tcW w:w="1659" w:type="dxa"/>
+          </w:tcPr>
+          <w:p>
+            <w:pPr>
+              <w:spacing w:before="240"/>
+              <w:ind w:firstLine="0"/>
+              <w:jc w:val="center"/>
+            </w:pPr>
+            <w:r>
+              <w:rPr>
+                <w:rFonts w:hint="eastAsia"/>
+              </w:rPr>
+              <w:t>81%</w:t>
+            </w:r>
+          </w:p>
+          <w:p>
+            <w:pPr>
+              <w:spacing w:before="240"/>
+              <w:ind w:firstLine="0"/>
+              <w:jc w:val="center"/>
+            </w:pPr>
+            <w:r>
+              <w:t>(+1.46%)</w:t>
+            </w:r>
+          </w:p>
+        </w:tc>
+        <w:tc>
+          <w:tcPr>
+            <w:tcW w:w="1659" w:type="dxa"/>
+          </w:tcPr>
+          <w:p>
+            <w:pPr>
+              <w:spacing w:before="240"/>
+              <w:ind w:firstLine="0"/>
+              <w:jc w:val="center"/>
+            </w:pPr>
+            <w:r>
+              <w:rPr>
+                <w:rFonts w:hint="eastAsia"/>
+              </w:rPr>
+              <w:t>81%</w:t>
+            </w:r>
+          </w:p>
+          <w:p>
+            <w:pPr>
+              <w:spacing w:before="240"/>
+              <w:ind w:firstLine="0"/>
+              <w:jc w:val="center"/>
+            </w:pPr>
+            <w:r>
+              <w:t>(+1.46%)</w:t>
+            </w:r>
+          </w:p>
+        </w:tc>
+        <w:tc>
+          <w:tcPr>
+            <w:tcW w:w="1659" w:type="dxa"/>
+          </w:tcPr>
+          <w:p>
+            <w:pPr>
+              <w:spacing w:before="240"/>
+              <w:ind w:firstLine="0"/>
+              <w:jc w:val="center"/>
+            </w:pPr>
+            <w:r>
+              <w:rPr>
+                <w:rFonts w:hint="eastAsia"/>
+              </w:rPr>
+              <w:t>81%</w:t>
+            </w:r>
+          </w:p>
+          <w:p>
+            <w:pPr>
+              <w:spacing w:before="240"/>
+              <w:ind w:firstLine="0"/>
+              <w:jc w:val="center"/>
+            </w:pPr>
+            <w:r>
+              <w:t>(+1.46%)</w:t>
+            </w:r>
+          </w:p>
+        </w:tc>
+        <w:tc>
+          <w:tcPr>
+            <w:tcW w:w="1660" w:type="dxa"/>
+          </w:tcPr>
+          <w:p>
+            <w:pPr>
+              <w:spacing w:before="240"/>
+              <w:ind w:firstLine="0"/>
+              <w:jc w:val="center"/>
+            </w:pPr>
+            <w:r>
+              <w:rPr>
+                <w:rFonts w:hint="eastAsia"/>
+              </w:rPr>
+              <w:t>0.84</w:t>
+            </w:r>
+          </w:p>
+          <w:p>
+            <w:pPr>
+              <w:spacing w:before="240"/>
+              <w:ind w:firstLine="0"/>
+              <w:jc w:val="center"/>
+            </w:pPr>
+            <w:r>
+              <w:t>(+0.02)</w:t>
+            </w:r>
+          </w:p>
+        </w:tc>
+      </w:tr>
+      <w:tr>
+        <w:tc>
+          <w:tcPr>
+            <w:tcW w:w="1659" w:type="dxa"/>
+            <w:shd w:val="clear" w:color="auto" w:fill="FFFF00"/>
+          </w:tcPr>
+          <w:p>
+            <w:pPr>
+              <w:spacing w:before="240"/>
+              <w:ind w:firstLine="0"/>
+              <w:jc w:val="left"/>
+            </w:pPr>
+            <w:r>
+              <w:rPr>
+                <w:rFonts w:hint="eastAsia"/>
+              </w:rPr>
+              <w:t>My Proposed framework</w:t>
+            </w:r>
+            <w:r>
+              <w:t xml:space="preserve"> (</w:t>
+            </w:r>
+            <w:proofErr w:type="spellStart"/>
+            <w:r>
+              <w:t>XGBosst</w:t>
+            </w:r>
+            <w:proofErr w:type="spellEnd"/>
+            <w:r>
+              <w:t>, Finalized)</w:t>
+            </w:r>
+          </w:p>
+        </w:tc>
+        <w:tc>
+          <w:tcPr>
+            <w:tcW w:w="1659" w:type="dxa"/>
+            <w:shd w:val="clear" w:color="auto" w:fill="FFFF00"/>
+          </w:tcPr>
+          <w:p>
+            <w:pPr>
+              <w:spacing w:before="240"/>
+              <w:ind w:firstLine="0"/>
+              <w:jc w:val="center"/>
+              <w:rPr>
+                <w:b/>
+                <w:bCs/>
+                <w:color w:val="FF0000"/>
+              </w:rPr>
+            </w:pPr>
+            <w:r>
+              <w:rPr>
+                <w:rFonts w:hint="eastAsia"/>
+                <w:b/>
+                <w:bCs/>
+                <w:color w:val="FF0000"/>
+              </w:rPr>
+              <w:t>82.46%</w:t>
+            </w:r>
+          </w:p>
+        </w:tc>
+        <w:tc>
+          <w:tcPr>
+            <w:tcW w:w="1659" w:type="dxa"/>
+            <w:shd w:val="clear" w:color="auto" w:fill="FFFF00"/>
+          </w:tcPr>
+          <w:p>
+            <w:pPr>
+              <w:spacing w:before="240"/>
+              <w:ind w:firstLine="0"/>
+              <w:jc w:val="center"/>
+              <w:rPr>
+                <w:b/>
+                <w:bCs/>
+                <w:color w:val="FF0000"/>
+              </w:rPr>
+            </w:pPr>
+            <w:r>
+              <w:rPr>
+                <w:rFonts w:hint="eastAsia"/>
+                <w:b/>
+                <w:bCs/>
+                <w:color w:val="FF0000"/>
+              </w:rPr>
+              <w:t>82%</w:t>
+            </w:r>
+          </w:p>
+        </w:tc>
+        <w:tc>
+          <w:tcPr>
+            <w:tcW w:w="1659" w:type="dxa"/>
+            <w:shd w:val="clear" w:color="auto" w:fill="FFFF00"/>
+          </w:tcPr>
+          <w:p>
+            <w:pPr>
+              <w:spacing w:before="240"/>
+              <w:ind w:firstLine="0"/>
+              <w:jc w:val="center"/>
+              <w:rPr>
+                <w:b/>
+                <w:bCs/>
+                <w:color w:val="FF0000"/>
+              </w:rPr>
+            </w:pPr>
+            <w:r>
+              <w:rPr>
+                <w:rFonts w:hint="eastAsia"/>
+                <w:b/>
+                <w:bCs/>
+                <w:color w:val="FF0000"/>
+              </w:rPr>
+              <w:t>82%</w:t>
+            </w:r>
+          </w:p>
+        </w:tc>
+        <w:tc>
+          <w:tcPr>
+            <w:tcW w:w="1660" w:type="dxa"/>
+            <w:shd w:val="clear" w:color="auto" w:fill="FFFF00"/>
+          </w:tcPr>
+          <w:p>
+            <w:pPr>
+              <w:spacing w:before="240"/>
+              <w:ind w:firstLine="0"/>
+              <w:jc w:val="center"/>
+              <w:rPr>
+                <w:b/>
+                <w:bCs/>
+                <w:color w:val="FF0000"/>
+              </w:rPr>
+            </w:pPr>
+            <w:r>
+              <w:rPr>
+                <w:rFonts w:hint="eastAsia"/>
+                <w:b/>
+                <w:bCs/>
+                <w:color w:val="FF0000"/>
+              </w:rPr>
+              <w:t>0.86</w:t>
+            </w:r>
+          </w:p>
+        </w:tc>
+      </w:tr>
+      <w:tr>
+        <w:tc>
+          <w:tcPr>
+            <w:tcW w:w="1659" w:type="dxa"/>
+            <w:shd w:val="clear" w:color="auto" w:fill="FFFFFF" w:themeFill="background1"/>
+          </w:tcPr>
+          <w:p>
+            <w:pPr>
+              <w:spacing w:before="240"/>
+              <w:ind w:firstLine="0"/>
+              <w:jc w:val="left"/>
+            </w:pPr>
+            <w:r>
+              <w:t>My Proposed framework (version 1)</w:t>
+            </w:r>
+          </w:p>
+        </w:tc>
+        <w:tc>
+          <w:tcPr>
+            <w:tcW w:w="1659" w:type="dxa"/>
+            <w:shd w:val="clear" w:color="auto" w:fill="FFFFFF" w:themeFill="background1"/>
+          </w:tcPr>
+          <w:p>
+            <w:pPr>
+              <w:spacing w:before="240"/>
+              <w:ind w:firstLine="0"/>
+              <w:jc w:val="center"/>
+            </w:pPr>
+            <w:r>
+              <w:t>77%</w:t>
+            </w:r>
+          </w:p>
+          <w:p>
+            <w:pPr>
+              <w:spacing w:before="240"/>
+              <w:ind w:firstLine="0"/>
+              <w:jc w:val="center"/>
+            </w:pPr>
+            <w:r>
+              <w:t>(+5.46%)</w:t>
+            </w:r>
+          </w:p>
+        </w:tc>
+        <w:tc>
+          <w:tcPr>
+            <w:tcW w:w="1659" w:type="dxa"/>
+            <w:shd w:val="clear" w:color="auto" w:fill="FFFFFF" w:themeFill="background1"/>
+          </w:tcPr>
+          <w:p>
+            <w:pPr>
+              <w:spacing w:before="240"/>
+              <w:ind w:firstLine="0"/>
+              <w:jc w:val="center"/>
+            </w:pPr>
+            <w:r>
+              <w:t>79%</w:t>
+            </w:r>
+          </w:p>
+          <w:p>
+            <w:pPr>
+              <w:spacing w:before="240"/>
+              <w:ind w:firstLine="0"/>
+              <w:jc w:val="center"/>
+            </w:pPr>
+            <w:r>
+              <w:t>(+3%)</w:t>
+            </w:r>
+          </w:p>
+        </w:tc>
+        <w:tc>
+          <w:tcPr>
+            <w:tcW w:w="1659" w:type="dxa"/>
+            <w:shd w:val="clear" w:color="auto" w:fill="FFFFFF" w:themeFill="background1"/>
+          </w:tcPr>
+          <w:p>
+            <w:pPr>
+              <w:spacing w:before="240"/>
+              <w:ind w:firstLine="0"/>
+              <w:jc w:val="center"/>
+            </w:pPr>
+            <w:r>
+              <w:t>78%</w:t>
+            </w:r>
+          </w:p>
+          <w:p>
+            <w:pPr>
+              <w:spacing w:before="240"/>
+              <w:ind w:firstLine="0"/>
+              <w:jc w:val="center"/>
+            </w:pPr>
+            <w:r>
+              <w:t>(+4%)</w:t>
+            </w:r>
+          </w:p>
+        </w:tc>
+        <w:tc>
+          <w:tcPr>
+            <w:tcW w:w="1660" w:type="dxa"/>
+            <w:shd w:val="clear" w:color="auto" w:fill="FFFFFF" w:themeFill="background1"/>
+          </w:tcPr>
+          <w:p>
+            <w:pPr>
+              <w:spacing w:before="240"/>
+              <w:ind w:firstLine="0"/>
+              <w:jc w:val="center"/>
+            </w:pPr>
+            <w:r>
+              <w:t>0.81</w:t>
+            </w:r>
+          </w:p>
+          <w:p>
+            <w:pPr>
+              <w:spacing w:before="240"/>
+              <w:ind w:firstLine="0"/>
+              <w:jc w:val="center"/>
+            </w:pPr>
+            <w:r>
+              <w:t>(+0.05)</w:t>
+            </w:r>
+          </w:p>
+        </w:tc>
+      </w:tr>
+    </w:tbl>
+    <w:p>
+      <w:pPr>
+        <w:jc w:val="center"/>
+      </w:pPr>
+      <w:r>
+        <w:t xml:space="preserve">Table </w:t>
+      </w:r>
+      <w:r>
+        <w:t>7</w:t>
+      </w:r>
+      <w:r>
+        <w:t xml:space="preserve">: </w:t>
+      </w:r>
+      <w:r>
+        <w:t>Abstract</w:t>
+      </w:r>
+      <w:r>
+        <w:rPr>
+          <w:rFonts w:hint="eastAsia"/>
+        </w:rPr>
+        <w:t xml:space="preserve"> of </w:t>
+      </w:r>
+      <w:r>
+        <w:t>Baseline VS Proposed framework</w:t>
+      </w:r>
+      <w:r>
+        <w:rPr>
+          <w:rFonts w:hint="eastAsia"/>
+        </w:rPr>
+        <w:t xml:space="preserve"> (Pima Indian Diabetes dataset)</w:t>
+      </w:r>
+    </w:p>
+    <w:p>
+      <w:pPr>
+        <w:ind w:firstLine="0"/>
+        <w:jc w:val="left"/>
+        <w:rPr>
+          <w:rFonts w:hint="eastAsia"/>
+        </w:rPr>
+      </w:pPr>
+      <w:r>
+        <w:rPr>
+          <w:rFonts w:hint="eastAsia"/>
+        </w:rPr>
+        <w:t>xx</w:t>
+      </w:r>
+    </w:p>
+    <w:p>
+      <w:pPr>
+        <w:ind w:firstLine="0"/>
+        <w:jc w:val="left"/>
+      </w:pPr>
+    </w:p>
+    <w:p>
+      <w:pPr>
+        <w:ind w:firstLine="0"/>
+        <w:jc w:val="left"/>
+        <w:rPr>
+          <w:rFonts w:hint="eastAsia"/>
+        </w:rPr>
+      </w:pPr>
+    </w:p>
+    <w:p>
+      <w:pPr>
+        <w:ind w:firstLine="0"/>
+        <w:jc w:val="center"/>
+      </w:pPr>
+      <w:r>
+        <w:rPr>
+          <w:noProof/>
+        </w:rPr>
+        <w:lastRenderedPageBreak/>
+        <w:drawing>
+          <wp:inline distT="0" distB="0" distL="0" distR="0" wp14:anchorId="43B61B16" wp14:editId="0C48D005">
+            <wp:extent cx="5274310" cy="4275455"/>
+            <wp:effectExtent l="0" t="0" r="2540" b="0"/>
+            <wp:docPr id="1021924688" name="圖片 1" descr="一張含有 文字, 行, 圖表, 螢幕擷取畫面 的圖片&#10;&#10;AI 產生的內容可能不正確。"/>
+            <wp:cNvGraphicFramePr>
+              <a:graphicFrameLocks xmlns:a="http://schemas.openxmlformats.org/drawingml/2006/main" noChangeAspect="1"/>
+            </wp:cNvGraphicFramePr>
+            <a:graphic xmlns:a="http://schemas.openxmlformats.org/drawingml/2006/main">
+              <a:graphicData uri="http://schemas.openxmlformats.org/drawingml/2006/picture">
+                <pic:pic xmlns:pic="http://schemas.openxmlformats.org/drawingml/2006/picture">
+                  <pic:nvPicPr>
+                    <pic:cNvPr id="1021924688" name="圖片 1" descr="一張含有 文字, 行, 圖表, 螢幕擷取畫面 的圖片&#10;&#10;AI 產生的內容可能不正確。"/>
+                    <pic:cNvPicPr/>
+                  </pic:nvPicPr>
+                  <pic:blipFill>
+                    <a:blip r:embed="rId22"/>
+                    <a:stretch>
+                      <a:fillRect/>
+                    </a:stretch>
+                  </pic:blipFill>
+                  <pic:spPr>
+                    <a:xfrm>
+                      <a:off x="0" y="0"/>
+                      <a:ext cx="5274310" cy="4275455"/>
+                    </a:xfrm>
+                    <a:prstGeom prst="rect">
+                      <a:avLst/>
+                    </a:prstGeom>
+                  </pic:spPr>
+                </pic:pic>
+              </a:graphicData>
+            </a:graphic>
+          </wp:inline>
+        </w:drawing>
+      </w:r>
+      <w:r>
+        <w:rPr>
+          <w:rFonts w:hint="eastAsia"/>
+        </w:rPr>
+        <w:t xml:space="preserve"> </w:t>
+      </w:r>
+      <w:r>
+        <w:rPr>
+          <w:rFonts w:hint="eastAsia"/>
+        </w:rPr>
+        <w:t xml:space="preserve">Figure </w:t>
+      </w:r>
+      <w:r>
+        <w:t>12</w:t>
+      </w:r>
+      <w:r>
+        <w:rPr>
+          <w:rFonts w:hint="eastAsia"/>
+        </w:rPr>
+        <w:t xml:space="preserve">: </w:t>
+      </w:r>
+      <w:r>
+        <w:t>ROC Curve of the Pima Indian Diabetes dataset</w:t>
+      </w:r>
+    </w:p>
+    <w:p>
+      <w:pPr>
+        <w:ind w:firstLine="0"/>
+        <w:jc w:val="left"/>
+      </w:pPr>
+      <w:proofErr w:type="spellStart"/>
+      <w:r>
+        <w:t>X</w:t>
+      </w:r>
+      <w:r>
+        <w:rPr>
+          <w:rFonts w:hint="eastAsia"/>
+        </w:rPr>
+        <w:t>x</w:t>
+      </w:r>
+      <w:proofErr w:type="spellEnd"/>
+    </w:p>
+    <w:p>
+      <w:pPr>
+        <w:ind w:firstLine="0"/>
+        <w:jc w:val="left"/>
+        <w:rPr>
+          <w:rFonts w:hint="eastAsia"/>
+        </w:rPr>
+      </w:pPr>
+    </w:p>
+    <w:p>
+      <w:pPr>
+        <w:spacing w:after="0" w:line="240" w:lineRule="auto"/>
+        <w:ind w:firstLine="0"/>
+        <w:jc w:val="left"/>
+      </w:pPr>
+      <w:r>
+        <w:br w:type="page"/>
+      </w:r>
+    </w:p>
+    <w:tbl>
+      <w:tblPr>
+        <w:tblStyle w:val="12"/>
+        <w:tblW w:w="0" w:type="auto"/>
+        <w:tblLook w:val="04A0" w:firstRow="1" w:lastRow="0" w:firstColumn="1" w:lastColumn="0" w:noHBand="0" w:noVBand="1"/>
+      </w:tblPr>
+      <w:tblGrid>
+        <w:gridCol w:w="1659"/>
+        <w:gridCol w:w="1659"/>
+        <w:gridCol w:w="1659"/>
+        <w:gridCol w:w="1659"/>
+        <w:gridCol w:w="1660"/>
+      </w:tblGrid>
+      <w:tr>
+        <w:tc>
+          <w:tcPr>
+            <w:tcW w:w="1659" w:type="dxa"/>
+            <w:shd w:val="clear" w:color="auto" w:fill="BFBFBF"/>
+          </w:tcPr>
+          <w:p>
+            <w:pPr>
+              <w:widowControl w:val="0"/>
+              <w:spacing w:after="160"/>
+              <w:ind w:firstLine="0"/>
+              <w:jc w:val="left"/>
+              <w:rPr>
+                <w:rFonts w:ascii="Times New Roman" w:hAnsi="Times New Roman"/>
+              </w:rPr>
+            </w:pPr>
+          </w:p>
+        </w:tc>
+        <w:tc>
+          <w:tcPr>
+            <w:tcW w:w="1659" w:type="dxa"/>
+          </w:tcPr>
+          <w:p>
+            <w:pPr>
+              <w:widowControl w:val="0"/>
+              <w:spacing w:after="160"/>
+              <w:ind w:firstLine="0"/>
+              <w:jc w:val="center"/>
+              <w:rPr>
+                <w:rFonts w:ascii="Times New Roman" w:hAnsi="Times New Roman"/>
+                <w:b/>
+                <w:bCs/>
+              </w:rPr>
+            </w:pPr>
+            <w:r>
+              <w:rPr>
+                <w:rFonts w:ascii="Times New Roman" w:hAnsi="Times New Roman"/>
+                <w:b/>
+                <w:bCs/>
+              </w:rPr>
+              <w:t>Accuracy (%)</w:t>
+            </w:r>
+          </w:p>
+        </w:tc>
+        <w:tc>
+          <w:tcPr>
+            <w:tcW w:w="1659" w:type="dxa"/>
+          </w:tcPr>
+          <w:p>
+            <w:pPr>
+              <w:widowControl w:val="0"/>
+              <w:spacing w:after="160"/>
+              <w:ind w:firstLine="0"/>
+              <w:jc w:val="center"/>
+              <w:rPr>
+                <w:rFonts w:ascii="Times New Roman" w:hAnsi="Times New Roman"/>
+                <w:b/>
+                <w:bCs/>
+              </w:rPr>
+            </w:pPr>
+            <w:r>
+              <w:rPr>
+                <w:rFonts w:ascii="Times New Roman" w:hAnsi="Times New Roman"/>
+                <w:b/>
+                <w:bCs/>
+              </w:rPr>
+              <w:t>Precision(%)</w:t>
+            </w:r>
+          </w:p>
+        </w:tc>
+        <w:tc>
+          <w:tcPr>
+            <w:tcW w:w="1659" w:type="dxa"/>
+          </w:tcPr>
+          <w:p>
+            <w:pPr>
+              <w:widowControl w:val="0"/>
+              <w:spacing w:after="160"/>
+              <w:ind w:firstLine="0"/>
+              <w:jc w:val="center"/>
+              <w:rPr>
+                <w:rFonts w:ascii="Times New Roman" w:hAnsi="Times New Roman"/>
+                <w:b/>
+                <w:bCs/>
+              </w:rPr>
+            </w:pPr>
+            <w:r>
+              <w:rPr>
+                <w:rFonts w:ascii="Times New Roman" w:hAnsi="Times New Roman"/>
+                <w:b/>
+                <w:bCs/>
+              </w:rPr>
+              <w:t>F1 Score (%)</w:t>
+            </w:r>
+          </w:p>
+        </w:tc>
+        <w:tc>
+          <w:tcPr>
+            <w:tcW w:w="1660" w:type="dxa"/>
+          </w:tcPr>
+          <w:p>
+            <w:pPr>
+              <w:widowControl w:val="0"/>
+              <w:spacing w:after="160"/>
+              <w:ind w:firstLine="0"/>
+              <w:jc w:val="center"/>
+              <w:rPr>
+                <w:rFonts w:ascii="Times New Roman" w:hAnsi="Times New Roman"/>
+                <w:b/>
+                <w:bCs/>
+              </w:rPr>
+            </w:pPr>
+            <w:r>
+              <w:rPr>
+                <w:rFonts w:ascii="Times New Roman" w:hAnsi="Times New Roman"/>
+                <w:b/>
+                <w:bCs/>
+              </w:rPr>
+              <w:t>AUC (0–1)</w:t>
+            </w:r>
+          </w:p>
+        </w:tc>
+      </w:tr>
+      <w:tr>
+        <w:tc>
+          <w:tcPr>
+            <w:tcW w:w="1659" w:type="dxa"/>
+          </w:tcPr>
+          <w:p>
+            <w:pPr>
+              <w:widowControl w:val="0"/>
+              <w:spacing w:before="240" w:after="160"/>
+              <w:ind w:firstLine="0"/>
+              <w:jc w:val="left"/>
+              <w:rPr>
+                <w:rFonts w:ascii="Times New Roman" w:hAnsi="Times New Roman"/>
+              </w:rPr>
+            </w:pPr>
+            <w:r>
+              <w:rPr>
+                <w:rFonts w:ascii="Times New Roman" w:hAnsi="Times New Roman"/>
+              </w:rPr>
+              <w:t>Baseline</w:t>
+            </w:r>
+          </w:p>
+          <w:p>
+            <w:pPr>
+              <w:widowControl w:val="0"/>
+              <w:spacing w:before="240" w:after="160"/>
+              <w:ind w:firstLine="0"/>
+              <w:jc w:val="left"/>
+              <w:rPr>
+                <w:rFonts w:ascii="Times New Roman" w:hAnsi="Times New Roman"/>
+              </w:rPr>
+            </w:pPr>
+            <w:r>
+              <w:rPr>
+                <w:rFonts w:ascii="Times New Roman" w:hAnsi="Times New Roman"/>
+              </w:rPr>
+              <w:t>(</w:t>
+            </w:r>
+            <w:proofErr w:type="spellStart"/>
+            <w:r>
+              <w:rPr>
+                <w:rFonts w:ascii="Times New Roman" w:hAnsi="Times New Roman"/>
+              </w:rPr>
+              <w:t>CatBoost</w:t>
+            </w:r>
+            <w:proofErr w:type="spellEnd"/>
+            <w:r>
+              <w:rPr>
+                <w:rFonts w:ascii="Times New Roman" w:hAnsi="Times New Roman"/>
+              </w:rPr>
+              <w:t>, Qin et al. [2])</w:t>
+            </w:r>
+          </w:p>
+        </w:tc>
+        <w:tc>
+          <w:tcPr>
+            <w:tcW w:w="1659" w:type="dxa"/>
+          </w:tcPr>
+          <w:p>
+            <w:pPr>
+              <w:widowControl w:val="0"/>
+              <w:spacing w:before="240" w:after="160"/>
+              <w:ind w:firstLine="0"/>
+              <w:jc w:val="center"/>
+              <w:rPr>
+                <w:rFonts w:ascii="Times New Roman" w:hAnsi="Times New Roman"/>
+              </w:rPr>
+            </w:pPr>
+            <w:r>
+              <w:rPr>
+                <w:rFonts w:ascii="Times New Roman" w:hAnsi="Times New Roman"/>
+              </w:rPr>
+              <w:t>82%</w:t>
+            </w:r>
+          </w:p>
+          <w:p>
+            <w:pPr>
+              <w:widowControl w:val="0"/>
+              <w:spacing w:before="240" w:after="160"/>
+              <w:ind w:firstLine="0"/>
+              <w:jc w:val="center"/>
+              <w:rPr>
+                <w:rFonts w:ascii="Times New Roman" w:hAnsi="Times New Roman"/>
+              </w:rPr>
+            </w:pPr>
+            <w:r>
+              <w:rPr>
+                <w:rFonts w:ascii="Times New Roman" w:hAnsi="Times New Roman"/>
+              </w:rPr>
+              <w:t>(+11.94%)</w:t>
+            </w:r>
+          </w:p>
+        </w:tc>
+        <w:tc>
+          <w:tcPr>
+            <w:tcW w:w="1659" w:type="dxa"/>
+          </w:tcPr>
+          <w:p>
+            <w:pPr>
+              <w:widowControl w:val="0"/>
+              <w:spacing w:before="240" w:after="160"/>
+              <w:ind w:firstLine="0"/>
+              <w:jc w:val="center"/>
+              <w:rPr>
+                <w:rFonts w:ascii="Times New Roman" w:hAnsi="Times New Roman"/>
+              </w:rPr>
+            </w:pPr>
+            <w:r>
+              <w:rPr>
+                <w:rFonts w:ascii="Times New Roman" w:hAnsi="Times New Roman"/>
+              </w:rPr>
+              <w:t>82%</w:t>
+            </w:r>
+          </w:p>
+          <w:p>
+            <w:pPr>
+              <w:widowControl w:val="0"/>
+              <w:spacing w:before="240" w:after="160"/>
+              <w:ind w:firstLine="0"/>
+              <w:jc w:val="center"/>
+              <w:rPr>
+                <w:rFonts w:ascii="Times New Roman" w:hAnsi="Times New Roman"/>
+              </w:rPr>
+            </w:pPr>
+            <w:r>
+              <w:rPr>
+                <w:rFonts w:ascii="Times New Roman" w:hAnsi="Times New Roman"/>
+              </w:rPr>
+              <w:t>(+11%)</w:t>
+            </w:r>
+          </w:p>
+        </w:tc>
+        <w:tc>
+          <w:tcPr>
+            <w:tcW w:w="1659" w:type="dxa"/>
+          </w:tcPr>
+          <w:p>
+            <w:pPr>
+              <w:widowControl w:val="0"/>
+              <w:spacing w:before="240" w:after="160"/>
+              <w:ind w:firstLine="0"/>
+              <w:jc w:val="center"/>
+              <w:rPr>
+                <w:rFonts w:ascii="Times New Roman" w:hAnsi="Times New Roman"/>
+              </w:rPr>
+            </w:pPr>
+            <w:r>
+              <w:rPr>
+                <w:rFonts w:ascii="Times New Roman" w:hAnsi="Times New Roman"/>
+              </w:rPr>
+              <w:t>82%</w:t>
+            </w:r>
+          </w:p>
+          <w:p>
+            <w:pPr>
+              <w:widowControl w:val="0"/>
+              <w:spacing w:before="240" w:after="160"/>
+              <w:ind w:firstLine="0"/>
+              <w:jc w:val="center"/>
+              <w:rPr>
+                <w:rFonts w:ascii="Times New Roman" w:hAnsi="Times New Roman"/>
+              </w:rPr>
+            </w:pPr>
+            <w:r>
+              <w:rPr>
+                <w:rFonts w:ascii="Times New Roman" w:hAnsi="Times New Roman"/>
+              </w:rPr>
+              <w:t>(+11%)</w:t>
+            </w:r>
+          </w:p>
+        </w:tc>
+        <w:tc>
+          <w:tcPr>
+            <w:tcW w:w="1660" w:type="dxa"/>
+          </w:tcPr>
+          <w:p>
+            <w:pPr>
+              <w:widowControl w:val="0"/>
+              <w:spacing w:before="240" w:after="160"/>
+              <w:ind w:firstLine="0"/>
+              <w:jc w:val="center"/>
+              <w:rPr>
+                <w:rFonts w:ascii="Times New Roman" w:hAnsi="Times New Roman"/>
+              </w:rPr>
+            </w:pPr>
+            <w:r>
+              <w:rPr>
+                <w:rFonts w:ascii="Times New Roman" w:hAnsi="Times New Roman"/>
+              </w:rPr>
+              <w:t>0.83</w:t>
+            </w:r>
+          </w:p>
+          <w:p>
+            <w:pPr>
+              <w:widowControl w:val="0"/>
+              <w:spacing w:before="240" w:after="160"/>
+              <w:ind w:firstLine="0"/>
+              <w:jc w:val="center"/>
+              <w:rPr>
+                <w:rFonts w:ascii="Times New Roman" w:hAnsi="Times New Roman"/>
+              </w:rPr>
+            </w:pPr>
+            <w:r>
+              <w:rPr>
+                <w:rFonts w:ascii="Times New Roman" w:hAnsi="Times New Roman"/>
+              </w:rPr>
+              <w:t>(+0.08)</w:t>
+            </w:r>
+          </w:p>
+        </w:tc>
+      </w:tr>
+      <w:tr>
+        <w:tc>
+          <w:tcPr>
+            <w:tcW w:w="1659" w:type="dxa"/>
+            <w:shd w:val="clear" w:color="auto" w:fill="auto"/>
+          </w:tcPr>
+          <w:p>
+            <w:pPr>
+              <w:widowControl w:val="0"/>
+              <w:spacing w:before="240" w:after="160"/>
+              <w:ind w:firstLine="0"/>
+              <w:jc w:val="left"/>
+              <w:rPr>
+                <w:rFonts w:ascii="Times New Roman" w:hAnsi="Times New Roman"/>
+              </w:rPr>
+            </w:pPr>
+            <w:r>
+              <w:rPr>
+                <w:rFonts w:ascii="Times New Roman" w:hAnsi="Times New Roman"/>
+              </w:rPr>
+              <w:t>My Proposed framework</w:t>
+            </w:r>
+          </w:p>
+          <w:p>
+            <w:pPr>
+              <w:widowControl w:val="0"/>
+              <w:spacing w:before="240" w:after="160"/>
+              <w:ind w:firstLine="0"/>
+              <w:jc w:val="left"/>
+              <w:rPr>
+                <w:rFonts w:ascii="Times New Roman" w:hAnsi="Times New Roman"/>
+              </w:rPr>
+            </w:pPr>
+            <w:r>
+              <w:rPr>
+                <w:rFonts w:ascii="Times New Roman" w:hAnsi="Times New Roman"/>
+              </w:rPr>
+              <w:t>(</w:t>
+            </w:r>
+            <w:proofErr w:type="spellStart"/>
+            <w:r>
+              <w:rPr>
+                <w:rFonts w:ascii="Times New Roman" w:hAnsi="Times New Roman"/>
+              </w:rPr>
+              <w:t>CatBoost</w:t>
+            </w:r>
+            <w:proofErr w:type="spellEnd"/>
+            <w:r>
+              <w:rPr>
+                <w:rFonts w:ascii="Times New Roman" w:hAnsi="Times New Roman"/>
+              </w:rPr>
+              <w:t xml:space="preserve">, </w:t>
+            </w:r>
+            <w:r>
+              <w:rPr>
+                <w:rFonts w:ascii="Times New Roman" w:hAnsi="Times New Roman"/>
+              </w:rPr>
+              <w:t>Finalized</w:t>
+            </w:r>
+            <w:r>
+              <w:rPr>
+                <w:rFonts w:ascii="Times New Roman" w:hAnsi="Times New Roman"/>
+              </w:rPr>
+              <w:t>)</w:t>
+            </w:r>
+          </w:p>
+        </w:tc>
+        <w:tc>
+          <w:tcPr>
+            <w:tcW w:w="1659" w:type="dxa"/>
+            <w:shd w:val="clear" w:color="auto" w:fill="auto"/>
+          </w:tcPr>
+          <w:p>
+            <w:pPr>
+              <w:widowControl w:val="0"/>
+              <w:spacing w:before="240" w:after="160"/>
+              <w:ind w:firstLine="0"/>
+              <w:jc w:val="center"/>
+              <w:rPr>
+                <w:rFonts w:ascii="Times New Roman" w:hAnsi="Times New Roman"/>
+              </w:rPr>
+            </w:pPr>
+            <w:r>
+              <w:rPr>
+                <w:rFonts w:ascii="Times New Roman" w:hAnsi="Times New Roman"/>
+              </w:rPr>
+              <w:t>92.34%</w:t>
+            </w:r>
+          </w:p>
+          <w:p>
+            <w:pPr>
+              <w:widowControl w:val="0"/>
+              <w:spacing w:before="240" w:after="160"/>
+              <w:ind w:firstLine="0"/>
+              <w:jc w:val="center"/>
+              <w:rPr>
+                <w:rFonts w:ascii="Times New Roman" w:hAnsi="Times New Roman"/>
+              </w:rPr>
+            </w:pPr>
+            <w:r>
+              <w:rPr>
+                <w:rFonts w:ascii="Times New Roman" w:hAnsi="Times New Roman"/>
+              </w:rPr>
+              <w:t>(+1.6%)</w:t>
+            </w:r>
+          </w:p>
+        </w:tc>
+        <w:tc>
+          <w:tcPr>
+            <w:tcW w:w="1659" w:type="dxa"/>
+            <w:shd w:val="clear" w:color="auto" w:fill="auto"/>
+          </w:tcPr>
+          <w:p>
+            <w:pPr>
+              <w:widowControl w:val="0"/>
+              <w:spacing w:before="240" w:after="160"/>
+              <w:ind w:firstLine="0"/>
+              <w:jc w:val="center"/>
+              <w:rPr>
+                <w:rFonts w:ascii="Times New Roman" w:hAnsi="Times New Roman"/>
+              </w:rPr>
+            </w:pPr>
+            <w:r>
+              <w:rPr>
+                <w:rFonts w:ascii="Times New Roman" w:hAnsi="Times New Roman"/>
+              </w:rPr>
+              <w:t>92</w:t>
+            </w:r>
+          </w:p>
+          <w:p>
+            <w:pPr>
+              <w:widowControl w:val="0"/>
+              <w:spacing w:before="240" w:after="160"/>
+              <w:ind w:firstLine="0"/>
+              <w:jc w:val="center"/>
+              <w:rPr>
+                <w:rFonts w:ascii="Times New Roman" w:hAnsi="Times New Roman"/>
+              </w:rPr>
+            </w:pPr>
+            <w:r>
+              <w:rPr>
+                <w:rFonts w:ascii="Times New Roman" w:hAnsi="Times New Roman"/>
+              </w:rPr>
+              <w:t>(+1%)</w:t>
+            </w:r>
+          </w:p>
+        </w:tc>
+        <w:tc>
+          <w:tcPr>
+            <w:tcW w:w="1659" w:type="dxa"/>
+            <w:shd w:val="clear" w:color="auto" w:fill="auto"/>
+          </w:tcPr>
+          <w:p>
+            <w:pPr>
+              <w:widowControl w:val="0"/>
+              <w:spacing w:before="240" w:after="160"/>
+              <w:ind w:firstLine="0"/>
+              <w:jc w:val="center"/>
+              <w:rPr>
+                <w:rFonts w:ascii="Times New Roman" w:hAnsi="Times New Roman"/>
+              </w:rPr>
+            </w:pPr>
+            <w:r>
+              <w:rPr>
+                <w:rFonts w:ascii="Times New Roman" w:hAnsi="Times New Roman"/>
+              </w:rPr>
+              <w:t>92</w:t>
+            </w:r>
+          </w:p>
+          <w:p>
+            <w:pPr>
+              <w:widowControl w:val="0"/>
+              <w:spacing w:before="240" w:after="160"/>
+              <w:ind w:firstLine="0"/>
+              <w:jc w:val="center"/>
+              <w:rPr>
+                <w:rFonts w:ascii="Times New Roman" w:hAnsi="Times New Roman"/>
+              </w:rPr>
+            </w:pPr>
+            <w:r>
+              <w:rPr>
+                <w:rFonts w:ascii="Times New Roman" w:hAnsi="Times New Roman"/>
+              </w:rPr>
+              <w:t>(+1%)</w:t>
+            </w:r>
+          </w:p>
+        </w:tc>
+        <w:tc>
+          <w:tcPr>
+            <w:tcW w:w="1660" w:type="dxa"/>
+            <w:shd w:val="clear" w:color="auto" w:fill="auto"/>
+          </w:tcPr>
+          <w:p>
+            <w:pPr>
+              <w:widowControl w:val="0"/>
+              <w:spacing w:before="240" w:after="160"/>
+              <w:ind w:firstLine="0"/>
+              <w:jc w:val="center"/>
+              <w:rPr>
+                <w:rFonts w:ascii="Times New Roman" w:hAnsi="Times New Roman"/>
+              </w:rPr>
+            </w:pPr>
+            <w:r>
+              <w:rPr>
+                <w:rFonts w:ascii="Times New Roman" w:hAnsi="Times New Roman"/>
+              </w:rPr>
+              <w:t>0.88</w:t>
+            </w:r>
+          </w:p>
+          <w:p>
+            <w:pPr>
+              <w:widowControl w:val="0"/>
+              <w:spacing w:before="240" w:after="160"/>
+              <w:ind w:firstLine="0"/>
+              <w:jc w:val="center"/>
+              <w:rPr>
+                <w:rFonts w:ascii="Times New Roman" w:hAnsi="Times New Roman"/>
+              </w:rPr>
+            </w:pPr>
+            <w:r>
+              <w:rPr>
+                <w:rFonts w:ascii="Times New Roman" w:hAnsi="Times New Roman"/>
+              </w:rPr>
+              <w:t>(+0.3)</w:t>
+            </w:r>
+          </w:p>
+        </w:tc>
+      </w:tr>
+      <w:tr>
+        <w:tc>
+          <w:tcPr>
+            <w:tcW w:w="1659" w:type="dxa"/>
+            <w:shd w:val="clear" w:color="auto" w:fill="FFFF00"/>
+          </w:tcPr>
+          <w:p>
+            <w:pPr>
+              <w:widowControl w:val="0"/>
+              <w:spacing w:before="240" w:after="160"/>
+              <w:ind w:firstLine="0"/>
+              <w:jc w:val="left"/>
+              <w:rPr>
+                <w:rFonts w:ascii="Times New Roman" w:hAnsi="Times New Roman"/>
+              </w:rPr>
+            </w:pPr>
+            <w:r>
+              <w:rPr>
+                <w:rFonts w:ascii="Times New Roman" w:hAnsi="Times New Roman"/>
+              </w:rPr>
+              <w:t>My Proposed framework</w:t>
+            </w:r>
+          </w:p>
+          <w:p>
+            <w:pPr>
+              <w:widowControl w:val="0"/>
+              <w:spacing w:before="240" w:after="160"/>
+              <w:ind w:firstLine="0"/>
+              <w:jc w:val="left"/>
+              <w:rPr>
+                <w:rFonts w:ascii="Times New Roman" w:hAnsi="Times New Roman"/>
+              </w:rPr>
+            </w:pPr>
+            <w:r>
+              <w:rPr>
+                <w:rFonts w:ascii="Times New Roman" w:hAnsi="Times New Roman"/>
+              </w:rPr>
+              <w:t>(</w:t>
+            </w:r>
+            <w:proofErr w:type="spellStart"/>
+            <w:r>
+              <w:rPr>
+                <w:rFonts w:ascii="Times New Roman" w:hAnsi="Times New Roman"/>
+              </w:rPr>
+              <w:t>XGBoost</w:t>
+            </w:r>
+            <w:proofErr w:type="spellEnd"/>
+            <w:r>
+              <w:rPr>
+                <w:rFonts w:ascii="Times New Roman" w:hAnsi="Times New Roman"/>
+              </w:rPr>
+              <w:t>, Finalized)</w:t>
+            </w:r>
+          </w:p>
+        </w:tc>
+        <w:tc>
+          <w:tcPr>
+            <w:tcW w:w="1659" w:type="dxa"/>
+            <w:shd w:val="clear" w:color="auto" w:fill="FFFF00"/>
+          </w:tcPr>
+          <w:p>
+            <w:pPr>
+              <w:widowControl w:val="0"/>
+              <w:spacing w:before="240" w:after="160"/>
+              <w:ind w:firstLine="0"/>
+              <w:jc w:val="center"/>
+              <w:rPr>
+                <w:rFonts w:ascii="Times New Roman" w:hAnsi="Times New Roman"/>
+                <w:b/>
+                <w:bCs/>
+                <w:color w:val="FF0000"/>
+              </w:rPr>
+            </w:pPr>
+            <w:r>
+              <w:rPr>
+                <w:rFonts w:ascii="Times New Roman" w:hAnsi="Times New Roman"/>
+                <w:b/>
+                <w:bCs/>
+                <w:color w:val="FF0000"/>
+              </w:rPr>
+              <w:t>93.94%</w:t>
+            </w:r>
+          </w:p>
+        </w:tc>
+        <w:tc>
+          <w:tcPr>
+            <w:tcW w:w="1659" w:type="dxa"/>
+            <w:shd w:val="clear" w:color="auto" w:fill="FFFF00"/>
+          </w:tcPr>
+          <w:p>
+            <w:pPr>
+              <w:widowControl w:val="0"/>
+              <w:spacing w:before="240" w:after="160"/>
+              <w:ind w:firstLine="0"/>
+              <w:jc w:val="center"/>
+              <w:rPr>
+                <w:rFonts w:ascii="Times New Roman" w:hAnsi="Times New Roman"/>
+                <w:b/>
+                <w:bCs/>
+                <w:color w:val="FF0000"/>
+              </w:rPr>
+            </w:pPr>
+            <w:r>
+              <w:rPr>
+                <w:rFonts w:ascii="Times New Roman" w:hAnsi="Times New Roman"/>
+                <w:b/>
+                <w:bCs/>
+                <w:color w:val="FF0000"/>
+              </w:rPr>
+              <w:t>93%</w:t>
+            </w:r>
+          </w:p>
+        </w:tc>
+        <w:tc>
+          <w:tcPr>
+            <w:tcW w:w="1659" w:type="dxa"/>
+            <w:shd w:val="clear" w:color="auto" w:fill="FFFF00"/>
+          </w:tcPr>
+          <w:p>
+            <w:pPr>
+              <w:widowControl w:val="0"/>
+              <w:spacing w:before="240" w:after="160"/>
+              <w:ind w:firstLine="0"/>
+              <w:jc w:val="center"/>
+              <w:rPr>
+                <w:rFonts w:ascii="Times New Roman" w:hAnsi="Times New Roman"/>
+                <w:b/>
+                <w:bCs/>
+                <w:color w:val="FF0000"/>
+              </w:rPr>
+            </w:pPr>
+            <w:r>
+              <w:rPr>
+                <w:rFonts w:ascii="Times New Roman" w:hAnsi="Times New Roman"/>
+                <w:b/>
+                <w:bCs/>
+                <w:color w:val="FF0000"/>
+              </w:rPr>
+              <w:t>93%</w:t>
+            </w:r>
+          </w:p>
+        </w:tc>
+        <w:tc>
+          <w:tcPr>
+            <w:tcW w:w="1660" w:type="dxa"/>
+            <w:shd w:val="clear" w:color="auto" w:fill="FFFF00"/>
+          </w:tcPr>
+          <w:p>
+            <w:pPr>
+              <w:widowControl w:val="0"/>
+              <w:spacing w:before="240" w:after="160"/>
+              <w:ind w:firstLine="0"/>
+              <w:jc w:val="center"/>
+              <w:rPr>
+                <w:rFonts w:ascii="Times New Roman" w:hAnsi="Times New Roman"/>
+                <w:b/>
+                <w:bCs/>
+                <w:color w:val="FF0000"/>
+              </w:rPr>
+            </w:pPr>
+            <w:r>
+              <w:rPr>
+                <w:rFonts w:ascii="Times New Roman" w:hAnsi="Times New Roman"/>
+                <w:b/>
+                <w:bCs/>
+                <w:color w:val="FF0000"/>
+              </w:rPr>
+              <w:t>0.91</w:t>
+            </w:r>
+          </w:p>
+        </w:tc>
+      </w:tr>
+      <w:tr>
+        <w:tc>
+          <w:tcPr>
+            <w:tcW w:w="1659" w:type="dxa"/>
+          </w:tcPr>
+          <w:p>
+            <w:pPr>
+              <w:widowControl w:val="0"/>
+              <w:spacing w:before="240" w:after="160"/>
+              <w:ind w:firstLine="0"/>
+              <w:jc w:val="left"/>
+              <w:rPr>
+                <w:rFonts w:ascii="Times New Roman" w:hAnsi="Times New Roman"/>
+              </w:rPr>
+            </w:pPr>
+            <w:r>
+              <w:rPr>
+                <w:rFonts w:ascii="Times New Roman" w:hAnsi="Times New Roman"/>
+              </w:rPr>
+              <w:t>My Proposed framework (</w:t>
+            </w:r>
+            <w:r>
+              <w:rPr>
+                <w:rFonts w:ascii="Times New Roman" w:hAnsi="Times New Roman"/>
+              </w:rPr>
+              <w:t>version 1</w:t>
+            </w:r>
+            <w:r>
+              <w:rPr>
+                <w:rFonts w:ascii="Times New Roman" w:hAnsi="Times New Roman"/>
+              </w:rPr>
+              <w:t>, Random Forest)</w:t>
+            </w:r>
+          </w:p>
+        </w:tc>
+        <w:tc>
+          <w:tcPr>
+            <w:tcW w:w="1659" w:type="dxa"/>
+          </w:tcPr>
+          <w:p>
+            <w:pPr>
+              <w:widowControl w:val="0"/>
+              <w:spacing w:before="240" w:after="160"/>
+              <w:ind w:firstLine="0"/>
+              <w:jc w:val="center"/>
+              <w:rPr>
+                <w:rFonts w:ascii="Times New Roman" w:hAnsi="Times New Roman"/>
+              </w:rPr>
+            </w:pPr>
+            <w:r>
+              <w:rPr>
+                <w:rFonts w:ascii="Times New Roman" w:hAnsi="Times New Roman"/>
+              </w:rPr>
+              <w:t>91.24%</w:t>
+            </w:r>
+          </w:p>
+          <w:p>
+            <w:pPr>
+              <w:widowControl w:val="0"/>
+              <w:spacing w:before="240" w:after="160"/>
+              <w:ind w:firstLine="0"/>
+              <w:jc w:val="center"/>
+              <w:rPr>
+                <w:rFonts w:ascii="Times New Roman" w:hAnsi="Times New Roman"/>
+              </w:rPr>
+            </w:pPr>
+            <w:r>
+              <w:rPr>
+                <w:rFonts w:ascii="Times New Roman" w:hAnsi="Times New Roman"/>
+              </w:rPr>
+              <w:t xml:space="preserve"> (+2.7%)</w:t>
+            </w:r>
+          </w:p>
+        </w:tc>
+        <w:tc>
+          <w:tcPr>
+            <w:tcW w:w="1659" w:type="dxa"/>
+          </w:tcPr>
+          <w:p>
+            <w:pPr>
+              <w:widowControl w:val="0"/>
+              <w:spacing w:before="240" w:after="160"/>
+              <w:ind w:firstLine="0"/>
+              <w:jc w:val="center"/>
+              <w:rPr>
+                <w:rFonts w:ascii="Times New Roman" w:hAnsi="Times New Roman"/>
+              </w:rPr>
+            </w:pPr>
+            <w:r>
+              <w:rPr>
+                <w:rFonts w:ascii="Times New Roman" w:hAnsi="Times New Roman"/>
+              </w:rPr>
+              <w:t>92%</w:t>
+            </w:r>
+          </w:p>
+          <w:p>
+            <w:pPr>
+              <w:widowControl w:val="0"/>
+              <w:spacing w:before="240" w:after="160"/>
+              <w:ind w:firstLine="0"/>
+              <w:jc w:val="center"/>
+              <w:rPr>
+                <w:rFonts w:ascii="Times New Roman" w:hAnsi="Times New Roman"/>
+              </w:rPr>
+            </w:pPr>
+            <w:r>
+              <w:rPr>
+                <w:rFonts w:ascii="Times New Roman" w:hAnsi="Times New Roman"/>
+              </w:rPr>
+              <w:t>(+1%)</w:t>
+            </w:r>
+          </w:p>
+        </w:tc>
+        <w:tc>
+          <w:tcPr>
+            <w:tcW w:w="1659" w:type="dxa"/>
+          </w:tcPr>
+          <w:p>
+            <w:pPr>
+              <w:widowControl w:val="0"/>
+              <w:spacing w:before="240" w:after="160"/>
+              <w:ind w:firstLine="0"/>
+              <w:jc w:val="center"/>
+              <w:rPr>
+                <w:rFonts w:ascii="Times New Roman" w:hAnsi="Times New Roman"/>
+              </w:rPr>
+            </w:pPr>
+            <w:r>
+              <w:rPr>
+                <w:rFonts w:ascii="Times New Roman" w:hAnsi="Times New Roman"/>
+              </w:rPr>
+              <w:t>92%</w:t>
+            </w:r>
+          </w:p>
+          <w:p>
+            <w:pPr>
+              <w:widowControl w:val="0"/>
+              <w:spacing w:before="240" w:after="160"/>
+              <w:ind w:firstLine="0"/>
+              <w:jc w:val="center"/>
+              <w:rPr>
+                <w:rFonts w:ascii="Times New Roman" w:hAnsi="Times New Roman"/>
+              </w:rPr>
+            </w:pPr>
+            <w:r>
+              <w:rPr>
+                <w:rFonts w:ascii="Times New Roman" w:hAnsi="Times New Roman"/>
+              </w:rPr>
+              <w:t>(+1%)</w:t>
+            </w:r>
+          </w:p>
+        </w:tc>
+        <w:tc>
+          <w:tcPr>
+            <w:tcW w:w="1660" w:type="dxa"/>
+          </w:tcPr>
+          <w:p>
+            <w:pPr>
+              <w:widowControl w:val="0"/>
+              <w:spacing w:before="240" w:after="160"/>
+              <w:ind w:firstLine="0"/>
+              <w:jc w:val="center"/>
+              <w:rPr>
+                <w:rFonts w:ascii="Times New Roman" w:hAnsi="Times New Roman"/>
+              </w:rPr>
+            </w:pPr>
+            <w:r>
+              <w:rPr>
+                <w:rFonts w:ascii="Times New Roman" w:hAnsi="Times New Roman"/>
+              </w:rPr>
+              <w:t>0.86</w:t>
+            </w:r>
+          </w:p>
+          <w:p>
+            <w:pPr>
+              <w:widowControl w:val="0"/>
+              <w:spacing w:before="240" w:after="160"/>
+              <w:ind w:firstLine="0"/>
+              <w:jc w:val="center"/>
+              <w:rPr>
+                <w:rFonts w:ascii="Times New Roman" w:hAnsi="Times New Roman"/>
+              </w:rPr>
+            </w:pPr>
+            <w:r>
+              <w:rPr>
+                <w:rFonts w:ascii="Times New Roman" w:hAnsi="Times New Roman"/>
+              </w:rPr>
+              <w:t>(+0.05)</w:t>
+            </w:r>
+          </w:p>
+        </w:tc>
+      </w:tr>
+    </w:tbl>
+    <w:p>
+      <w:pPr>
+        <w:ind w:firstLine="0"/>
+        <w:jc w:val="center"/>
+      </w:pPr>
+      <w:r>
+        <w:t xml:space="preserve">Table </w:t>
+      </w:r>
+      <w:r>
+        <w:t>8</w:t>
+      </w:r>
+      <w:r>
+        <w:t>: Baseline VS Proposed framework</w:t>
+      </w:r>
+      <w:r>
+        <w:rPr>
+          <w:rFonts w:hint="eastAsia"/>
+        </w:rPr>
+        <w:t xml:space="preserve"> (2013-2014 NHANES dataset)</w:t>
+      </w:r>
+    </w:p>
+    <w:p>
+      <w:pPr>
+        <w:ind w:firstLine="0"/>
+        <w:jc w:val="left"/>
+      </w:pPr>
+      <w:proofErr w:type="spellStart"/>
+      <w:r>
+        <w:t>X</w:t>
+      </w:r>
+      <w:r>
+        <w:rPr>
+          <w:rFonts w:hint="eastAsia"/>
+        </w:rPr>
+        <w:t>x</w:t>
+      </w:r>
+      <w:proofErr w:type="spellEnd"/>
+    </w:p>
+    <w:p>
+      <w:pPr>
+        <w:ind w:firstLine="0"/>
+        <w:jc w:val="left"/>
+        <w:rPr>
+          <w:rFonts w:hint="eastAsia"/>
+        </w:rPr>
+      </w:pPr>
+    </w:p>
+    <w:p>
+      <w:pPr>
+        <w:ind w:firstLine="0"/>
+        <w:jc w:val="center"/>
+      </w:pPr>
+      <w:r>
+        <w:rPr>
+          <w:noProof/>
+        </w:rPr>
+        <w:lastRenderedPageBreak/>
+        <w:drawing>
+          <wp:inline distT="0" distB="0" distL="0" distR="0" wp14:anchorId="219F2D1F" wp14:editId="44D24C59">
+            <wp:extent cx="5274310" cy="4488180"/>
+            <wp:effectExtent l="0" t="0" r="2540" b="7620"/>
+            <wp:docPr id="1339635434" name="圖片 1" descr="一張含有 文字, 螢幕擷取畫面, 行, 繪圖 的圖片&#10;&#10;AI 產生的內容可能不正確。"/>
+            <wp:cNvGraphicFramePr>
+              <a:graphicFrameLocks xmlns:a="http://schemas.openxmlformats.org/drawingml/2006/main" noChangeAspect="1"/>
+            </wp:cNvGraphicFramePr>
+            <a:graphic xmlns:a="http://schemas.openxmlformats.org/drawingml/2006/main">
+              <a:graphicData uri="http://schemas.openxmlformats.org/drawingml/2006/picture">
+                <pic:pic xmlns:pic="http://schemas.openxmlformats.org/drawingml/2006/picture">
+                  <pic:nvPicPr>
+                    <pic:cNvPr id="1339635434" name="圖片 1" descr="一張含有 文字, 螢幕擷取畫面, 行, 繪圖 的圖片&#10;&#10;AI 產生的內容可能不正確。"/>
+                    <pic:cNvPicPr/>
+                  </pic:nvPicPr>
+                  <pic:blipFill>
+                    <a:blip r:embed="rId23"/>
+                    <a:stretch>
+                      <a:fillRect/>
+                    </a:stretch>
+                  </pic:blipFill>
+                  <pic:spPr>
+                    <a:xfrm>
+                      <a:off x="0" y="0"/>
+                      <a:ext cx="5274310" cy="4488180"/>
+                    </a:xfrm>
+                    <a:prstGeom prst="rect">
+                      <a:avLst/>
+                    </a:prstGeom>
+                  </pic:spPr>
+                </pic:pic>
+              </a:graphicData>
+            </a:graphic>
+          </wp:inline>
+        </w:drawing>
+      </w:r>
+      <w:r>
+        <w:rPr>
+          <w:rFonts w:hint="eastAsia"/>
+        </w:rPr>
+        <w:t xml:space="preserve"> </w:t>
+      </w:r>
+      <w:r>
+        <w:rPr>
+          <w:rFonts w:hint="eastAsia"/>
+        </w:rPr>
+        <w:t xml:space="preserve">Figure </w:t>
+      </w:r>
+      <w:r>
+        <w:t>1</w:t>
+      </w:r>
+      <w:r>
+        <w:t>3</w:t>
+      </w:r>
+      <w:r>
+        <w:rPr>
+          <w:rFonts w:hint="eastAsia"/>
+        </w:rPr>
+        <w:t xml:space="preserve">: </w:t>
+      </w:r>
+      <w:r>
+        <w:t xml:space="preserve">ROC Curve of the </w:t>
+      </w:r>
+      <w:r>
+        <w:t>2013-2014 NHANES</w:t>
+      </w:r>
+      <w:r>
+        <w:t xml:space="preserve"> dataset</w:t>
+      </w:r>
+    </w:p>
+    <w:p>
+      <w:pPr>
+        <w:ind w:firstLine="0"/>
+        <w:jc w:val="left"/>
+      </w:pPr>
+    </w:p>
+    <w:p>
+      <w:pPr>
+        <w:ind w:firstLine="0"/>
+        <w:jc w:val="left"/>
+      </w:pPr>
+    </w:p>
+    <w:p>
+      <w:pPr>
+        <w:ind w:firstLine="0"/>
+        <w:jc w:val="left"/>
+      </w:pPr>
+    </w:p>
+    <w:p>
+      <w:pPr>
+        <w:ind w:firstLine="0"/>
+        <w:jc w:val="left"/>
       </w:pPr>
     </w:p>
     <w:p>
@@ -8592,7 +11512,39 @@
           <w:spacing w:val="-2"/>
           <w:sz w:val="22"/>
         </w:rPr>
-        <w:t>N. G. Forouhi, A. Misra, V. Mohan, R. Taylor, and W. Yancy, “Dietary and nutritional approaches for prevention and management of type 2 diabetes,” BMJ (Online), vol. 361, pp. k2234–k2234, 2018, doi: 10.1136/bmj.k2234</w:t>
+        <w:t xml:space="preserve">N. G. </w:t>
+      </w:r>
+      <w:proofErr w:type="spellStart"/>
+      <w:r>
+        <w:rPr>
+          <w:spacing w:val="-2"/>
+          <w:sz w:val="22"/>
+        </w:rPr>
+        <w:t>Forouhi</w:t>
+      </w:r>
+      <w:proofErr w:type="spellEnd"/>
+      <w:r>
+        <w:rPr>
+          <w:spacing w:val="-2"/>
+          <w:sz w:val="22"/>
+        </w:rPr>
+        <w:t xml:space="preserve">, A. Misra, V. Mohan, R. Taylor, and W. Yancy, “Dietary and nutritional approaches for prevention and management of type 2 diabetes,” BMJ (Online), vol. 361, pp. k2234–k2234, 2018, </w:t>
+      </w:r>
+      <w:proofErr w:type="spellStart"/>
+      <w:r>
+        <w:rPr>
+          <w:spacing w:val="-2"/>
+          <w:sz w:val="22"/>
+        </w:rPr>
+        <w:t>doi</w:t>
+      </w:r>
+      <w:proofErr w:type="spellEnd"/>
+      <w:r>
+        <w:rPr>
+          <w:spacing w:val="-2"/>
+          <w:sz w:val="22"/>
+        </w:rPr>
+        <w:t>: 10.1136/bmj.k2234</w:t>
       </w:r>
       <w:r>
         <w:rPr>
@@ -8757,7 +11709,21 @@
         <w:rPr>
           <w:sz w:val="22"/>
         </w:rPr>
-        <w:t>L. L. J. Koppes, J. M. Dekker, H. F. J. Hendriks, L. M. Bouter, and R. J. Heine, “Moderate Alcohol Consumption Lowers the Risk of Type 2 Diabetes: A meta-analysis of prospective observational studies,” Diabetes care, vol. 28, no. 3, pp. 719–725, 2005, doi: 10.2337/diacare.28.3.719</w:t>
+        <w:t xml:space="preserve">L. L. J. Koppes, J. M. Dekker, H. F. J. Hendriks, L. M. Bouter, and R. J. Heine, “Moderate Alcohol Consumption Lowers the Risk of Type 2 Diabetes: A meta-analysis of prospective observational studies,” Diabetes care, vol. 28, no. 3, pp. 719–725, 2005, </w:t>
+      </w:r>
+      <w:proofErr w:type="spellStart"/>
+      <w:r>
+        <w:rPr>
+          <w:sz w:val="22"/>
+        </w:rPr>
+        <w:t>doi</w:t>
+      </w:r>
+      <w:proofErr w:type="spellEnd"/>
+      <w:r>
+        <w:rPr>
+          <w:sz w:val="22"/>
+        </w:rPr>
+        <w:t>: 10.2337/diacare.28.3.719</w:t>
       </w:r>
       <w:r>
         <w:rPr>
@@ -8838,7 +11804,21 @@
         <w:rPr>
           <w:sz w:val="22"/>
         </w:rPr>
-        <w:t>, vol. 8, no. 11, pp. 639–649, 2012, doi: 10.1038/nrendo.2012.96</w:t>
+        <w:t xml:space="preserve">, vol. 8, no. 11, pp. 639–649, 2012, </w:t>
+      </w:r>
+      <w:proofErr w:type="spellStart"/>
+      <w:r>
+        <w:rPr>
+          <w:sz w:val="22"/>
+        </w:rPr>
+        <w:t>doi</w:t>
+      </w:r>
+      <w:proofErr w:type="spellEnd"/>
+      <w:r>
+        <w:rPr>
+          <w:sz w:val="22"/>
+        </w:rPr>
+        <w:t>: 10.1038/nrendo.2012.96</w:t>
       </w:r>
       <w:r>
         <w:rPr>
@@ -8987,7 +11967,35 @@
           <w:sz w:val="22"/>
         </w:rPr>
         <w:tab/>
-        <w:t>E. Eyth, H. Basit and C.J. Swift, "Glucose Tolerance Test, "in StatPearls [Internet]. Treasure Island (FL): StatPearls Publishing, 2024. Available: https://www.ncbi.nlm.nih.gov/books/NBK532915/#__NBK532915_dtls__ [</w:t>
+        <w:t xml:space="preserve">E. Eyth, H. Basit and C.J. Swift, "Glucose Tolerance Test, "in </w:t>
+      </w:r>
+      <w:proofErr w:type="spellStart"/>
+      <w:r>
+        <w:rPr>
+          <w:sz w:val="22"/>
+        </w:rPr>
+        <w:t>StatPearls</w:t>
+      </w:r>
+      <w:proofErr w:type="spellEnd"/>
+      <w:r>
+        <w:rPr>
+          <w:sz w:val="22"/>
+        </w:rPr>
+        <w:t xml:space="preserve"> [Internet]. Treasure Island (FL): </w:t>
+      </w:r>
+      <w:proofErr w:type="spellStart"/>
+      <w:r>
+        <w:rPr>
+          <w:sz w:val="22"/>
+        </w:rPr>
+        <w:t>StatPearls</w:t>
+      </w:r>
+      <w:proofErr w:type="spellEnd"/>
+      <w:r>
+        <w:rPr>
+          <w:sz w:val="22"/>
+        </w:rPr>
+        <w:t xml:space="preserve"> Publishing, 2024. Available: https://www.ncbi.nlm.nih.gov/books/NBK532915/#__NBK532915_dtls__ [</w:t>
       </w:r>
       <w:r>
         <w:rPr>
@@ -9517,7 +12525,21 @@
         <w:rPr>
           <w:sz w:val="22"/>
         </w:rPr>
-        <w:t>, vol. 9, pp. 858994–858994, 2022, doi: 10.3389/fcvm.2022.858994</w:t>
+        <w:t xml:space="preserve">, vol. 9, pp. 858994–858994, 2022, </w:t>
+      </w:r>
+      <w:proofErr w:type="spellStart"/>
+      <w:r>
+        <w:rPr>
+          <w:sz w:val="22"/>
+        </w:rPr>
+        <w:t>doi</w:t>
+      </w:r>
+      <w:proofErr w:type="spellEnd"/>
+      <w:r>
+        <w:rPr>
+          <w:sz w:val="22"/>
+        </w:rPr>
+        <w:t>: 10.3389/fcvm.2022.858994</w:t>
       </w:r>
       <w:r>
         <w:rPr>
@@ -9601,7 +12623,35 @@
         <w:rPr>
           <w:sz w:val="22"/>
         </w:rPr>
-        <w:t>S. Särnblad, A. Magnuson, U. Ekelund, and J. Åman, “Body fat measurement in adolescent girls with type 1 diabetes: a comparison of skinfold equations against dual-energy X-ray absorptiometry,” </w:t>
+        <w:t xml:space="preserve">S. </w:t>
+      </w:r>
+      <w:proofErr w:type="spellStart"/>
+      <w:r>
+        <w:rPr>
+          <w:sz w:val="22"/>
+        </w:rPr>
+        <w:t>Särnblad</w:t>
+      </w:r>
+      <w:proofErr w:type="spellEnd"/>
+      <w:r>
+        <w:rPr>
+          <w:sz w:val="22"/>
+        </w:rPr>
+        <w:t xml:space="preserve">, A. Magnuson, U. Ekelund, and J. </w:t>
+      </w:r>
+      <w:proofErr w:type="spellStart"/>
+      <w:r>
+        <w:rPr>
+          <w:sz w:val="22"/>
+        </w:rPr>
+        <w:t>Åman</w:t>
+      </w:r>
+      <w:proofErr w:type="spellEnd"/>
+      <w:r>
+        <w:rPr>
+          <w:sz w:val="22"/>
+        </w:rPr>
+        <w:t>, “Body fat measurement in adolescent girls with type 1 diabetes: a comparison of skinfold equations against dual-energy X-ray absorptiometry,” </w:t>
       </w:r>
       <w:r>
         <w:rPr>
@@ -9609,13 +12659,37 @@
           <w:iCs/>
           <w:sz w:val="22"/>
         </w:rPr>
-        <w:t>Acta Paediatrica</w:t>
-      </w:r>
-      <w:r>
-        <w:rPr>
-          <w:sz w:val="22"/>
-        </w:rPr>
-        <w:t>, vol. 105, no. 10, pp. 1211–1215, 2016, doi: 10.1111/apa.13366</w:t>
+        <w:t xml:space="preserve">Acta </w:t>
+      </w:r>
+      <w:proofErr w:type="spellStart"/>
+      <w:r>
+        <w:rPr>
+          <w:i/>
+          <w:iCs/>
+          <w:sz w:val="22"/>
+        </w:rPr>
+        <w:t>Paediatrica</w:t>
+      </w:r>
+      <w:proofErr w:type="spellEnd"/>
+      <w:r>
+        <w:rPr>
+          <w:sz w:val="22"/>
+        </w:rPr>
+        <w:t xml:space="preserve">, vol. 105, no. 10, pp. 1211–1215, 2016, </w:t>
+      </w:r>
+      <w:proofErr w:type="spellStart"/>
+      <w:r>
+        <w:rPr>
+          <w:sz w:val="22"/>
+        </w:rPr>
+        <w:t>doi</w:t>
+      </w:r>
+      <w:proofErr w:type="spellEnd"/>
+      <w:r>
+        <w:rPr>
+          <w:sz w:val="22"/>
+        </w:rPr>
+        <w:t>: 10.1111/apa.13366</w:t>
       </w:r>
       <w:r>
         <w:rPr>
@@ -10926,7 +14000,35 @@
         <w:rPr>
           <w:sz w:val="22"/>
         </w:rPr>
-        <w:t>Abdul Azis Abdillah and Suwarno Suwarno, “Diagnosis of Diabetes Using Support Vector Machines with Radial Basis Function Kernels,” </w:t>
+        <w:t xml:space="preserve">Abdul Azis Abdillah and </w:t>
+      </w:r>
+      <w:proofErr w:type="spellStart"/>
+      <w:r>
+        <w:rPr>
+          <w:sz w:val="22"/>
+        </w:rPr>
+        <w:t>Suwarno</w:t>
+      </w:r>
+      <w:proofErr w:type="spellEnd"/>
+      <w:r>
+        <w:rPr>
+          <w:sz w:val="22"/>
+        </w:rPr>
+        <w:t xml:space="preserve"> </w:t>
+      </w:r>
+      <w:proofErr w:type="spellStart"/>
+      <w:r>
+        <w:rPr>
+          <w:sz w:val="22"/>
+        </w:rPr>
+        <w:t>Suwarno</w:t>
+      </w:r>
+      <w:proofErr w:type="spellEnd"/>
+      <w:r>
+        <w:rPr>
+          <w:sz w:val="22"/>
+        </w:rPr>
+        <w:t>, “Diagnosis of Diabetes Using Support Vector Machines with Radial Basis Function Kernels,” </w:t>
       </w:r>
       <w:r>
         <w:rPr>
@@ -10940,7 +14042,21 @@
         <w:rPr>
           <w:sz w:val="22"/>
         </w:rPr>
-        <w:t>, vol. 7, no. 5, pp. 849–858, 2016, doi: 10.14716/ijtech.v7i5.1893</w:t>
+        <w:t xml:space="preserve">, vol. 7, no. 5, pp. 849–858, 2016, </w:t>
+      </w:r>
+      <w:proofErr w:type="spellStart"/>
+      <w:r>
+        <w:rPr>
+          <w:sz w:val="22"/>
+        </w:rPr>
+        <w:t>doi</w:t>
+      </w:r>
+      <w:proofErr w:type="spellEnd"/>
+      <w:r>
+        <w:rPr>
+          <w:sz w:val="22"/>
+        </w:rPr>
+        <w:t>: 10.14716/ijtech.v7i5.1893</w:t>
       </w:r>
       <w:r>
         <w:rPr>
@@ -11042,7 +14158,21 @@
         <w:rPr>
           <w:sz w:val="22"/>
         </w:rPr>
-        <w:t>I. Tasin, T. U. Nabil, S. Islam, and R. Khan, “Diabetes prediction using machine learning and explainable AI techniques,” Healthcare technology letters, vol. 10, no. 1–2, pp. 1–10, 2023, doi: 10.1049/htl2.12039</w:t>
+        <w:t xml:space="preserve">I. Tasin, T. U. Nabil, S. Islam, and R. Khan, “Diabetes prediction using machine learning and explainable AI techniques,” Healthcare technology letters, vol. 10, no. 1–2, pp. 1–10, 2023, </w:t>
+      </w:r>
+      <w:proofErr w:type="spellStart"/>
+      <w:r>
+        <w:rPr>
+          <w:sz w:val="22"/>
+        </w:rPr>
+        <w:t>doi</w:t>
+      </w:r>
+      <w:proofErr w:type="spellEnd"/>
+      <w:r>
+        <w:rPr>
+          <w:sz w:val="22"/>
+        </w:rPr>
+        <w:t>: 10.1049/htl2.12039</w:t>
       </w:r>
       <w:r>
         <w:rPr>
@@ -11277,7 +14407,21 @@
           <w:sz w:val="22"/>
         </w:rPr>
         <w:tab/>
-        <w:t>K. Aditya Shastry et al., “Regression Based Data Pre-processing Technique for Predicting Missing Values,” in Emerging Research in Computing, Information, Communication and Applications, Singapore: Springer Singapore Pte. Limited, 2021, pp. 95–102. doi: 10.1007/978-981-16-1338-8_9</w:t>
+        <w:t xml:space="preserve">K. Aditya Shastry et al., “Regression Based Data Pre-processing Technique for Predicting Missing Values,” in Emerging Research in Computing, Information, Communication and Applications, Singapore: Springer Singapore Pte. Limited, 2021, pp. 95–102. </w:t>
+      </w:r>
+      <w:proofErr w:type="spellStart"/>
+      <w:r>
+        <w:rPr>
+          <w:sz w:val="22"/>
+        </w:rPr>
+        <w:t>doi</w:t>
+      </w:r>
+      <w:proofErr w:type="spellEnd"/>
+      <w:r>
+        <w:rPr>
+          <w:sz w:val="22"/>
+        </w:rPr>
+        <w:t>: 10.1007/978-981-16-1338-8_9</w:t>
       </w:r>
       <w:r>
         <w:rPr>
@@ -11340,7 +14484,21 @@
         <w:rPr>
           <w:sz w:val="22"/>
         </w:rPr>
-        <w:t>Y. Qin et al., “Machine Learning Models for Data-Driven Prediction of Diabetes by Lifestyle Type,” International journal of environmental research and public health, vol. 19, no. 22, pp. 15027-, 2022, doi: 10.3390/ijerph192215027</w:t>
+        <w:t xml:space="preserve">Y. Qin et al., “Machine Learning Models for Data-Driven Prediction of Diabetes by Lifestyle Type,” International journal of environmental research and public health, vol. 19, no. 22, pp. 15027-, 2022, </w:t>
+      </w:r>
+      <w:proofErr w:type="spellStart"/>
+      <w:r>
+        <w:rPr>
+          <w:sz w:val="22"/>
+        </w:rPr>
+        <w:t>doi</w:t>
+      </w:r>
+      <w:proofErr w:type="spellEnd"/>
+      <w:r>
+        <w:rPr>
+          <w:sz w:val="22"/>
+        </w:rPr>
+        <w:t>: 10.3390/ijerph192215027</w:t>
       </w:r>
       <w:r>
         <w:rPr>
@@ -11415,7 +14573,7 @@
           <w:sz w:val="22"/>
         </w:rPr>
         <w:sectPr>
-          <w:footerReference w:type="default" r:id="rId21"/>
+          <w:footerReference w:type="default" r:id="rId24"/>
           <w:pgSz w:w="11906" w:h="16838" w:code="9"/>
           <w:pgMar w:top="1440" w:right="1800" w:bottom="1440" w:left="1800" w:header="720" w:footer="720" w:gutter="0"/>
           <w:pgNumType w:start="1"/>
@@ -11436,7 +14594,21 @@
         <w:rPr>
           <w:sz w:val="22"/>
         </w:rPr>
-        <w:t>[27] W. Chen et al., “Modeling flood susceptibility using data-driven approaches of naïve Bayes tree, alternating decision tree, and random forest methods,” The Science of the total environment, vol. 701, pp. 134979–134979, 2020, doi: 10.1016/j.scitotenv.2019.134979 [Accessed Mar. 20, 2025].</w:t>
+        <w:t xml:space="preserve">[27] W. Chen et al., “Modeling flood susceptibility using data-driven approaches of naïve Bayes tree, alternating decision tree, and random forest methods,” The Science of the total environment, vol. 701, pp. 134979–134979, 2020, </w:t>
+      </w:r>
+      <w:proofErr w:type="spellStart"/>
+      <w:r>
+        <w:rPr>
+          <w:sz w:val="22"/>
+        </w:rPr>
+        <w:t>doi</w:t>
+      </w:r>
+      <w:proofErr w:type="spellEnd"/>
+      <w:r>
+        <w:rPr>
+          <w:sz w:val="22"/>
+        </w:rPr>
+        <w:t>: 10.1016/j.scitotenv.2019.134979 [Accessed Mar. 20, 2025].</w:t>
       </w:r>
     </w:p>
     <w:p>
@@ -11481,8 +14653,16 @@
         <w:rPr>
           <w:sz w:val="22"/>
         </w:rPr>
-        <w:t>DMLC XGBoost</w:t>
-      </w:r>
+        <w:t xml:space="preserve">DMLC </w:t>
+      </w:r>
+      <w:proofErr w:type="spellStart"/>
+      <w:r>
+        <w:rPr>
+          <w:sz w:val="22"/>
+        </w:rPr>
+        <w:t>XGBoost</w:t>
+      </w:r>
+      <w:proofErr w:type="spellEnd"/>
       <w:r>
         <w:rPr>
           <w:sz w:val="22"/>
@@ -11495,11 +14675,19 @@
         </w:rPr>
         <w:t xml:space="preserve"> </w:t>
       </w:r>
-      <w:r>
-        <w:rPr>
-          <w:sz w:val="22"/>
-        </w:rPr>
-        <w:t>XGBoost Documentation</w:t>
+      <w:proofErr w:type="spellStart"/>
+      <w:r>
+        <w:rPr>
+          <w:sz w:val="22"/>
+        </w:rPr>
+        <w:t>XGBoost</w:t>
+      </w:r>
+      <w:proofErr w:type="spellEnd"/>
+      <w:r>
+        <w:rPr>
+          <w:sz w:val="22"/>
+        </w:rPr>
+        <w:t xml:space="preserve"> Documentation</w:t>
       </w:r>
       <w:r>
         <w:rPr>
@@ -11625,7 +14813,21 @@
         <w:rPr>
           <w:sz w:val="22"/>
         </w:rPr>
-        <w:t>How CatBoost algorithm works</w:t>
+        <w:t xml:space="preserve">How </w:t>
+      </w:r>
+      <w:proofErr w:type="spellStart"/>
+      <w:r>
+        <w:rPr>
+          <w:sz w:val="22"/>
+        </w:rPr>
+        <w:t>CatBoost</w:t>
+      </w:r>
+      <w:proofErr w:type="spellEnd"/>
+      <w:r>
+        <w:rPr>
+          <w:sz w:val="22"/>
+        </w:rPr>
+        <w:t xml:space="preserve"> algorithm works</w:t>
       </w:r>
       <w:r>
         <w:rPr>
@@ -11721,7 +14923,49 @@
         <w:rPr>
           <w:sz w:val="22"/>
         </w:rPr>
-        <w:t>J. T. Hancock and T. M. Khoshgoftaar, “CatBoost for big data: an interdisciplinary review,” Journal of big data, vol. 7, no. 1, pp. 94–94, 2020, doi: 10.1186/s40537-020-00369-8 [Accessed Mar. 20, 2025].</w:t>
+        <w:t xml:space="preserve">J. T. Hancock and T. M. </w:t>
+      </w:r>
+      <w:proofErr w:type="spellStart"/>
+      <w:r>
+        <w:rPr>
+          <w:sz w:val="22"/>
+        </w:rPr>
+        <w:t>Khoshgoftaar</w:t>
+      </w:r>
+      <w:proofErr w:type="spellEnd"/>
+      <w:r>
+        <w:rPr>
+          <w:sz w:val="22"/>
+        </w:rPr>
+        <w:t>, “</w:t>
+      </w:r>
+      <w:proofErr w:type="spellStart"/>
+      <w:r>
+        <w:rPr>
+          <w:sz w:val="22"/>
+        </w:rPr>
+        <w:t>CatBoost</w:t>
+      </w:r>
+      <w:proofErr w:type="spellEnd"/>
+      <w:r>
+        <w:rPr>
+          <w:sz w:val="22"/>
+        </w:rPr>
+        <w:t xml:space="preserve"> for big data: an interdisciplinary review,” Journal of big data, vol. 7, no. 1, pp. 94–94, 2020, </w:t>
+      </w:r>
+      <w:proofErr w:type="spellStart"/>
+      <w:r>
+        <w:rPr>
+          <w:sz w:val="22"/>
+        </w:rPr>
+        <w:t>doi</w:t>
+      </w:r>
+      <w:proofErr w:type="spellEnd"/>
+      <w:r>
+        <w:rPr>
+          <w:sz w:val="22"/>
+        </w:rPr>
+        <w:t>: 10.1186/s40537-020-00369-8 [Accessed Mar. 20, 2025].</w:t>
       </w:r>
     </w:p>
     <w:p>
@@ -11777,7 +15021,21 @@
         <w:rPr>
           <w:sz w:val="22"/>
         </w:rPr>
-        <w:t xml:space="preserve"> [ebook]. </w:t>
+        <w:t xml:space="preserve"> [</w:t>
+      </w:r>
+      <w:proofErr w:type="spellStart"/>
+      <w:r>
+        <w:rPr>
+          <w:sz w:val="22"/>
+        </w:rPr>
+        <w:t>ebook</w:t>
+      </w:r>
+      <w:proofErr w:type="spellEnd"/>
+      <w:r>
+        <w:rPr>
+          <w:sz w:val="22"/>
+        </w:rPr>
+        <w:t xml:space="preserve">]. </w:t>
       </w:r>
       <w:r>
         <w:rPr>
@@ -13728,7 +16986,7 @@
   <w:docDefaults>
     <w:rPrDefault>
       <w:rPr>
-        <w:rFonts w:ascii="Times New Roman" w:eastAsia="新細明體" w:hAnsi="Times New Roman" w:cs="Times New Roman"/>
+        <w:rFonts w:ascii="Times New Roman" w:eastAsia="PMingLiU" w:hAnsi="Times New Roman" w:cs="Times New Roman"/>
         <w:kern w:val="2"/>
         <w:sz w:val="24"/>
         <w:szCs w:val="22"/>
@@ -15603,6 +18861,28 @@
       <w:shd w:val="clear" w:color="auto" w:fill="E1DFDD"/>
     </w:rPr>
   </w:style>
+  <w:style w:type="table" w:customStyle="1" w:styleId="12">
+    <w:name w:val="表格格線1"/>
+    <w:basedOn w:val="a1"/>
+    <w:next w:val="a3"/>
+    <w:uiPriority w:val="39"/>
+    <w:rsid w:val="003B4EC7"/>
+    <w:rPr>
+      <w:rFonts w:ascii="Aptos" w:hAnsi="Aptos"/>
+      <w:szCs w:val="24"/>
+      <w14:ligatures w14:val="standardContextual"/>
+    </w:rPr>
+    <w:tblPr>
+      <w:tblBorders>
+        <w:top w:val="single" w:sz="4" w:space="0" w:color="auto"/>
+        <w:left w:val="single" w:sz="4" w:space="0" w:color="auto"/>
+        <w:bottom w:val="single" w:sz="4" w:space="0" w:color="auto"/>
+        <w:right w:val="single" w:sz="4" w:space="0" w:color="auto"/>
+        <w:insideH w:val="single" w:sz="4" w:space="0" w:color="auto"/>
+        <w:insideV w:val="single" w:sz="4" w:space="0" w:color="auto"/>
+      </w:tblBorders>
+    </w:tblPr>
+  </w:style>
 </w:styles>
 </file>
 

</xml_diff>